<commit_message>
augmentation chapitre 3 - pressentiments
</commit_message>
<xml_diff>
--- a/manuscrits/Le prophète/3 La cité aux dix mille bannières.docx
+++ b/manuscrits/Le prophète/3 La cité aux dix mille bannières.docx
@@ -76,7 +76,15 @@
         <w:t>petit manue</w:t>
       </w:r>
       <w:r>
-        <w:t>l d’Annwfn » d’Alisée Stafford.</w:t>
+        <w:t>l d’Annwfn » d’</w:t>
+      </w:r>
+      <w:proofErr w:type="spellStart"/>
+      <w:r>
+        <w:t>Alisée</w:t>
+      </w:r>
+      <w:proofErr w:type="spellEnd"/>
+      <w:r>
+        <w:t xml:space="preserve"> Stafford.</w:t>
       </w:r>
     </w:p>
     <w:p>
@@ -109,7 +117,27 @@
           <w:color w:val="000000"/>
           <w:szCs w:val="23"/>
         </w:rPr>
-        <w:t xml:space="preserve">Leysseen s’approcha de la Voile. C’est ainsi que les Sethiens nommaient leur </w:t>
+        <w:t xml:space="preserve">Leysseen s’approcha de la Voile. C’est ainsi que les </w:t>
+      </w:r>
+      <w:proofErr w:type="spellStart"/>
+      <w:r>
+        <w:rPr>
+          <w:rFonts w:eastAsia="Times New Roman" w:cs="Times New Roman"/>
+          <w:bCs/>
+          <w:color w:val="000000"/>
+          <w:szCs w:val="23"/>
+        </w:rPr>
+        <w:t>Sethiens</w:t>
+      </w:r>
+      <w:proofErr w:type="spellEnd"/>
+      <w:r>
+        <w:rPr>
+          <w:rFonts w:eastAsia="Times New Roman" w:cs="Times New Roman"/>
+          <w:bCs/>
+          <w:color w:val="000000"/>
+          <w:szCs w:val="23"/>
+        </w:rPr>
+        <w:t xml:space="preserve"> nommaient leur </w:t>
       </w:r>
       <w:r>
         <w:rPr>
@@ -129,9 +157,11 @@
         </w:rPr>
         <w:t xml:space="preserve">. Une sorte d’immense traîneau, tiré par six </w:t>
       </w:r>
+      <w:proofErr w:type="spellStart"/>
       <w:r>
         <w:t>Bahn-D’Roja</w:t>
       </w:r>
+      <w:proofErr w:type="spellEnd"/>
       <w:r>
         <w:rPr>
           <w:rFonts w:eastAsia="Times New Roman" w:cs="Times New Roman"/>
@@ -237,7 +267,27 @@
           <w:color w:val="000000"/>
           <w:szCs w:val="23"/>
         </w:rPr>
-        <w:t>- Il dort. Sha’Mn Ilot dit qu’il devrait pouvoir marcher d’ici demain, qu’il est jeune et fort et qu’il récup</w:t>
+        <w:t xml:space="preserve">- Il dort. </w:t>
+      </w:r>
+      <w:proofErr w:type="spellStart"/>
+      <w:r>
+        <w:rPr>
+          <w:rFonts w:eastAsia="Times New Roman" w:cs="Times New Roman"/>
+          <w:bCs/>
+          <w:color w:val="000000"/>
+          <w:szCs w:val="23"/>
+        </w:rPr>
+        <w:t>Sha’Mn</w:t>
+      </w:r>
+      <w:proofErr w:type="spellEnd"/>
+      <w:r>
+        <w:rPr>
+          <w:rFonts w:eastAsia="Times New Roman" w:cs="Times New Roman"/>
+          <w:bCs/>
+          <w:color w:val="000000"/>
+          <w:szCs w:val="23"/>
+        </w:rPr>
+        <w:t xml:space="preserve"> Ilot dit qu’il devrait pouvoir marcher d’ici demain, qu’il est jeune et fort et qu’il récup</w:t>
       </w:r>
       <w:r>
         <w:rPr>
@@ -299,7 +349,27 @@
           <w:color w:val="000000"/>
           <w:szCs w:val="23"/>
         </w:rPr>
-        <w:t>- Acharb m’a dit que c’était un dragon. Un grand ver, comme certains anciens les appellent. Qu’on a eu beaucoup de chance.</w:t>
+        <w:t xml:space="preserve">- </w:t>
+      </w:r>
+      <w:proofErr w:type="spellStart"/>
+      <w:r>
+        <w:rPr>
+          <w:rFonts w:eastAsia="Times New Roman" w:cs="Times New Roman"/>
+          <w:bCs/>
+          <w:color w:val="000000"/>
+          <w:szCs w:val="23"/>
+        </w:rPr>
+        <w:t>Acharb</w:t>
+      </w:r>
+      <w:proofErr w:type="spellEnd"/>
+      <w:r>
+        <w:rPr>
+          <w:rFonts w:eastAsia="Times New Roman" w:cs="Times New Roman"/>
+          <w:bCs/>
+          <w:color w:val="000000"/>
+          <w:szCs w:val="23"/>
+        </w:rPr>
+        <w:t xml:space="preserve"> m’a dit que c’était un dragon. Un grand ver, comme certains anciens les appellent. Qu’on a eu beaucoup de chance.</w:t>
       </w:r>
     </w:p>
     <w:p>
@@ -644,7 +714,67 @@
           <w:color w:val="000000"/>
           <w:szCs w:val="23"/>
         </w:rPr>
-        <w:t xml:space="preserve"> Un soupir douloureux. Il trembla comme pris d’un frisson. Le sang ne maculait plus les bandes qui pansaient diverses parties de son corps. L’Inaï-A’sinn l’avait cueilli comme une fleur. « Le choc en retour » était connu et redouté de tous les jidaï-atah. Utiliser la magie, remodeler la réalité avait un prix, celui du respect et de la concentration. Elvan avait canalisé énormément d’énergie pour altérer l’ouïe du dragon</w:t>
+        <w:t xml:space="preserve"> Un soupir douloureux. Il trembla comme pris d’un frisson. Le sang ne maculait plus les bandes qui </w:t>
+      </w:r>
+      <w:proofErr w:type="spellStart"/>
+      <w:r>
+        <w:rPr>
+          <w:rFonts w:eastAsia="Times New Roman" w:cs="Times New Roman"/>
+          <w:bCs/>
+          <w:color w:val="000000"/>
+          <w:szCs w:val="23"/>
+        </w:rPr>
+        <w:t>pansaient</w:t>
+      </w:r>
+      <w:proofErr w:type="spellEnd"/>
+      <w:r>
+        <w:rPr>
+          <w:rFonts w:eastAsia="Times New Roman" w:cs="Times New Roman"/>
+          <w:bCs/>
+          <w:color w:val="000000"/>
+          <w:szCs w:val="23"/>
+        </w:rPr>
+        <w:t xml:space="preserve"> diverses parties de son corps. L’</w:t>
+      </w:r>
+      <w:proofErr w:type="spellStart"/>
+      <w:r>
+        <w:rPr>
+          <w:rFonts w:eastAsia="Times New Roman" w:cs="Times New Roman"/>
+          <w:bCs/>
+          <w:color w:val="000000"/>
+          <w:szCs w:val="23"/>
+        </w:rPr>
+        <w:t>Inaï-A’sinn</w:t>
+      </w:r>
+      <w:proofErr w:type="spellEnd"/>
+      <w:r>
+        <w:rPr>
+          <w:rFonts w:eastAsia="Times New Roman" w:cs="Times New Roman"/>
+          <w:bCs/>
+          <w:color w:val="000000"/>
+          <w:szCs w:val="23"/>
+        </w:rPr>
+        <w:t xml:space="preserve"> l’avait cueilli comme une fleur. « Le choc en retour » était connu et redouté de tous les </w:t>
+      </w:r>
+      <w:proofErr w:type="spellStart"/>
+      <w:r>
+        <w:rPr>
+          <w:rFonts w:eastAsia="Times New Roman" w:cs="Times New Roman"/>
+          <w:bCs/>
+          <w:color w:val="000000"/>
+          <w:szCs w:val="23"/>
+        </w:rPr>
+        <w:t>jidaï-atah</w:t>
+      </w:r>
+      <w:proofErr w:type="spellEnd"/>
+      <w:r>
+        <w:rPr>
+          <w:rFonts w:eastAsia="Times New Roman" w:cs="Times New Roman"/>
+          <w:bCs/>
+          <w:color w:val="000000"/>
+          <w:szCs w:val="23"/>
+        </w:rPr>
+        <w:t>. Utiliser la magie, remodeler la réalité avait un prix, celui du respect et de la concentration. Elvan avait canalisé énormément d’énergie pour altérer l’ouïe du dragon</w:t>
       </w:r>
       <w:r>
         <w:rPr>
@@ -677,7 +807,27 @@
           <w:color w:val="000000"/>
           <w:szCs w:val="23"/>
         </w:rPr>
-        <w:t xml:space="preserve">Le lendemain, comme l’avait annoncé Sha’M Ilot, il était sur pied. Sa tête bourdonnait encore lorsqu’il </w:t>
+        <w:t xml:space="preserve">Le lendemain, comme l’avait annoncé </w:t>
+      </w:r>
+      <w:proofErr w:type="spellStart"/>
+      <w:r>
+        <w:rPr>
+          <w:rFonts w:eastAsia="Times New Roman" w:cs="Times New Roman"/>
+          <w:bCs/>
+          <w:color w:val="000000"/>
+          <w:szCs w:val="23"/>
+        </w:rPr>
+        <w:t>Sha’M</w:t>
+      </w:r>
+      <w:proofErr w:type="spellEnd"/>
+      <w:r>
+        <w:rPr>
+          <w:rFonts w:eastAsia="Times New Roman" w:cs="Times New Roman"/>
+          <w:bCs/>
+          <w:color w:val="000000"/>
+          <w:szCs w:val="23"/>
+        </w:rPr>
+        <w:t xml:space="preserve"> Ilot, il était sur pied. Sa tête bourdonnait encore lorsqu’il </w:t>
       </w:r>
       <w:r>
         <w:rPr>
@@ -723,16 +873,47 @@
           <w:szCs w:val="23"/>
         </w:rPr>
         <w:lastRenderedPageBreak/>
-        <w:t>ce n’étaient que de petites griffures qui zébraient ses avant-bras et une partie de son torse. Les énergies refluant en désordre avaient lacérées Elvan pour sortir au plus vite de son corps. Le jidaï-atah</w:t>
-      </w:r>
-      <w:r>
-        <w:rPr>
-          <w:rFonts w:eastAsia="Times New Roman" w:cs="Times New Roman"/>
-          <w:bCs/>
-          <w:color w:val="000000"/>
-          <w:szCs w:val="23"/>
-        </w:rPr>
-        <w:t xml:space="preserve"> était le canal et cette fois les flots avaient débordés. Elvan mit à profit les jours qui suivirent pour reposer ses yeux. Il aimait aussi parler avec les sethiens qui, comme lui, profitaient de la voile pour se reposer.</w:t>
+        <w:t xml:space="preserve">ce n’étaient que de petites griffures qui zébraient ses avant-bras et une partie de son torse. Les énergies refluant en désordre avaient lacérées Elvan pour sortir au plus vite de son corps. Le </w:t>
+      </w:r>
+      <w:proofErr w:type="spellStart"/>
+      <w:r>
+        <w:rPr>
+          <w:rFonts w:eastAsia="Times New Roman" w:cs="Times New Roman"/>
+          <w:bCs/>
+          <w:color w:val="000000"/>
+          <w:szCs w:val="23"/>
+        </w:rPr>
+        <w:t>jidaï-atah</w:t>
+      </w:r>
+      <w:proofErr w:type="spellEnd"/>
+      <w:r>
+        <w:rPr>
+          <w:rFonts w:eastAsia="Times New Roman" w:cs="Times New Roman"/>
+          <w:bCs/>
+          <w:color w:val="000000"/>
+          <w:szCs w:val="23"/>
+        </w:rPr>
+        <w:t xml:space="preserve"> était le canal et cette fois les flots avaient débordés. Elvan mit à profit les jours qui suivirent pour reposer ses yeux. Il aimait aussi parler avec les </w:t>
+      </w:r>
+      <w:proofErr w:type="spellStart"/>
+      <w:r>
+        <w:rPr>
+          <w:rFonts w:eastAsia="Times New Roman" w:cs="Times New Roman"/>
+          <w:bCs/>
+          <w:color w:val="000000"/>
+          <w:szCs w:val="23"/>
+        </w:rPr>
+        <w:t>sethiens</w:t>
+      </w:r>
+      <w:proofErr w:type="spellEnd"/>
+      <w:r>
+        <w:rPr>
+          <w:rFonts w:eastAsia="Times New Roman" w:cs="Times New Roman"/>
+          <w:bCs/>
+          <w:color w:val="000000"/>
+          <w:szCs w:val="23"/>
+        </w:rPr>
+        <w:t xml:space="preserve"> qui, comme lui, profitaient de la voile pour se reposer.</w:t>
       </w:r>
       <w:r>
         <w:rPr>
@@ -750,17 +931,48 @@
           <w:color w:val="000000"/>
           <w:szCs w:val="23"/>
         </w:rPr>
-        <w:t>Beaucoup l’avaient remercié pour son intervention. Il avait senti dès son réveil le changement dans leurs regards. Il n’était plus le jeune homme sorti de la Tour que l’on doit protéger et former. La magie était un art étrange et rare étaient ceux qui pouvaient l’utiliser. Les Jidaï-atah étaient recherchés, même convoités pour leur savoir-faire. Mais ils étaient craints pour cette même raison. C’était un pouvoir formidable. C’était une responsabilité. Le grand maître Kalindahar ne cessait de le répéter à Elvan et aux autres très rares enfants de la Tour qui posséda</w:t>
-      </w:r>
-      <w:r>
-        <w:rPr>
-          <w:rFonts w:eastAsia="Times New Roman" w:cs="Times New Roman"/>
-          <w:bCs/>
-          <w:color w:val="000000"/>
-          <w:szCs w:val="23"/>
-        </w:rPr>
-        <w:t>ient ce don. Elvan était brillant, peut-être le plus doué des élèves de Kalindahar</w:t>
-      </w:r>
+        <w:t xml:space="preserve">Beaucoup l’avaient remercié pour son intervention. Il avait senti dès son réveil le changement dans leurs regards. Il n’était plus le jeune homme sorti de la Tour que l’on doit protéger et former. La magie était un art étrange et rare étaient ceux qui pouvaient l’utiliser. Les Jidaï-atah étaient recherchés, même convoités pour leur savoir-faire. Mais ils étaient craints pour cette même raison. C’était un pouvoir formidable. C’était une responsabilité. Le grand maître </w:t>
+      </w:r>
+      <w:proofErr w:type="spellStart"/>
+      <w:r>
+        <w:rPr>
+          <w:rFonts w:eastAsia="Times New Roman" w:cs="Times New Roman"/>
+          <w:bCs/>
+          <w:color w:val="000000"/>
+          <w:szCs w:val="23"/>
+        </w:rPr>
+        <w:t>Kalindahar</w:t>
+      </w:r>
+      <w:proofErr w:type="spellEnd"/>
+      <w:r>
+        <w:rPr>
+          <w:rFonts w:eastAsia="Times New Roman" w:cs="Times New Roman"/>
+          <w:bCs/>
+          <w:color w:val="000000"/>
+          <w:szCs w:val="23"/>
+        </w:rPr>
+        <w:t xml:space="preserve"> ne cessait de le répéter à Elvan et aux autres très rares enfants de la Tour qui posséda</w:t>
+      </w:r>
+      <w:r>
+        <w:rPr>
+          <w:rFonts w:eastAsia="Times New Roman" w:cs="Times New Roman"/>
+          <w:bCs/>
+          <w:color w:val="000000"/>
+          <w:szCs w:val="23"/>
+        </w:rPr>
+        <w:t xml:space="preserve">ient ce don. Elvan était brillant, peut-être le plus doué des élèves de </w:t>
+      </w:r>
+      <w:proofErr w:type="spellStart"/>
+      <w:r>
+        <w:rPr>
+          <w:rFonts w:eastAsia="Times New Roman" w:cs="Times New Roman"/>
+          <w:bCs/>
+          <w:color w:val="000000"/>
+          <w:szCs w:val="23"/>
+        </w:rPr>
+        <w:t>Kalindahar</w:t>
+      </w:r>
+      <w:proofErr w:type="spellEnd"/>
       <w:r>
         <w:rPr>
           <w:rFonts w:eastAsia="Times New Roman" w:cs="Times New Roman"/>
@@ -822,7 +1034,47 @@
           <w:color w:val="000000"/>
           <w:szCs w:val="23"/>
         </w:rPr>
-        <w:t xml:space="preserve"> il prenait peu à peu le contrôle de son don. Dans les grandes cités, il y avait même des écoles de magie qui veillait à repérer ces jidaï-atah en devenir. Pour Elvan, sa chance fut d’être recueilli par les frères-parents, car son mal blanc fut précoce. À l’âge de sept ans les premiers signes apparurent. Dans le contexte protecteur de la Tour, l’enfant qu’il était n’eut pas peur de ce qui se passait en lui et il devint ainsi le plus </w:t>
+        <w:t xml:space="preserve"> il prenait peu à peu le contrôle de son don. Dans les grandes cités, il y avait même des écoles de magie qui veillait à repérer ces </w:t>
+      </w:r>
+      <w:proofErr w:type="spellStart"/>
+      <w:r>
+        <w:rPr>
+          <w:rFonts w:eastAsia="Times New Roman" w:cs="Times New Roman"/>
+          <w:bCs/>
+          <w:color w:val="000000"/>
+          <w:szCs w:val="23"/>
+        </w:rPr>
+        <w:t>jidaï-atah</w:t>
+      </w:r>
+      <w:proofErr w:type="spellEnd"/>
+      <w:r>
+        <w:rPr>
+          <w:rFonts w:eastAsia="Times New Roman" w:cs="Times New Roman"/>
+          <w:bCs/>
+          <w:color w:val="000000"/>
+          <w:szCs w:val="23"/>
+        </w:rPr>
+        <w:t xml:space="preserve"> en devenir. Pour Elvan, sa chance fut d’être </w:t>
+      </w:r>
+      <w:proofErr w:type="gramStart"/>
+      <w:r>
+        <w:rPr>
+          <w:rFonts w:eastAsia="Times New Roman" w:cs="Times New Roman"/>
+          <w:bCs/>
+          <w:color w:val="000000"/>
+          <w:szCs w:val="23"/>
+        </w:rPr>
+        <w:t>recueilli</w:t>
+      </w:r>
+      <w:proofErr w:type="gramEnd"/>
+      <w:r>
+        <w:rPr>
+          <w:rFonts w:eastAsia="Times New Roman" w:cs="Times New Roman"/>
+          <w:bCs/>
+          <w:color w:val="000000"/>
+          <w:szCs w:val="23"/>
+        </w:rPr>
+        <w:t xml:space="preserve"> par les frères-parents, car son mal blanc fut précoce. À l’âge de sept ans les premiers signes apparurent. Dans le contexte protecteur de la Tour, l’enfant qu’il était n’eut pas peur de ce qui se passait en lui et il devint ainsi le plus </w:t>
       </w:r>
       <w:r>
         <w:rPr>
@@ -888,7 +1140,27 @@
           <w:color w:val="000000"/>
           <w:szCs w:val="23"/>
         </w:rPr>
-        <w:t xml:space="preserve">Des trois, ce fut Leysseen qui la vit le premier. T’An-T’Aï, la ville aux </w:t>
+        <w:t>Des trois, ce fut Leysseen qui la vit le premier. T’</w:t>
+      </w:r>
+      <w:proofErr w:type="spellStart"/>
+      <w:r>
+        <w:rPr>
+          <w:rFonts w:eastAsia="Times New Roman" w:cs="Times New Roman"/>
+          <w:bCs/>
+          <w:color w:val="000000"/>
+          <w:szCs w:val="23"/>
+        </w:rPr>
+        <w:t>An-T’Aï</w:t>
+      </w:r>
+      <w:proofErr w:type="spellEnd"/>
+      <w:r>
+        <w:rPr>
+          <w:rFonts w:eastAsia="Times New Roman" w:cs="Times New Roman"/>
+          <w:bCs/>
+          <w:color w:val="000000"/>
+          <w:szCs w:val="23"/>
+        </w:rPr>
+        <w:t xml:space="preserve">, la ville aux </w:t>
       </w:r>
       <w:r>
         <w:rPr>
@@ -924,16 +1196,76 @@
           <w:color w:val="000000"/>
           <w:szCs w:val="23"/>
         </w:rPr>
-        <w:t xml:space="preserve"> et Ysaël étaient cantonnés plus en retrait dans la caravane. Elvan se remettait doucement de l’Inaï-A’sinn qui l’avait terrassé lors de sa confrontation au dragon des sables. Ces chocs en retour pouvaient être mortels </w:t>
-      </w:r>
-      <w:r>
-        <w:rPr>
-          <w:rFonts w:eastAsia="Times New Roman" w:cs="Times New Roman"/>
-          <w:bCs/>
-          <w:color w:val="000000"/>
-          <w:szCs w:val="23"/>
-        </w:rPr>
-        <w:t>pour les Jidaï-atah imprudents. Leysseen n’aimait pas la magie. Elle lui faisait peur. Il avait parfaitement conscience que cette peur était trop irraisonnée, presque atavique. Mais les manifestations comme celle de l’Inaï-A’sinn n’arrangeaient rien. Comme si ça ne suffisait pas d’avoir cette peur tapie au fond de lui, il avait développé une sorte de sixième sens. Chaque fois qu’il était en présence d’un jidaï-atah utilisant la magie, ou d’un objet enchanté son corps était parcouru de frissons.</w:t>
+        <w:t xml:space="preserve"> et Ysaël étaient cantonnés plus en retrait dans la caravane. Elvan se remettait doucement de l’</w:t>
+      </w:r>
+      <w:proofErr w:type="spellStart"/>
+      <w:r>
+        <w:rPr>
+          <w:rFonts w:eastAsia="Times New Roman" w:cs="Times New Roman"/>
+          <w:bCs/>
+          <w:color w:val="000000"/>
+          <w:szCs w:val="23"/>
+        </w:rPr>
+        <w:t>Inaï-A’sinn</w:t>
+      </w:r>
+      <w:proofErr w:type="spellEnd"/>
+      <w:r>
+        <w:rPr>
+          <w:rFonts w:eastAsia="Times New Roman" w:cs="Times New Roman"/>
+          <w:bCs/>
+          <w:color w:val="000000"/>
+          <w:szCs w:val="23"/>
+        </w:rPr>
+        <w:t xml:space="preserve"> qui l’avait terrassé lors de sa confrontation au dragon des sables. Ces chocs en retour pouvaient être mortels </w:t>
+      </w:r>
+      <w:r>
+        <w:rPr>
+          <w:rFonts w:eastAsia="Times New Roman" w:cs="Times New Roman"/>
+          <w:bCs/>
+          <w:color w:val="000000"/>
+          <w:szCs w:val="23"/>
+        </w:rPr>
+        <w:t>pour les Jidaï-atah imprudents. Leysseen n’aimait pas la magie. Elle lui faisait peur. Il avait parfaitement conscience que cette peur était trop irraisonnée, presque atavique. Mais les manifestations comme celle de l’</w:t>
+      </w:r>
+      <w:proofErr w:type="spellStart"/>
+      <w:r>
+        <w:rPr>
+          <w:rFonts w:eastAsia="Times New Roman" w:cs="Times New Roman"/>
+          <w:bCs/>
+          <w:color w:val="000000"/>
+          <w:szCs w:val="23"/>
+        </w:rPr>
+        <w:t>Inaï-A’sinn</w:t>
+      </w:r>
+      <w:proofErr w:type="spellEnd"/>
+      <w:r>
+        <w:rPr>
+          <w:rFonts w:eastAsia="Times New Roman" w:cs="Times New Roman"/>
+          <w:bCs/>
+          <w:color w:val="000000"/>
+          <w:szCs w:val="23"/>
+        </w:rPr>
+        <w:t xml:space="preserve"> n’arrangeaient rien. Comme si ça ne suffisait pas d’avoir cette peur tapie au fond de lui, il avait développé une sorte de sixième sens. Chaque fois qu’il était en présence d’un </w:t>
+      </w:r>
+      <w:proofErr w:type="spellStart"/>
+      <w:r>
+        <w:rPr>
+          <w:rFonts w:eastAsia="Times New Roman" w:cs="Times New Roman"/>
+          <w:bCs/>
+          <w:color w:val="000000"/>
+          <w:szCs w:val="23"/>
+        </w:rPr>
+        <w:t>jidaï-atah</w:t>
+      </w:r>
+      <w:proofErr w:type="spellEnd"/>
+      <w:r>
+        <w:rPr>
+          <w:rFonts w:eastAsia="Times New Roman" w:cs="Times New Roman"/>
+          <w:bCs/>
+          <w:color w:val="000000"/>
+          <w:szCs w:val="23"/>
+        </w:rPr>
+        <w:t xml:space="preserve"> utilisant la magie, ou d’un objet enchanté son corps était parcouru de frissons.</w:t>
       </w:r>
       <w:r>
         <w:rPr>
@@ -1004,7 +1336,47 @@
           <w:color w:val="000000"/>
           <w:szCs w:val="23"/>
         </w:rPr>
-        <w:t xml:space="preserve">La ville était apparue presque soudainement, immense, telle une masse de rocailles qui prenaient racine dans le sable du désert. Sur ses tours et ses remparts flottaient une multitude d’oriflammes, symboles des clans, blasons des Thégérits. On aurait dit que la ville volait au-dessus du sol poussiéreux. Plus ils s’approchaient, plus elle apparaissait belle, tentaculaire, inquiétante, tout à la fois captivante et effrayante. C’était T’An-T’Aï, c’était la ville du roi, celle aux trois </w:t>
+        <w:t xml:space="preserve">La ville était apparue presque soudainement, immense, telle une masse de rocailles qui prenaient racine dans le sable du désert. Sur ses tours et ses remparts flottaient une multitude d’oriflammes, symboles des clans, blasons des </w:t>
+      </w:r>
+      <w:proofErr w:type="spellStart"/>
+      <w:r>
+        <w:rPr>
+          <w:rFonts w:eastAsia="Times New Roman" w:cs="Times New Roman"/>
+          <w:bCs/>
+          <w:color w:val="000000"/>
+          <w:szCs w:val="23"/>
+        </w:rPr>
+        <w:t>Thégérits</w:t>
+      </w:r>
+      <w:proofErr w:type="spellEnd"/>
+      <w:r>
+        <w:rPr>
+          <w:rFonts w:eastAsia="Times New Roman" w:cs="Times New Roman"/>
+          <w:bCs/>
+          <w:color w:val="000000"/>
+          <w:szCs w:val="23"/>
+        </w:rPr>
+        <w:t>. On aurait dit que la ville volait au-dessus du sol poussiéreux. Plus ils s’approchaient, plus elle apparaissait belle, tentaculaire, inquiétante, tout à la fois captivante et effrayante. C’était T’</w:t>
+      </w:r>
+      <w:proofErr w:type="spellStart"/>
+      <w:r>
+        <w:rPr>
+          <w:rFonts w:eastAsia="Times New Roman" w:cs="Times New Roman"/>
+          <w:bCs/>
+          <w:color w:val="000000"/>
+          <w:szCs w:val="23"/>
+        </w:rPr>
+        <w:t>An-T’Aï</w:t>
+      </w:r>
+      <w:proofErr w:type="spellEnd"/>
+      <w:r>
+        <w:rPr>
+          <w:rFonts w:eastAsia="Times New Roman" w:cs="Times New Roman"/>
+          <w:bCs/>
+          <w:color w:val="000000"/>
+          <w:szCs w:val="23"/>
+        </w:rPr>
+        <w:t xml:space="preserve">, c’était la ville du roi, celle aux trois </w:t>
       </w:r>
       <w:r>
         <w:rPr>
@@ -1126,7 +1498,27 @@
           <w:color w:val="000000"/>
           <w:szCs w:val="23"/>
         </w:rPr>
-        <w:t xml:space="preserve"> côté de lui, Askenuh étalait ses dents blanches dans une grimace hilare.</w:t>
+        <w:t xml:space="preserve"> côté de lui, </w:t>
+      </w:r>
+      <w:proofErr w:type="spellStart"/>
+      <w:r>
+        <w:rPr>
+          <w:rFonts w:eastAsia="Times New Roman" w:cs="Times New Roman"/>
+          <w:bCs/>
+          <w:color w:val="000000"/>
+          <w:szCs w:val="23"/>
+        </w:rPr>
+        <w:t>Askenuh</w:t>
+      </w:r>
+      <w:proofErr w:type="spellEnd"/>
+      <w:r>
+        <w:rPr>
+          <w:rFonts w:eastAsia="Times New Roman" w:cs="Times New Roman"/>
+          <w:bCs/>
+          <w:color w:val="000000"/>
+          <w:szCs w:val="23"/>
+        </w:rPr>
+        <w:t xml:space="preserve"> étalait ses dents blanches dans une grimace hilare.</w:t>
       </w:r>
     </w:p>
     <w:p>
@@ -1237,7 +1629,27 @@
           <w:color w:val="000000"/>
           <w:szCs w:val="23"/>
         </w:rPr>
-        <w:t>Cela faisait plus de cinq heures que la caravane piétinait avec de nombreux et assommant temps d’arrêt. Elle entrait péniblement dans la ville. T’An Acharb l’avait annoncé la veille, ils arriveraient à la mauvaise heure, l’heure où les contrôles sont les plus nombreux et les entrées les plus importantes.</w:t>
+        <w:t xml:space="preserve">Cela faisait plus de cinq heures que la caravane piétinait avec de nombreux et assommant temps d’arrêt. Elle entrait péniblement dans la ville. T’An </w:t>
+      </w:r>
+      <w:proofErr w:type="spellStart"/>
+      <w:r>
+        <w:rPr>
+          <w:rFonts w:eastAsia="Times New Roman" w:cs="Times New Roman"/>
+          <w:bCs/>
+          <w:color w:val="000000"/>
+          <w:szCs w:val="23"/>
+        </w:rPr>
+        <w:t>Acharb</w:t>
+      </w:r>
+      <w:proofErr w:type="spellEnd"/>
+      <w:r>
+        <w:rPr>
+          <w:rFonts w:eastAsia="Times New Roman" w:cs="Times New Roman"/>
+          <w:bCs/>
+          <w:color w:val="000000"/>
+          <w:szCs w:val="23"/>
+        </w:rPr>
+        <w:t xml:space="preserve"> l’avait annoncé la veille, ils arriveraient à la mauvaise heure, l’heure où les contrôles sont les plus nombreux et les entrées les plus importantes.</w:t>
       </w:r>
     </w:p>
     <w:p>
@@ -1322,16 +1734,56 @@
           <w:color w:val="000000"/>
           <w:szCs w:val="23"/>
         </w:rPr>
-        <w:t xml:space="preserve"> Il réalisait qu’il allait quitter la caravane. Finalement « le grand saut » se faisait maintenant. Le clan d’Acharb avait était une transition en douceur entre la Tour et le monde de la surface. Dans cette marée grouillante il ne devait pas se noyer. Une certitude naquit au fond de lui : Je dois continuer mon voyage. </w:t>
-      </w:r>
-      <w:r>
-        <w:rPr>
-          <w:rFonts w:eastAsia="Times New Roman" w:cs="Times New Roman"/>
-          <w:bCs/>
-          <w:color w:val="000000"/>
-          <w:szCs w:val="23"/>
-        </w:rPr>
-        <w:t>Il devait d’abord se familiariser avec ce monde qu’il ne connaissait qu’en théorie. Je dois en parler avec Elvan et Ysaël. Que veulent-ils faire ? Et si j’étais le seul à ne pas me sentir à ma place ? Il chassa ses sombres pensées pour se concentrer sur l’arrivée à T’An-T’Aï.</w:t>
+        <w:t xml:space="preserve"> Il réalisait qu’il allait quitter la caravane. Finalement « le grand saut » se faisait maintenant. Le clan d’</w:t>
+      </w:r>
+      <w:proofErr w:type="spellStart"/>
+      <w:r>
+        <w:rPr>
+          <w:rFonts w:eastAsia="Times New Roman" w:cs="Times New Roman"/>
+          <w:bCs/>
+          <w:color w:val="000000"/>
+          <w:szCs w:val="23"/>
+        </w:rPr>
+        <w:t>Acharb</w:t>
+      </w:r>
+      <w:proofErr w:type="spellEnd"/>
+      <w:r>
+        <w:rPr>
+          <w:rFonts w:eastAsia="Times New Roman" w:cs="Times New Roman"/>
+          <w:bCs/>
+          <w:color w:val="000000"/>
+          <w:szCs w:val="23"/>
+        </w:rPr>
+        <w:t xml:space="preserve"> avait était une transition en douceur entre la Tour et le monde de la surface. Dans cette marée grouillante il ne devait pas se noyer. Une certitude naquit au fond de lui : Je dois continuer mon voyage. </w:t>
+      </w:r>
+      <w:r>
+        <w:rPr>
+          <w:rFonts w:eastAsia="Times New Roman" w:cs="Times New Roman"/>
+          <w:bCs/>
+          <w:color w:val="000000"/>
+          <w:szCs w:val="23"/>
+        </w:rPr>
+        <w:t>Il devait d’abord se familiariser avec ce monde qu’il ne connaissait qu’en théorie. Je dois en parler avec Elvan et Ysaël. Que veulent-ils faire ? Et si j’étais le seul à ne pas me sentir à ma place ? Il chassa ses sombres pensées pour se concentrer sur l’arrivée à T’</w:t>
+      </w:r>
+      <w:proofErr w:type="spellStart"/>
+      <w:r>
+        <w:rPr>
+          <w:rFonts w:eastAsia="Times New Roman" w:cs="Times New Roman"/>
+          <w:bCs/>
+          <w:color w:val="000000"/>
+          <w:szCs w:val="23"/>
+        </w:rPr>
+        <w:t>An-T’Aï</w:t>
+      </w:r>
+      <w:proofErr w:type="spellEnd"/>
+      <w:r>
+        <w:rPr>
+          <w:rFonts w:eastAsia="Times New Roman" w:cs="Times New Roman"/>
+          <w:bCs/>
+          <w:color w:val="000000"/>
+          <w:szCs w:val="23"/>
+        </w:rPr>
+        <w:t>.</w:t>
       </w:r>
     </w:p>
     <w:p>
@@ -1588,7 +2040,27 @@
           <w:color w:val="000000"/>
           <w:szCs w:val="23"/>
         </w:rPr>
-        <w:t xml:space="preserve">T’An Acharb </w:t>
+        <w:t xml:space="preserve">T’An </w:t>
+      </w:r>
+      <w:proofErr w:type="spellStart"/>
+      <w:r>
+        <w:rPr>
+          <w:rFonts w:eastAsia="Times New Roman" w:cs="Times New Roman"/>
+          <w:bCs/>
+          <w:color w:val="000000"/>
+          <w:szCs w:val="23"/>
+        </w:rPr>
+        <w:t>Acharb</w:t>
+      </w:r>
+      <w:proofErr w:type="spellEnd"/>
+      <w:r>
+        <w:rPr>
+          <w:rFonts w:eastAsia="Times New Roman" w:cs="Times New Roman"/>
+          <w:bCs/>
+          <w:color w:val="000000"/>
+          <w:szCs w:val="23"/>
+        </w:rPr>
+        <w:t xml:space="preserve"> </w:t>
       </w:r>
       <w:r>
         <w:rPr>
@@ -1695,7 +2167,27 @@
           <w:color w:val="000000"/>
           <w:szCs w:val="23"/>
         </w:rPr>
-        <w:t>vez rempli votre office au sein de notre convoi au-delà de mes espérances. Maintenant, vous allez quitter la caravane. Vous appartenez à T’An-T’Aï. Cet officier va vous conduire au bureau des identités. Ne vous inquiétez pas, dites-lui la vérité et que les sables vous protègent.</w:t>
+        <w:t>vez rempli votre office au sein de notre convoi au-delà de mes espérances. Maintenant, vous allez quitter la caravane. Vous appartenez à T’</w:t>
+      </w:r>
+      <w:proofErr w:type="spellStart"/>
+      <w:r>
+        <w:rPr>
+          <w:rFonts w:eastAsia="Times New Roman" w:cs="Times New Roman"/>
+          <w:bCs/>
+          <w:color w:val="000000"/>
+          <w:szCs w:val="23"/>
+        </w:rPr>
+        <w:t>An-T’Aï</w:t>
+      </w:r>
+      <w:proofErr w:type="spellEnd"/>
+      <w:r>
+        <w:rPr>
+          <w:rFonts w:eastAsia="Times New Roman" w:cs="Times New Roman"/>
+          <w:bCs/>
+          <w:color w:val="000000"/>
+          <w:szCs w:val="23"/>
+        </w:rPr>
+        <w:t>. Cet officier va vous conduire au bureau des identités. Ne vous inquiétez pas, dites-lui la vérité et que les sables vous protègent.</w:t>
       </w:r>
     </w:p>
     <w:p>
@@ -1735,7 +2227,27 @@
           <w:color w:val="000000"/>
           <w:szCs w:val="23"/>
         </w:rPr>
-        <w:t>! Merci T’An Acharb d</w:t>
+        <w:t xml:space="preserve">! Merci T’An </w:t>
+      </w:r>
+      <w:proofErr w:type="spellStart"/>
+      <w:r>
+        <w:rPr>
+          <w:rFonts w:eastAsia="Times New Roman" w:cs="Times New Roman"/>
+          <w:bCs/>
+          <w:color w:val="000000"/>
+          <w:szCs w:val="23"/>
+        </w:rPr>
+        <w:t>Acharb</w:t>
+      </w:r>
+      <w:proofErr w:type="spellEnd"/>
+      <w:r>
+        <w:rPr>
+          <w:rFonts w:eastAsia="Times New Roman" w:cs="Times New Roman"/>
+          <w:bCs/>
+          <w:color w:val="000000"/>
+          <w:szCs w:val="23"/>
+        </w:rPr>
+        <w:t xml:space="preserve"> d</w:t>
       </w:r>
       <w:r>
         <w:rPr>
@@ -1757,14 +2269,45 @@
           <w:szCs w:val="23"/>
         </w:rPr>
       </w:pPr>
-      <w:r>
-        <w:rPr>
-          <w:rFonts w:eastAsia="Times New Roman" w:cs="Times New Roman"/>
-          <w:bCs/>
-          <w:color w:val="000000"/>
-          <w:szCs w:val="23"/>
-        </w:rPr>
-        <w:t xml:space="preserve">Acharb pencha la tête de côté en écoutant les formules de politesse. Un sourire énigmatique alluma son visage, il saisit Elvan par les épaules et lui porta une chaleureuse accolade. L’officier inclina gravement la tête, Elvan sourit une dernière fois à T’An Acharb et ce dernier repartit pour la caravane qui continuait son chemin dans les ruelles, vers les caravansérails. L’officier salua et </w:t>
+      <w:proofErr w:type="spellStart"/>
+      <w:r>
+        <w:rPr>
+          <w:rFonts w:eastAsia="Times New Roman" w:cs="Times New Roman"/>
+          <w:bCs/>
+          <w:color w:val="000000"/>
+          <w:szCs w:val="23"/>
+        </w:rPr>
+        <w:t>Acharb</w:t>
+      </w:r>
+      <w:proofErr w:type="spellEnd"/>
+      <w:r>
+        <w:rPr>
+          <w:rFonts w:eastAsia="Times New Roman" w:cs="Times New Roman"/>
+          <w:bCs/>
+          <w:color w:val="000000"/>
+          <w:szCs w:val="23"/>
+        </w:rPr>
+        <w:t xml:space="preserve"> pencha la tête de côté en écoutant les formules de politesse. Un sourire énigmatique alluma son visage, il saisit Elvan par les épaules et lui porta une chaleureuse accolade. L’officier inclina gravement la tête, Elvan sourit une dernière fois à T’An </w:t>
+      </w:r>
+      <w:proofErr w:type="spellStart"/>
+      <w:r>
+        <w:rPr>
+          <w:rFonts w:eastAsia="Times New Roman" w:cs="Times New Roman"/>
+          <w:bCs/>
+          <w:color w:val="000000"/>
+          <w:szCs w:val="23"/>
+        </w:rPr>
+        <w:t>Acharb</w:t>
+      </w:r>
+      <w:proofErr w:type="spellEnd"/>
+      <w:r>
+        <w:rPr>
+          <w:rFonts w:eastAsia="Times New Roman" w:cs="Times New Roman"/>
+          <w:bCs/>
+          <w:color w:val="000000"/>
+          <w:szCs w:val="23"/>
+        </w:rPr>
+        <w:t xml:space="preserve"> et ce dernier repartit pour la caravane qui continuait son chemin dans les ruelles, vers les caravansérails. L’officier salua et </w:t>
       </w:r>
       <w:r>
         <w:rPr>
@@ -1881,7 +2424,27 @@
           <w:color w:val="000000"/>
           <w:szCs w:val="23"/>
         </w:rPr>
-        <w:t xml:space="preserve"> Les paroles d’Acharb résonnaient encore dans la tête </w:t>
+        <w:t xml:space="preserve"> Les paroles d’</w:t>
+      </w:r>
+      <w:proofErr w:type="spellStart"/>
+      <w:r>
+        <w:rPr>
+          <w:rFonts w:eastAsia="Times New Roman" w:cs="Times New Roman"/>
+          <w:bCs/>
+          <w:color w:val="000000"/>
+          <w:szCs w:val="23"/>
+        </w:rPr>
+        <w:t>Acharb</w:t>
+      </w:r>
+      <w:proofErr w:type="spellEnd"/>
+      <w:r>
+        <w:rPr>
+          <w:rFonts w:eastAsia="Times New Roman" w:cs="Times New Roman"/>
+          <w:bCs/>
+          <w:color w:val="000000"/>
+          <w:szCs w:val="23"/>
+        </w:rPr>
+        <w:t xml:space="preserve"> résonnaient encore dans la tête </w:t>
       </w:r>
       <w:r>
         <w:rPr>
@@ -2212,7 +2775,47 @@
           <w:color w:val="000000"/>
           <w:szCs w:val="23"/>
         </w:rPr>
-        <w:t xml:space="preserve"> portant des bésicles. Shailiot était son nom. Shailiot avait vu passer des milliers d’étrangers, des jeunes, comme ceux-là, des «</w:t>
+        <w:t xml:space="preserve"> portant des bésicles. </w:t>
+      </w:r>
+      <w:proofErr w:type="spellStart"/>
+      <w:r>
+        <w:rPr>
+          <w:rFonts w:eastAsia="Times New Roman" w:cs="Times New Roman"/>
+          <w:bCs/>
+          <w:color w:val="000000"/>
+          <w:szCs w:val="23"/>
+        </w:rPr>
+        <w:t>Shailiot</w:t>
+      </w:r>
+      <w:proofErr w:type="spellEnd"/>
+      <w:r>
+        <w:rPr>
+          <w:rFonts w:eastAsia="Times New Roman" w:cs="Times New Roman"/>
+          <w:bCs/>
+          <w:color w:val="000000"/>
+          <w:szCs w:val="23"/>
+        </w:rPr>
+        <w:t xml:space="preserve"> était son nom. </w:t>
+      </w:r>
+      <w:proofErr w:type="spellStart"/>
+      <w:r>
+        <w:rPr>
+          <w:rFonts w:eastAsia="Times New Roman" w:cs="Times New Roman"/>
+          <w:bCs/>
+          <w:color w:val="000000"/>
+          <w:szCs w:val="23"/>
+        </w:rPr>
+        <w:t>Shailiot</w:t>
+      </w:r>
+      <w:proofErr w:type="spellEnd"/>
+      <w:r>
+        <w:rPr>
+          <w:rFonts w:eastAsia="Times New Roman" w:cs="Times New Roman"/>
+          <w:bCs/>
+          <w:color w:val="000000"/>
+          <w:szCs w:val="23"/>
+        </w:rPr>
+        <w:t xml:space="preserve"> avait vu passer des milliers d’étrangers, des jeunes, comme ceux-là, des «</w:t>
       </w:r>
       <w:r>
         <w:rPr>
@@ -2569,7 +3172,27 @@
           <w:color w:val="000000"/>
           <w:szCs w:val="23"/>
         </w:rPr>
-        <w:t xml:space="preserve">en s’excusant. Shailiot, releva le nez de son papier, et demanda les yeux rivés dans ceux </w:t>
+        <w:t xml:space="preserve">en s’excusant. </w:t>
+      </w:r>
+      <w:proofErr w:type="spellStart"/>
+      <w:r>
+        <w:rPr>
+          <w:rFonts w:eastAsia="Times New Roman" w:cs="Times New Roman"/>
+          <w:bCs/>
+          <w:color w:val="000000"/>
+          <w:szCs w:val="23"/>
+        </w:rPr>
+        <w:t>Shailiot</w:t>
+      </w:r>
+      <w:proofErr w:type="spellEnd"/>
+      <w:r>
+        <w:rPr>
+          <w:rFonts w:eastAsia="Times New Roman" w:cs="Times New Roman"/>
+          <w:bCs/>
+          <w:color w:val="000000"/>
+          <w:szCs w:val="23"/>
+        </w:rPr>
+        <w:t xml:space="preserve">, releva le nez de son papier, et demanda les yeux rivés dans ceux </w:t>
       </w:r>
       <w:r>
         <w:rPr>
@@ -2813,7 +3436,27 @@
           <w:szCs w:val="23"/>
         </w:rPr>
         <w:lastRenderedPageBreak/>
-        <w:t>Elvan n’avait pas sourcillé et ses yeux étaient restés dans ceux de Shailiot, il disait la vérité. Après un temps celui-ci replongea dans ses papiers.</w:t>
+        <w:t xml:space="preserve">Elvan n’avait pas sourcillé et ses yeux étaient restés dans ceux de </w:t>
+      </w:r>
+      <w:proofErr w:type="spellStart"/>
+      <w:r>
+        <w:rPr>
+          <w:rFonts w:eastAsia="Times New Roman" w:cs="Times New Roman"/>
+          <w:bCs/>
+          <w:color w:val="000000"/>
+          <w:szCs w:val="23"/>
+        </w:rPr>
+        <w:t>Shailiot</w:t>
+      </w:r>
+      <w:proofErr w:type="spellEnd"/>
+      <w:r>
+        <w:rPr>
+          <w:rFonts w:eastAsia="Times New Roman" w:cs="Times New Roman"/>
+          <w:bCs/>
+          <w:color w:val="000000"/>
+          <w:szCs w:val="23"/>
+        </w:rPr>
+        <w:t>, il disait la vérité. Après un temps celui-ci replongea dans ses papiers.</w:t>
       </w:r>
     </w:p>
     <w:p>
@@ -2835,7 +3478,47 @@
           <w:color w:val="000000"/>
           <w:szCs w:val="23"/>
         </w:rPr>
-        <w:t>- Ne vous fâchez pas jeune homme, mais je devais m’assurer de vos dires. Vous voilà maintenant titulaire de papiers d’identité. Gardez-les précieusement, ils vous aideront à passer les frontières. Vous dépendez maintenant de la législation du Thégérit T’An-T’Aï. Allez et bon courage.</w:t>
+        <w:t xml:space="preserve">- Ne vous fâchez pas jeune homme, mais je devais m’assurer de vos dires. Vous voilà maintenant titulaire de papiers d’identité. Gardez-les précieusement, ils vous aideront à passer les frontières. Vous dépendez maintenant de la législation du </w:t>
+      </w:r>
+      <w:proofErr w:type="spellStart"/>
+      <w:r>
+        <w:rPr>
+          <w:rFonts w:eastAsia="Times New Roman" w:cs="Times New Roman"/>
+          <w:bCs/>
+          <w:color w:val="000000"/>
+          <w:szCs w:val="23"/>
+        </w:rPr>
+        <w:t>Thégérit</w:t>
+      </w:r>
+      <w:proofErr w:type="spellEnd"/>
+      <w:r>
+        <w:rPr>
+          <w:rFonts w:eastAsia="Times New Roman" w:cs="Times New Roman"/>
+          <w:bCs/>
+          <w:color w:val="000000"/>
+          <w:szCs w:val="23"/>
+        </w:rPr>
+        <w:t xml:space="preserve"> T’</w:t>
+      </w:r>
+      <w:proofErr w:type="spellStart"/>
+      <w:r>
+        <w:rPr>
+          <w:rFonts w:eastAsia="Times New Roman" w:cs="Times New Roman"/>
+          <w:bCs/>
+          <w:color w:val="000000"/>
+          <w:szCs w:val="23"/>
+        </w:rPr>
+        <w:t>An-T’Aï</w:t>
+      </w:r>
+      <w:proofErr w:type="spellEnd"/>
+      <w:r>
+        <w:rPr>
+          <w:rFonts w:eastAsia="Times New Roman" w:cs="Times New Roman"/>
+          <w:bCs/>
+          <w:color w:val="000000"/>
+          <w:szCs w:val="23"/>
+        </w:rPr>
+        <w:t>. Allez et bon courage.</w:t>
       </w:r>
       <w:r>
         <w:rPr>
@@ -3098,7 +3781,27 @@
           <w:color w:val="000000"/>
           <w:szCs w:val="23"/>
         </w:rPr>
-        <w:t>? Il lui semblait comprendre la même intention que celle de T’An Acharb, le premier soir. Il savait que sa maîtrise, était rare sur Annwfn, mais depuis qu’il était «</w:t>
+        <w:t xml:space="preserve">? Il lui semblait comprendre la même intention que celle de T’An </w:t>
+      </w:r>
+      <w:proofErr w:type="spellStart"/>
+      <w:r>
+        <w:rPr>
+          <w:rFonts w:eastAsia="Times New Roman" w:cs="Times New Roman"/>
+          <w:bCs/>
+          <w:color w:val="000000"/>
+          <w:szCs w:val="23"/>
+        </w:rPr>
+        <w:t>Acharb</w:t>
+      </w:r>
+      <w:proofErr w:type="spellEnd"/>
+      <w:r>
+        <w:rPr>
+          <w:rFonts w:eastAsia="Times New Roman" w:cs="Times New Roman"/>
+          <w:bCs/>
+          <w:color w:val="000000"/>
+          <w:szCs w:val="23"/>
+        </w:rPr>
+        <w:t>, le premier soir. Il savait que sa maîtrise, était rare sur Annwfn, mais depuis qu’il était «</w:t>
       </w:r>
       <w:r>
         <w:rPr>
@@ -3214,7 +3917,27 @@
           <w:szCs w:val="23"/>
         </w:rPr>
         <w:lastRenderedPageBreak/>
-        <w:t>descendre rejoindre ses amis. Ils s’étaient donnés rendez-vous dans la salle commune.</w:t>
+        <w:t xml:space="preserve">descendre rejoindre ses amis. Ils s’étaient </w:t>
+      </w:r>
+      <w:proofErr w:type="gramStart"/>
+      <w:r>
+        <w:rPr>
+          <w:rFonts w:eastAsia="Times New Roman" w:cs="Times New Roman"/>
+          <w:bCs/>
+          <w:color w:val="000000"/>
+          <w:szCs w:val="23"/>
+        </w:rPr>
+        <w:t>donnés</w:t>
+      </w:r>
+      <w:proofErr w:type="gramEnd"/>
+      <w:r>
+        <w:rPr>
+          <w:rFonts w:eastAsia="Times New Roman" w:cs="Times New Roman"/>
+          <w:bCs/>
+          <w:color w:val="000000"/>
+          <w:szCs w:val="23"/>
+        </w:rPr>
+        <w:t xml:space="preserve"> rendez-vous dans la salle commune.</w:t>
       </w:r>
       <w:r>
         <w:rPr>
@@ -3635,7 +4358,27 @@
           <w:color w:val="000000"/>
           <w:szCs w:val="23"/>
         </w:rPr>
-        <w:t xml:space="preserve"> il y avait des passages où s’étalaient de minuscules échoppes provisoires et où l’on pouvait trouver tout ce qui se fait de plus insolite à T’An-T’Aï. Après avoir été arrêté par six marchands de draperies et de soieries, Ysaël fut interpel</w:t>
+        <w:t xml:space="preserve"> il y avait des passages où s’étalaient de minuscules échoppes provisoires et où l’on pouvait trouver tout ce qui se fait de plus insolite à T’</w:t>
+      </w:r>
+      <w:proofErr w:type="spellStart"/>
+      <w:r>
+        <w:rPr>
+          <w:rFonts w:eastAsia="Times New Roman" w:cs="Times New Roman"/>
+          <w:bCs/>
+          <w:color w:val="000000"/>
+          <w:szCs w:val="23"/>
+        </w:rPr>
+        <w:t>An-T’Aï</w:t>
+      </w:r>
+      <w:proofErr w:type="spellEnd"/>
+      <w:r>
+        <w:rPr>
+          <w:rFonts w:eastAsia="Times New Roman" w:cs="Times New Roman"/>
+          <w:bCs/>
+          <w:color w:val="000000"/>
+          <w:szCs w:val="23"/>
+        </w:rPr>
+        <w:t>. Après avoir été arrêté par six marchands de draperies et de soieries, Ysaël fut interpel</w:t>
       </w:r>
       <w:r>
         <w:rPr>
@@ -3758,7 +4501,27 @@
           <w:color w:val="000000"/>
           <w:szCs w:val="23"/>
         </w:rPr>
-        <w:t>Leysseen repensait à toutes ces cartes qu’étalait sans cesse leur censeur. Il avait vu celle de T’An-T’Aï, et il se souvenait maintenant des détails du vieux parchemin</w:t>
+        <w:t>Leysseen repensait à toutes ces cartes qu’étalait sans cesse leur censeur. Il avait vu celle de T’</w:t>
+      </w:r>
+      <w:proofErr w:type="spellStart"/>
+      <w:r>
+        <w:rPr>
+          <w:rFonts w:eastAsia="Times New Roman" w:cs="Times New Roman"/>
+          <w:bCs/>
+          <w:color w:val="000000"/>
+          <w:szCs w:val="23"/>
+        </w:rPr>
+        <w:t>An-T’Aï</w:t>
+      </w:r>
+      <w:proofErr w:type="spellEnd"/>
+      <w:r>
+        <w:rPr>
+          <w:rFonts w:eastAsia="Times New Roman" w:cs="Times New Roman"/>
+          <w:bCs/>
+          <w:color w:val="000000"/>
+          <w:szCs w:val="23"/>
+        </w:rPr>
+        <w:t>, et il se souvenait maintenant des détails du vieux parchemin</w:t>
       </w:r>
       <w:r>
         <w:rPr>
@@ -3902,8 +4665,19 @@
           <w:color w:val="000000"/>
           <w:szCs w:val="23"/>
         </w:rPr>
-        <w:t>tie responsables. Aucun Sethien</w:t>
-      </w:r>
+        <w:t xml:space="preserve">tie responsables. Aucun </w:t>
+      </w:r>
+      <w:proofErr w:type="spellStart"/>
+      <w:r>
+        <w:rPr>
+          <w:rFonts w:eastAsia="Times New Roman" w:cs="Times New Roman"/>
+          <w:bCs/>
+          <w:color w:val="000000"/>
+          <w:szCs w:val="23"/>
+        </w:rPr>
+        <w:t>Sethien</w:t>
+      </w:r>
+      <w:proofErr w:type="spellEnd"/>
       <w:r>
         <w:rPr>
           <w:rFonts w:eastAsia="Times New Roman" w:cs="Times New Roman"/>
@@ -4007,8 +4781,19 @@
           <w:color w:val="000000"/>
           <w:szCs w:val="23"/>
         </w:rPr>
-        <w:t>Ysaël se cala contre son épaule, Leysseen rayonnait. Elvan s’appuya sur un créneau et contempla la baie. On voyait des navires entrer au port et d’autres, plus rares, prendre le large vers des destinations lointaines comme Panshaw, Llarkno</w:t>
-      </w:r>
+        <w:t xml:space="preserve">Ysaël se cala contre son épaule, Leysseen rayonnait. Elvan s’appuya sur un créneau et contempla la baie. On voyait des navires entrer au port et d’autres, plus rares, prendre le large vers des destinations lointaines comme Panshaw, </w:t>
+      </w:r>
+      <w:proofErr w:type="spellStart"/>
+      <w:r>
+        <w:rPr>
+          <w:rFonts w:eastAsia="Times New Roman" w:cs="Times New Roman"/>
+          <w:bCs/>
+          <w:color w:val="000000"/>
+          <w:szCs w:val="23"/>
+        </w:rPr>
+        <w:t>Llarkno</w:t>
+      </w:r>
+      <w:proofErr w:type="spellEnd"/>
       <w:r>
         <w:rPr>
           <w:rFonts w:eastAsia="Times New Roman" w:cs="Times New Roman"/>
@@ -4043,7 +4828,27 @@
           <w:color w:val="000000"/>
           <w:szCs w:val="23"/>
         </w:rPr>
-        <w:t>: Nihel. Les milliers de mâts rangés côte à côte formaient une forêt dansante au gr</w:t>
+        <w:t xml:space="preserve">: </w:t>
+      </w:r>
+      <w:proofErr w:type="spellStart"/>
+      <w:r>
+        <w:rPr>
+          <w:rFonts w:eastAsia="Times New Roman" w:cs="Times New Roman"/>
+          <w:bCs/>
+          <w:color w:val="000000"/>
+          <w:szCs w:val="23"/>
+        </w:rPr>
+        <w:t>Nihel</w:t>
+      </w:r>
+      <w:proofErr w:type="spellEnd"/>
+      <w:r>
+        <w:rPr>
+          <w:rFonts w:eastAsia="Times New Roman" w:cs="Times New Roman"/>
+          <w:bCs/>
+          <w:color w:val="000000"/>
+          <w:szCs w:val="23"/>
+        </w:rPr>
+        <w:t>. Les milliers de mâts rangés côte à côte formaient une forêt dansante au gr</w:t>
       </w:r>
       <w:r>
         <w:rPr>
@@ -4061,7 +4866,27 @@
           <w:color w:val="000000"/>
           <w:szCs w:val="23"/>
         </w:rPr>
-        <w:t xml:space="preserve"> des flots mouvants. Ils contemplèrent ainsi la grande baie et la suractivité portuaire de T’An-T’Aï pendant des heures, en silence.</w:t>
+        <w:t xml:space="preserve"> des flots mouvants. Ils contemplèrent ainsi la grande baie et la suractivité portuaire de T’</w:t>
+      </w:r>
+      <w:proofErr w:type="spellStart"/>
+      <w:r>
+        <w:rPr>
+          <w:rFonts w:eastAsia="Times New Roman" w:cs="Times New Roman"/>
+          <w:bCs/>
+          <w:color w:val="000000"/>
+          <w:szCs w:val="23"/>
+        </w:rPr>
+        <w:t>An-T’Aï</w:t>
+      </w:r>
+      <w:proofErr w:type="spellEnd"/>
+      <w:r>
+        <w:rPr>
+          <w:rFonts w:eastAsia="Times New Roman" w:cs="Times New Roman"/>
+          <w:bCs/>
+          <w:color w:val="000000"/>
+          <w:szCs w:val="23"/>
+        </w:rPr>
+        <w:t xml:space="preserve"> pendant des heures, en silence.</w:t>
       </w:r>
     </w:p>
     <w:p>
@@ -4391,7 +5216,27 @@
           <w:color w:val="000000"/>
           <w:szCs w:val="23"/>
         </w:rPr>
-        <w:t>avaient été habituées. Silencieux, leurs regards courraient de tables en tables, de rires en éclats de voix. Tout était source d’émerveillement, de curiosité et leur esprit en éveil tentait d’enregistrer les moindres détails, qui une expression type, qui une accolade ou encore des nouvelles venues du port et au-delà des autres royaumes</w:t>
+        <w:t xml:space="preserve">avaient été </w:t>
+      </w:r>
+      <w:proofErr w:type="gramStart"/>
+      <w:r>
+        <w:rPr>
+          <w:rFonts w:eastAsia="Times New Roman" w:cs="Times New Roman"/>
+          <w:bCs/>
+          <w:color w:val="000000"/>
+          <w:szCs w:val="23"/>
+        </w:rPr>
+        <w:t>habituées</w:t>
+      </w:r>
+      <w:proofErr w:type="gramEnd"/>
+      <w:r>
+        <w:rPr>
+          <w:rFonts w:eastAsia="Times New Roman" w:cs="Times New Roman"/>
+          <w:bCs/>
+          <w:color w:val="000000"/>
+          <w:szCs w:val="23"/>
+        </w:rPr>
+        <w:t>. Silencieux, leurs regards courraient de tables en tables, de rires en éclats de voix. Tout était source d’émerveillement, de curiosité et leur esprit en éveil tentait d’enregistrer les moindres détails, qui une expression type, qui une accolade ou encore des nouvelles venues du port et au-delà des autres royaumes</w:t>
       </w:r>
       <w:r>
         <w:rPr>
@@ -4838,7 +5683,27 @@
           <w:color w:val="000000"/>
           <w:szCs w:val="23"/>
         </w:rPr>
-        <w:t>- Te gênes pas surtout</w:t>
+        <w:t xml:space="preserve">- Te </w:t>
+      </w:r>
+      <w:proofErr w:type="gramStart"/>
+      <w:r>
+        <w:rPr>
+          <w:rFonts w:eastAsia="Times New Roman" w:cs="Times New Roman"/>
+          <w:bCs/>
+          <w:color w:val="000000"/>
+          <w:szCs w:val="23"/>
+        </w:rPr>
+        <w:t>gênes</w:t>
+      </w:r>
+      <w:proofErr w:type="gramEnd"/>
+      <w:r>
+        <w:rPr>
+          <w:rFonts w:eastAsia="Times New Roman" w:cs="Times New Roman"/>
+          <w:bCs/>
+          <w:color w:val="000000"/>
+          <w:szCs w:val="23"/>
+        </w:rPr>
+        <w:t xml:space="preserve"> pas surtout</w:t>
       </w:r>
       <w:r>
         <w:rPr>
@@ -5697,7 +6562,27 @@
           <w:color w:val="000000"/>
           <w:szCs w:val="23"/>
         </w:rPr>
-        <w:t xml:space="preserve">Les trois amis avaient été éduqués pendant plus de quinze ans dans le respect des croyances et même au-delà dans la foi d’Eù. Le clergé baferiste ne leur était pas étranger et le rôle de guide, de conseiller ou simplement d’oreille attentive des prêtres leur avait été longuement expliqué par les frères-parents. Rassurés et ravis de </w:t>
+        <w:t xml:space="preserve">Les trois amis avaient été éduqués pendant plus de quinze ans dans le respect des croyances et même au-delà dans la foi d’Eù. Le clergé </w:t>
+      </w:r>
+      <w:proofErr w:type="spellStart"/>
+      <w:r>
+        <w:rPr>
+          <w:rFonts w:eastAsia="Times New Roman" w:cs="Times New Roman"/>
+          <w:bCs/>
+          <w:color w:val="000000"/>
+          <w:szCs w:val="23"/>
+        </w:rPr>
+        <w:t>baferiste</w:t>
+      </w:r>
+      <w:proofErr w:type="spellEnd"/>
+      <w:r>
+        <w:rPr>
+          <w:rFonts w:eastAsia="Times New Roman" w:cs="Times New Roman"/>
+          <w:bCs/>
+          <w:color w:val="000000"/>
+          <w:szCs w:val="23"/>
+        </w:rPr>
+        <w:t xml:space="preserve"> ne leur était pas étranger et le rôle de guide, de conseiller ou simplement d’oreille attentive des prêtres leur avait été longuement expliqué par les frères-parents. Rassurés et ravis de </w:t>
       </w:r>
       <w:r>
         <w:rPr>
@@ -5725,7 +6610,47 @@
           <w:color w:val="000000"/>
           <w:szCs w:val="23"/>
         </w:rPr>
-        <w:t xml:space="preserve"> jeunes voyageurs dévorèrent de questions le prêtre qu’ils apprirent à connaître sous le nom de M’Alvean. Lui-même était Sethien d’origine et depuis cinq ans prêtre urbain du quartier «</w:t>
+        <w:t xml:space="preserve"> jeunes voyageurs dévorèrent de questions le prêtre qu’ils apprirent à connaître sous le nom de M’</w:t>
+      </w:r>
+      <w:proofErr w:type="spellStart"/>
+      <w:r>
+        <w:rPr>
+          <w:rFonts w:eastAsia="Times New Roman" w:cs="Times New Roman"/>
+          <w:bCs/>
+          <w:color w:val="000000"/>
+          <w:szCs w:val="23"/>
+        </w:rPr>
+        <w:t>Alvean</w:t>
+      </w:r>
+      <w:proofErr w:type="spellEnd"/>
+      <w:r>
+        <w:rPr>
+          <w:rFonts w:eastAsia="Times New Roman" w:cs="Times New Roman"/>
+          <w:bCs/>
+          <w:color w:val="000000"/>
+          <w:szCs w:val="23"/>
+        </w:rPr>
+        <w:t xml:space="preserve">. Lui-même était </w:t>
+      </w:r>
+      <w:proofErr w:type="spellStart"/>
+      <w:r>
+        <w:rPr>
+          <w:rFonts w:eastAsia="Times New Roman" w:cs="Times New Roman"/>
+          <w:bCs/>
+          <w:color w:val="000000"/>
+          <w:szCs w:val="23"/>
+        </w:rPr>
+        <w:t>Sethien</w:t>
+      </w:r>
+      <w:proofErr w:type="spellEnd"/>
+      <w:r>
+        <w:rPr>
+          <w:rFonts w:eastAsia="Times New Roman" w:cs="Times New Roman"/>
+          <w:bCs/>
+          <w:color w:val="000000"/>
+          <w:szCs w:val="23"/>
+        </w:rPr>
+        <w:t xml:space="preserve"> d’origine et depuis cinq ans prêtre urbain du quartier «</w:t>
       </w:r>
       <w:r>
         <w:rPr>
@@ -5761,16 +6686,96 @@
           <w:color w:val="000000"/>
           <w:szCs w:val="23"/>
         </w:rPr>
-        <w:t>», ici à T’An-T’Aï.</w:t>
-      </w:r>
-      <w:r>
-        <w:rPr>
-          <w:rFonts w:eastAsia="Times New Roman" w:cs="Times New Roman"/>
-          <w:bCs/>
-          <w:color w:val="000000"/>
-          <w:szCs w:val="23"/>
-        </w:rPr>
-        <w:t xml:space="preserve"> Affable, M’Alvean avait un nombre incalculable d’histoires et d’anecdotes sur Chanseth, sur T’An-T’Aï ou bien d’autres sujets. Ces petites rides en patte d’oie au coin de l’œil rendaient ses sourires charmant. Sa tignasse brune et bouclée tombait en cascade sur ses épaules. Les tempes et certaines racines étaient blanches et s’accordaient avec ses grands yeux gris. Le clergé baferiste n’avait pas de tenue particulière à la différence de celui du culte pourpre. Mais ils s’habillaient généralement de teintes claires, discrètes et sans fioritures. </w:t>
+        <w:t>», ici à T’</w:t>
+      </w:r>
+      <w:proofErr w:type="spellStart"/>
+      <w:r>
+        <w:rPr>
+          <w:rFonts w:eastAsia="Times New Roman" w:cs="Times New Roman"/>
+          <w:bCs/>
+          <w:color w:val="000000"/>
+          <w:szCs w:val="23"/>
+        </w:rPr>
+        <w:t>An-T’Aï</w:t>
+      </w:r>
+      <w:proofErr w:type="spellEnd"/>
+      <w:r>
+        <w:rPr>
+          <w:rFonts w:eastAsia="Times New Roman" w:cs="Times New Roman"/>
+          <w:bCs/>
+          <w:color w:val="000000"/>
+          <w:szCs w:val="23"/>
+        </w:rPr>
+        <w:t>.</w:t>
+      </w:r>
+      <w:r>
+        <w:rPr>
+          <w:rFonts w:eastAsia="Times New Roman" w:cs="Times New Roman"/>
+          <w:bCs/>
+          <w:color w:val="000000"/>
+          <w:szCs w:val="23"/>
+        </w:rPr>
+        <w:t xml:space="preserve"> Affable, M’</w:t>
+      </w:r>
+      <w:proofErr w:type="spellStart"/>
+      <w:r>
+        <w:rPr>
+          <w:rFonts w:eastAsia="Times New Roman" w:cs="Times New Roman"/>
+          <w:bCs/>
+          <w:color w:val="000000"/>
+          <w:szCs w:val="23"/>
+        </w:rPr>
+        <w:t>Alvean</w:t>
+      </w:r>
+      <w:proofErr w:type="spellEnd"/>
+      <w:r>
+        <w:rPr>
+          <w:rFonts w:eastAsia="Times New Roman" w:cs="Times New Roman"/>
+          <w:bCs/>
+          <w:color w:val="000000"/>
+          <w:szCs w:val="23"/>
+        </w:rPr>
+        <w:t xml:space="preserve"> avait un nombre incalculable d’histoires et d’anecdotes sur Chanseth, sur T’</w:t>
+      </w:r>
+      <w:proofErr w:type="spellStart"/>
+      <w:r>
+        <w:rPr>
+          <w:rFonts w:eastAsia="Times New Roman" w:cs="Times New Roman"/>
+          <w:bCs/>
+          <w:color w:val="000000"/>
+          <w:szCs w:val="23"/>
+        </w:rPr>
+        <w:t>An-T’Aï</w:t>
+      </w:r>
+      <w:proofErr w:type="spellEnd"/>
+      <w:r>
+        <w:rPr>
+          <w:rFonts w:eastAsia="Times New Roman" w:cs="Times New Roman"/>
+          <w:bCs/>
+          <w:color w:val="000000"/>
+          <w:szCs w:val="23"/>
+        </w:rPr>
+        <w:t xml:space="preserve"> ou bien d’autres sujets. Ces petites rides en patte d’oie au coin de l’œil rendaient ses sourires charmant. Sa tignasse brune et bouclée tombait en cascade sur ses épaules. Les tempes et certaines racines étaient blanches et s’accordaient avec ses grands yeux gris. Le clergé </w:t>
+      </w:r>
+      <w:proofErr w:type="spellStart"/>
+      <w:r>
+        <w:rPr>
+          <w:rFonts w:eastAsia="Times New Roman" w:cs="Times New Roman"/>
+          <w:bCs/>
+          <w:color w:val="000000"/>
+          <w:szCs w:val="23"/>
+        </w:rPr>
+        <w:t>baferiste</w:t>
+      </w:r>
+      <w:proofErr w:type="spellEnd"/>
+      <w:r>
+        <w:rPr>
+          <w:rFonts w:eastAsia="Times New Roman" w:cs="Times New Roman"/>
+          <w:bCs/>
+          <w:color w:val="000000"/>
+          <w:szCs w:val="23"/>
+        </w:rPr>
+        <w:t xml:space="preserve"> n’avait pas de tenue particulière à la différence de celui du culte pourpre. Mais ils s’habillaient généralement de teintes claires, discrètes et sans fioritures. </w:t>
       </w:r>
       <w:r>
         <w:rPr>
@@ -5848,7 +6853,27 @@
           <w:color w:val="000000"/>
           <w:szCs w:val="23"/>
         </w:rPr>
-        <w:t>M’Alvean semblait s’enorgueillir de côtoyer ainsi l’un des plus grand</w:t>
+        <w:t>M’</w:t>
+      </w:r>
+      <w:proofErr w:type="spellStart"/>
+      <w:r>
+        <w:rPr>
+          <w:rFonts w:eastAsia="Times New Roman" w:cs="Times New Roman"/>
+          <w:bCs/>
+          <w:color w:val="000000"/>
+          <w:szCs w:val="23"/>
+        </w:rPr>
+        <w:t>Alvean</w:t>
+      </w:r>
+      <w:proofErr w:type="spellEnd"/>
+      <w:r>
+        <w:rPr>
+          <w:rFonts w:eastAsia="Times New Roman" w:cs="Times New Roman"/>
+          <w:bCs/>
+          <w:color w:val="000000"/>
+          <w:szCs w:val="23"/>
+        </w:rPr>
+        <w:t xml:space="preserve"> semblait s’enorgueillir de côtoyer ainsi l’un des plus grand</w:t>
       </w:r>
       <w:r>
         <w:rPr>
@@ -5964,7 +6989,27 @@
           <w:color w:val="000000"/>
           <w:szCs w:val="23"/>
         </w:rPr>
-        <w:t>! L’enthousiasme de M’Alvean redoubla. Je crois pouvoir dire que plus de quatre cinquième</w:t>
+        <w:t>! L’enthousiasme de M’</w:t>
+      </w:r>
+      <w:proofErr w:type="spellStart"/>
+      <w:r>
+        <w:rPr>
+          <w:rFonts w:eastAsia="Times New Roman" w:cs="Times New Roman"/>
+          <w:bCs/>
+          <w:color w:val="000000"/>
+          <w:szCs w:val="23"/>
+        </w:rPr>
+        <w:t>Alvean</w:t>
+      </w:r>
+      <w:proofErr w:type="spellEnd"/>
+      <w:r>
+        <w:rPr>
+          <w:rFonts w:eastAsia="Times New Roman" w:cs="Times New Roman"/>
+          <w:bCs/>
+          <w:color w:val="000000"/>
+          <w:szCs w:val="23"/>
+        </w:rPr>
+        <w:t xml:space="preserve"> redoubla. Je crois pouvoir dire que plus de quatre cinquième</w:t>
       </w:r>
       <w:r>
         <w:rPr>
@@ -6022,8 +7067,19 @@
           <w:color w:val="000000"/>
           <w:szCs w:val="23"/>
         </w:rPr>
-        <w:t>- Et dans les autres Thégérits</w:t>
-      </w:r>
+        <w:t xml:space="preserve">- Et dans les autres </w:t>
+      </w:r>
+      <w:proofErr w:type="spellStart"/>
+      <w:r>
+        <w:rPr>
+          <w:rFonts w:eastAsia="Times New Roman" w:cs="Times New Roman"/>
+          <w:bCs/>
+          <w:color w:val="000000"/>
+          <w:szCs w:val="23"/>
+        </w:rPr>
+        <w:t>Thégérits</w:t>
+      </w:r>
+      <w:proofErr w:type="spellEnd"/>
       <w:r>
         <w:rPr>
           <w:rFonts w:eastAsia="Times New Roman" w:cs="Times New Roman"/>
@@ -6040,7 +7096,27 @@
           <w:color w:val="000000"/>
           <w:szCs w:val="23"/>
         </w:rPr>
-        <w:t>? M’Alvean sembla troublé l’espace d’un instant par la question du jeune homme. Leysseen ajouta</w:t>
+        <w:t>? M’</w:t>
+      </w:r>
+      <w:proofErr w:type="spellStart"/>
+      <w:r>
+        <w:rPr>
+          <w:rFonts w:eastAsia="Times New Roman" w:cs="Times New Roman"/>
+          <w:bCs/>
+          <w:color w:val="000000"/>
+          <w:szCs w:val="23"/>
+        </w:rPr>
+        <w:t>Alvean</w:t>
+      </w:r>
+      <w:proofErr w:type="spellEnd"/>
+      <w:r>
+        <w:rPr>
+          <w:rFonts w:eastAsia="Times New Roman" w:cs="Times New Roman"/>
+          <w:bCs/>
+          <w:color w:val="000000"/>
+          <w:szCs w:val="23"/>
+        </w:rPr>
+        <w:t xml:space="preserve"> sembla troublé l’espace d’un instant par la question du jeune homme. Leysseen ajouta</w:t>
       </w:r>
       <w:r>
         <w:rPr>
@@ -6156,7 +7232,27 @@
           <w:color w:val="000000"/>
           <w:szCs w:val="23"/>
         </w:rPr>
-        <w:t xml:space="preserve"> Les Thégérits sont pour la grande </w:t>
+        <w:t xml:space="preserve"> Les </w:t>
+      </w:r>
+      <w:proofErr w:type="spellStart"/>
+      <w:r>
+        <w:rPr>
+          <w:rFonts w:eastAsia="Times New Roman" w:cs="Times New Roman"/>
+          <w:bCs/>
+          <w:color w:val="000000"/>
+          <w:szCs w:val="23"/>
+        </w:rPr>
+        <w:t>Thégérits</w:t>
+      </w:r>
+      <w:proofErr w:type="spellEnd"/>
+      <w:r>
+        <w:rPr>
+          <w:rFonts w:eastAsia="Times New Roman" w:cs="Times New Roman"/>
+          <w:bCs/>
+          <w:color w:val="000000"/>
+          <w:szCs w:val="23"/>
+        </w:rPr>
+        <w:t xml:space="preserve"> sont pour la grande </w:t>
       </w:r>
       <w:r>
         <w:rPr>
@@ -6220,7 +7316,27 @@
           <w:color w:val="000000"/>
           <w:szCs w:val="23"/>
         </w:rPr>
-        <w:t xml:space="preserve"> chaque Thégérit accueille un prêtre</w:t>
+        <w:t xml:space="preserve"> chaque </w:t>
+      </w:r>
+      <w:proofErr w:type="spellStart"/>
+      <w:r>
+        <w:rPr>
+          <w:rFonts w:eastAsia="Times New Roman" w:cs="Times New Roman"/>
+          <w:bCs/>
+          <w:color w:val="000000"/>
+          <w:szCs w:val="23"/>
+        </w:rPr>
+        <w:t>Thégérit</w:t>
+      </w:r>
+      <w:proofErr w:type="spellEnd"/>
+      <w:r>
+        <w:rPr>
+          <w:rFonts w:eastAsia="Times New Roman" w:cs="Times New Roman"/>
+          <w:bCs/>
+          <w:color w:val="000000"/>
+          <w:szCs w:val="23"/>
+        </w:rPr>
+        <w:t xml:space="preserve"> accueille un prêtre</w:t>
       </w:r>
       <w:r>
         <w:rPr>
@@ -6386,7 +7502,27 @@
           <w:color w:val="000000"/>
           <w:szCs w:val="23"/>
         </w:rPr>
-        <w:t>, comme frappé par un fouet. Les trois amis étaient figés dans l’attente d’une suite. Aucun d’eux n’osait intervenir, poser une question, ou simplement relancer la conversation de peur que les confidences de M’Alvean ne s’</w:t>
+        <w:t>, comme frappé par un fouet. Les trois amis étaient figés dans l’attente d’une suite. Aucun d’eux n’osait intervenir, poser une question, ou simplement relancer la conversation de peur que les confidences de M’</w:t>
+      </w:r>
+      <w:proofErr w:type="spellStart"/>
+      <w:r>
+        <w:rPr>
+          <w:rFonts w:eastAsia="Times New Roman" w:cs="Times New Roman"/>
+          <w:bCs/>
+          <w:color w:val="000000"/>
+          <w:szCs w:val="23"/>
+        </w:rPr>
+        <w:t>Alvean</w:t>
+      </w:r>
+      <w:proofErr w:type="spellEnd"/>
+      <w:r>
+        <w:rPr>
+          <w:rFonts w:eastAsia="Times New Roman" w:cs="Times New Roman"/>
+          <w:bCs/>
+          <w:color w:val="000000"/>
+          <w:szCs w:val="23"/>
+        </w:rPr>
+        <w:t xml:space="preserve"> ne s’</w:t>
       </w:r>
       <w:r>
         <w:rPr>
@@ -6507,8 +7643,19 @@
           <w:color w:val="000000"/>
           <w:szCs w:val="23"/>
         </w:rPr>
-        <w:t>! Le prophète, Ob-Nekobby</w:t>
-      </w:r>
+        <w:t>! Le prophète, Ob-</w:t>
+      </w:r>
+      <w:proofErr w:type="spellStart"/>
+      <w:r>
+        <w:rPr>
+          <w:rFonts w:eastAsia="Times New Roman" w:cs="Times New Roman"/>
+          <w:bCs/>
+          <w:color w:val="000000"/>
+          <w:szCs w:val="23"/>
+        </w:rPr>
+        <w:t>Nekobby</w:t>
+      </w:r>
+      <w:proofErr w:type="spellEnd"/>
       <w:r>
         <w:rPr>
           <w:rFonts w:eastAsia="Times New Roman" w:cs="Times New Roman"/>
@@ -6960,16 +8107,48 @@
           <w:color w:val="000000"/>
           <w:szCs w:val="23"/>
         </w:rPr>
-        <w:t>Ob-Nekobby… S’il était encore en vie. Bien sûr ! Son départ de la scène publique… C’était quand déjà ? Huit ou dix ans ?</w:t>
-      </w:r>
-      <w:r>
-        <w:rPr>
-          <w:rFonts w:eastAsia="Times New Roman" w:cs="Times New Roman"/>
-          <w:bCs/>
-          <w:color w:val="000000"/>
-          <w:szCs w:val="23"/>
-        </w:rPr>
-        <w:t xml:space="preserve"> Le grand maître et lui avai</w:t>
+        <w:t>Ob-</w:t>
+      </w:r>
+      <w:proofErr w:type="spellStart"/>
+      <w:r>
+        <w:rPr>
+          <w:rFonts w:eastAsia="Times New Roman" w:cs="Times New Roman"/>
+          <w:bCs/>
+          <w:iCs/>
+          <w:color w:val="000000"/>
+          <w:szCs w:val="23"/>
+        </w:rPr>
+        <w:t>Nekobby</w:t>
+      </w:r>
+      <w:proofErr w:type="spellEnd"/>
+      <w:r>
+        <w:rPr>
+          <w:rFonts w:eastAsia="Times New Roman" w:cs="Times New Roman"/>
+          <w:bCs/>
+          <w:iCs/>
+          <w:color w:val="000000"/>
+          <w:szCs w:val="23"/>
+        </w:rPr>
+        <w:t>… S’il était encore en vie. Bien sûr ! Son départ de la scène publique… C’était quand déjà ? Huit ou dix ans ?</w:t>
+      </w:r>
+      <w:r>
+        <w:rPr>
+          <w:rFonts w:eastAsia="Times New Roman" w:cs="Times New Roman"/>
+          <w:bCs/>
+          <w:color w:val="000000"/>
+          <w:szCs w:val="23"/>
+        </w:rPr>
+        <w:t xml:space="preserve"> Le grand maître et lui </w:t>
+      </w:r>
+      <w:proofErr w:type="gramStart"/>
+      <w:r>
+        <w:rPr>
+          <w:rFonts w:eastAsia="Times New Roman" w:cs="Times New Roman"/>
+          <w:bCs/>
+          <w:color w:val="000000"/>
+          <w:szCs w:val="23"/>
+        </w:rPr>
+        <w:t>avai</w:t>
       </w:r>
       <w:r>
         <w:rPr>
@@ -6987,7 +8166,37 @@
           <w:color w:val="000000"/>
           <w:szCs w:val="23"/>
         </w:rPr>
-        <w:t xml:space="preserve">t eu une longue conversation à cette époque sur les implications du refus de rester dans le clergé régulier et du départ du dernier disciple de Sulca. </w:t>
+        <w:t>t</w:t>
+      </w:r>
+      <w:proofErr w:type="gramEnd"/>
+      <w:r>
+        <w:rPr>
+          <w:rFonts w:eastAsia="Times New Roman" w:cs="Times New Roman"/>
+          <w:bCs/>
+          <w:color w:val="000000"/>
+          <w:szCs w:val="23"/>
+        </w:rPr>
+        <w:t xml:space="preserve"> eu une longue conversation à cette époque sur les implications du refus de rester dans le clergé régulier et du départ du dernier disciple de </w:t>
+      </w:r>
+      <w:proofErr w:type="spellStart"/>
+      <w:r>
+        <w:rPr>
+          <w:rFonts w:eastAsia="Times New Roman" w:cs="Times New Roman"/>
+          <w:bCs/>
+          <w:color w:val="000000"/>
+          <w:szCs w:val="23"/>
+        </w:rPr>
+        <w:t>Sulca</w:t>
+      </w:r>
+      <w:proofErr w:type="spellEnd"/>
+      <w:r>
+        <w:rPr>
+          <w:rFonts w:eastAsia="Times New Roman" w:cs="Times New Roman"/>
+          <w:bCs/>
+          <w:color w:val="000000"/>
+          <w:szCs w:val="23"/>
+        </w:rPr>
+        <w:t xml:space="preserve">. </w:t>
       </w:r>
       <w:r>
         <w:rPr>
@@ -7028,24 +8237,108 @@
           <w:color w:val="000000"/>
           <w:szCs w:val="23"/>
         </w:rPr>
-        <w:t>Ces pensées vagabondes durèrent tard dans la soirée. Quand il se décida à aller se coucher, la salle était presque vide. Çà et là quelques retardataires traînaient leur ivresse et leur solitude au fond de pichets de vinasses.</w:t>
+        <w:t>S</w:t>
+      </w:r>
+      <w:r>
+        <w:rPr>
+          <w:rFonts w:eastAsia="Times New Roman" w:cs="Times New Roman"/>
+          <w:bCs/>
+          <w:color w:val="000000"/>
+          <w:szCs w:val="23"/>
+        </w:rPr>
+        <w:t>es pensées vagabondes durèrent tard dans la soirée. Quand il se décida à aller se coucher, la salle était presque vide. Çà et là quelques retardataires traînaient leur ivresse et leur solitude au fond de pichets de vinasses.</w:t>
       </w:r>
       <w:bookmarkStart w:id="111" w:name="toc-Paragraph--346"/>
-      <w:bookmarkStart w:id="112" w:name="_GoBack"/>
       <w:bookmarkEnd w:id="111"/>
+    </w:p>
+    <w:p>
+      <w:pPr>
+        <w:shd w:val="clear" w:color="auto" w:fill="FFFFFF"/>
+        <w:rPr>
+          <w:rFonts w:eastAsia="Times New Roman" w:cs="Times New Roman"/>
+          <w:bCs/>
+          <w:color w:val="000000"/>
+          <w:szCs w:val="23"/>
+        </w:rPr>
+      </w:pPr>
+      <w:bookmarkStart w:id="112" w:name="toc-Paragraph--347"/>
       <w:bookmarkEnd w:id="112"/>
-    </w:p>
-    <w:p>
-      <w:pPr>
-        <w:shd w:val="clear" w:color="auto" w:fill="FFFFFF"/>
-        <w:rPr>
-          <w:rFonts w:eastAsia="Times New Roman" w:cs="Times New Roman"/>
-          <w:bCs/>
-          <w:color w:val="000000"/>
-          <w:szCs w:val="23"/>
-        </w:rPr>
-      </w:pPr>
-      <w:bookmarkStart w:id="113" w:name="toc-Paragraph--347"/>
+      <w:r>
+        <w:rPr>
+          <w:rFonts w:eastAsia="Times New Roman" w:cs="Times New Roman"/>
+          <w:bCs/>
+          <w:color w:val="000000"/>
+          <w:szCs w:val="23"/>
+        </w:rPr>
+        <w:t>La silhouette encapuchonnée pénétra dans la demeure par une porte dérobée. Elle suivit un petit couloir faiblement éclairé, passa cinq portes et grimpa vingt</w:t>
+      </w:r>
+      <w:r>
+        <w:rPr>
+          <w:rFonts w:eastAsia="Times New Roman" w:cs="Times New Roman"/>
+          <w:bCs/>
+          <w:color w:val="000000"/>
+          <w:szCs w:val="23"/>
+        </w:rPr>
+        <w:t xml:space="preserve"> </w:t>
+      </w:r>
+      <w:r>
+        <w:rPr>
+          <w:rFonts w:eastAsia="Times New Roman" w:cs="Times New Roman"/>
+          <w:bCs/>
+          <w:color w:val="000000"/>
+          <w:szCs w:val="23"/>
+        </w:rPr>
+        <w:t>et</w:t>
+      </w:r>
+      <w:r>
+        <w:rPr>
+          <w:rFonts w:eastAsia="Times New Roman" w:cs="Times New Roman"/>
+          <w:bCs/>
+          <w:color w:val="000000"/>
+          <w:szCs w:val="23"/>
+        </w:rPr>
+        <w:t xml:space="preserve"> </w:t>
+      </w:r>
+      <w:r>
+        <w:rPr>
+          <w:rFonts w:eastAsia="Times New Roman" w:cs="Times New Roman"/>
+          <w:bCs/>
+          <w:color w:val="000000"/>
+          <w:szCs w:val="23"/>
+        </w:rPr>
+        <w:t xml:space="preserve">une marches avant de tirer un levier que dissimulait une torche éteinte. Le pan de mur se déroba pour donner sur un bureau cossu richement orné. </w:t>
+      </w:r>
+      <w:r>
+        <w:rPr>
+          <w:rFonts w:eastAsia="Times New Roman" w:cs="Times New Roman"/>
+          <w:bCs/>
+          <w:iCs/>
+          <w:color w:val="000000"/>
+          <w:szCs w:val="23"/>
+        </w:rPr>
+        <w:t>Un peu trop ostentatoire</w:t>
+      </w:r>
+      <w:r>
+        <w:rPr>
+          <w:rFonts w:eastAsia="Times New Roman" w:cs="Times New Roman"/>
+          <w:bCs/>
+          <w:color w:val="000000"/>
+          <w:szCs w:val="23"/>
+        </w:rPr>
+        <w:t xml:space="preserve"> se dit-elle.</w:t>
+      </w:r>
+    </w:p>
+    <w:p>
+      <w:pPr>
+        <w:shd w:val="clear" w:color="auto" w:fill="FFFFFF"/>
+        <w:rPr>
+          <w:rFonts w:eastAsia="Times New Roman" w:cs="Times New Roman"/>
+          <w:bCs/>
+          <w:color w:val="000000"/>
+          <w:szCs w:val="23"/>
+        </w:rPr>
+      </w:pPr>
+      <w:bookmarkStart w:id="113" w:name="toc-Paragraph--348"/>
       <w:bookmarkEnd w:id="113"/>
       <w:r>
         <w:rPr>
@@ -7054,117 +8347,57 @@
           <w:color w:val="000000"/>
           <w:szCs w:val="23"/>
         </w:rPr>
-        <w:t>La silhouette encapuchonnée pénétra dans la demeure par une porte dérobée. Elle suivit un petit couloir faiblement éclairé, passa cinq portes et grimpa vingt</w:t>
-      </w:r>
-      <w:r>
-        <w:rPr>
-          <w:rFonts w:eastAsia="Times New Roman" w:cs="Times New Roman"/>
-          <w:bCs/>
-          <w:color w:val="000000"/>
-          <w:szCs w:val="23"/>
-        </w:rPr>
-        <w:t xml:space="preserve"> </w:t>
-      </w:r>
-      <w:r>
-        <w:rPr>
-          <w:rFonts w:eastAsia="Times New Roman" w:cs="Times New Roman"/>
-          <w:bCs/>
-          <w:color w:val="000000"/>
-          <w:szCs w:val="23"/>
-        </w:rPr>
-        <w:t>et</w:t>
-      </w:r>
-      <w:r>
-        <w:rPr>
-          <w:rFonts w:eastAsia="Times New Roman" w:cs="Times New Roman"/>
-          <w:bCs/>
-          <w:color w:val="000000"/>
-          <w:szCs w:val="23"/>
-        </w:rPr>
-        <w:t xml:space="preserve"> </w:t>
-      </w:r>
-      <w:r>
-        <w:rPr>
-          <w:rFonts w:eastAsia="Times New Roman" w:cs="Times New Roman"/>
-          <w:bCs/>
-          <w:color w:val="000000"/>
-          <w:szCs w:val="23"/>
-        </w:rPr>
-        <w:t xml:space="preserve">une marches avant de tirer un levier que dissimulait une torche éteinte. Le pan de mur se déroba pour donner sur un bureau cossu richement orné. </w:t>
-      </w:r>
-      <w:r>
-        <w:rPr>
-          <w:rFonts w:eastAsia="Times New Roman" w:cs="Times New Roman"/>
-          <w:bCs/>
-          <w:i/>
-          <w:iCs/>
-          <w:color w:val="000000"/>
-          <w:szCs w:val="23"/>
-        </w:rPr>
-        <w:t>Un peu trop ostentatoire</w:t>
-      </w:r>
-      <w:r>
-        <w:rPr>
-          <w:rFonts w:eastAsia="Times New Roman" w:cs="Times New Roman"/>
-          <w:bCs/>
-          <w:color w:val="000000"/>
-          <w:szCs w:val="23"/>
-        </w:rPr>
-        <w:t xml:space="preserve"> se dit-elle.</w:t>
-      </w:r>
-    </w:p>
-    <w:p>
-      <w:pPr>
-        <w:shd w:val="clear" w:color="auto" w:fill="FFFFFF"/>
-        <w:rPr>
-          <w:rFonts w:eastAsia="Times New Roman" w:cs="Times New Roman"/>
-          <w:bCs/>
-          <w:color w:val="000000"/>
-          <w:szCs w:val="23"/>
-        </w:rPr>
-      </w:pPr>
-      <w:bookmarkStart w:id="114" w:name="toc-Paragraph--348"/>
+        <w:t>« </w:t>
+      </w:r>
+      <w:r>
+        <w:rPr>
+          <w:rFonts w:eastAsia="Times New Roman" w:cs="Times New Roman"/>
+          <w:bCs/>
+          <w:color w:val="000000"/>
+          <w:szCs w:val="23"/>
+        </w:rPr>
+        <w:t>Alors</w:t>
+      </w:r>
+      <w:r>
+        <w:rPr>
+          <w:rFonts w:eastAsia="Times New Roman" w:cs="Times New Roman"/>
+          <w:bCs/>
+          <w:color w:val="000000"/>
+          <w:szCs w:val="23"/>
+        </w:rPr>
+        <w:t> </w:t>
+      </w:r>
+      <w:r>
+        <w:rPr>
+          <w:rFonts w:eastAsia="Times New Roman" w:cs="Times New Roman"/>
+          <w:bCs/>
+          <w:color w:val="000000"/>
+          <w:szCs w:val="23"/>
+        </w:rPr>
+        <w:t>?</w:t>
+      </w:r>
+      <w:r>
+        <w:rPr>
+          <w:rFonts w:eastAsia="Times New Roman" w:cs="Times New Roman"/>
+          <w:bCs/>
+          <w:color w:val="000000"/>
+          <w:szCs w:val="23"/>
+        </w:rPr>
+        <w:t> »</w:t>
+      </w:r>
+    </w:p>
+    <w:p>
+      <w:pPr>
+        <w:shd w:val="clear" w:color="auto" w:fill="FFFFFF"/>
+        <w:rPr>
+          <w:rFonts w:eastAsia="Times New Roman" w:cs="Times New Roman"/>
+          <w:bCs/>
+          <w:color w:val="000000"/>
+          <w:szCs w:val="23"/>
+        </w:rPr>
+      </w:pPr>
+      <w:bookmarkStart w:id="114" w:name="toc-Paragraph--349"/>
       <w:bookmarkEnd w:id="114"/>
-      <w:r>
-        <w:rPr>
-          <w:rFonts w:eastAsia="Times New Roman" w:cs="Times New Roman"/>
-          <w:bCs/>
-          <w:color w:val="000000"/>
-          <w:szCs w:val="23"/>
-        </w:rPr>
-        <w:t>- Alors</w:t>
-      </w:r>
-      <w:r>
-        <w:rPr>
-          <w:rFonts w:eastAsia="Times New Roman" w:cs="Times New Roman"/>
-          <w:bCs/>
-          <w:color w:val="000000"/>
-          <w:szCs w:val="23"/>
-        </w:rPr>
-        <w:t> </w:t>
-      </w:r>
-      <w:r>
-        <w:rPr>
-          <w:rFonts w:eastAsia="Times New Roman" w:cs="Times New Roman"/>
-          <w:bCs/>
-          <w:color w:val="000000"/>
-          <w:szCs w:val="23"/>
-        </w:rPr>
-        <w:t>?</w:t>
-      </w:r>
-    </w:p>
-    <w:p>
-      <w:pPr>
-        <w:shd w:val="clear" w:color="auto" w:fill="FFFFFF"/>
-        <w:rPr>
-          <w:rFonts w:eastAsia="Times New Roman" w:cs="Times New Roman"/>
-          <w:bCs/>
-          <w:color w:val="000000"/>
-          <w:szCs w:val="23"/>
-        </w:rPr>
-      </w:pPr>
-      <w:bookmarkStart w:id="115" w:name="toc-Paragraph--349"/>
-      <w:bookmarkEnd w:id="115"/>
       <w:r>
         <w:rPr>
           <w:rFonts w:eastAsia="Times New Roman" w:cs="Times New Roman"/>
@@ -7204,7 +8437,38 @@
           <w:szCs w:val="23"/>
         </w:rPr>
       </w:pPr>
-      <w:bookmarkStart w:id="116" w:name="toc-Paragraph--350"/>
+      <w:bookmarkStart w:id="115" w:name="toc-Paragraph--350"/>
+      <w:bookmarkEnd w:id="115"/>
+      <w:r>
+        <w:rPr>
+          <w:rFonts w:eastAsia="Times New Roman" w:cs="Times New Roman"/>
+          <w:bCs/>
+          <w:color w:val="000000"/>
+          <w:szCs w:val="23"/>
+        </w:rPr>
+        <w:t>« </w:t>
+      </w:r>
+      <w:r>
+        <w:rPr>
+          <w:rFonts w:eastAsia="Times New Roman" w:cs="Times New Roman"/>
+          <w:bCs/>
+          <w:color w:val="000000"/>
+          <w:szCs w:val="23"/>
+        </w:rPr>
+        <w:t>C’est fait. Comme il nous l’avait dit, le simple fait d’évoquer son nom et il s’est enflammé. Je suis prêt à parier que dans les jours qui suivent il se rendra à Panshaw pour en savoir plus.</w:t>
+      </w:r>
+    </w:p>
+    <w:p>
+      <w:pPr>
+        <w:shd w:val="clear" w:color="auto" w:fill="FFFFFF"/>
+        <w:rPr>
+          <w:rFonts w:eastAsia="Times New Roman" w:cs="Times New Roman"/>
+          <w:bCs/>
+          <w:color w:val="000000"/>
+          <w:szCs w:val="23"/>
+        </w:rPr>
+      </w:pPr>
+      <w:bookmarkStart w:id="116" w:name="toc-Paragraph--351"/>
       <w:bookmarkEnd w:id="116"/>
       <w:r>
         <w:rPr>
@@ -7213,20 +8477,38 @@
           <w:color w:val="000000"/>
           <w:szCs w:val="23"/>
         </w:rPr>
-        <w:t>- C’est fait. Comme il nous l’avait dit, le simple fait d’évoquer son nom et il s’est enflammé. Je suis prêt à parier que dans les jours qui suivent il se rendra à Panshaw pour en savoir plus.</w:t>
-      </w:r>
-    </w:p>
-    <w:p>
-      <w:pPr>
-        <w:shd w:val="clear" w:color="auto" w:fill="FFFFFF"/>
-        <w:rPr>
-          <w:rFonts w:eastAsia="Times New Roman" w:cs="Times New Roman"/>
-          <w:bCs/>
-          <w:color w:val="000000"/>
-          <w:szCs w:val="23"/>
-        </w:rPr>
-      </w:pPr>
-      <w:bookmarkStart w:id="117" w:name="toc-Paragraph--351"/>
+        <w:t>- Ne croyez-vous pas qu’il cherchera à vous retrouver</w:t>
+      </w:r>
+      <w:r>
+        <w:rPr>
+          <w:rFonts w:eastAsia="Times New Roman" w:cs="Times New Roman"/>
+          <w:bCs/>
+          <w:color w:val="000000"/>
+          <w:szCs w:val="23"/>
+        </w:rPr>
+        <w:t> </w:t>
+      </w:r>
+      <w:r>
+        <w:rPr>
+          <w:rFonts w:eastAsia="Times New Roman" w:cs="Times New Roman"/>
+          <w:bCs/>
+          <w:color w:val="000000"/>
+          <w:szCs w:val="23"/>
+        </w:rPr>
+        <w:t>? Pour vous poser quelques questions.</w:t>
+      </w:r>
+    </w:p>
+    <w:p>
+      <w:pPr>
+        <w:shd w:val="clear" w:color="auto" w:fill="FFFFFF"/>
+        <w:rPr>
+          <w:rFonts w:eastAsia="Times New Roman" w:cs="Times New Roman"/>
+          <w:bCs/>
+          <w:color w:val="000000"/>
+          <w:szCs w:val="23"/>
+        </w:rPr>
+      </w:pPr>
+      <w:bookmarkStart w:id="117" w:name="toc-Paragraph--352"/>
       <w:bookmarkEnd w:id="117"/>
       <w:r>
         <w:rPr>
@@ -7235,7 +8517,7 @@
           <w:color w:val="000000"/>
           <w:szCs w:val="23"/>
         </w:rPr>
-        <w:t>- Ne croyez-vous pas qu’il cherchera à vous retrouver</w:t>
+        <w:t>- C’est possible. La question sembla le laisser songeur, puis il ajouta</w:t>
       </w:r>
       <w:r>
         <w:rPr>
@@ -7253,20 +8535,20 @@
           <w:color w:val="000000"/>
           <w:szCs w:val="23"/>
         </w:rPr>
-        <w:t>? Pour vous poser quelques questions.</w:t>
-      </w:r>
-    </w:p>
-    <w:p>
-      <w:pPr>
-        <w:shd w:val="clear" w:color="auto" w:fill="FFFFFF"/>
-        <w:rPr>
-          <w:rFonts w:eastAsia="Times New Roman" w:cs="Times New Roman"/>
-          <w:bCs/>
-          <w:color w:val="000000"/>
-          <w:szCs w:val="23"/>
-        </w:rPr>
-      </w:pPr>
-      <w:bookmarkStart w:id="118" w:name="toc-Paragraph--352"/>
+        <w:t>:</w:t>
+      </w:r>
+    </w:p>
+    <w:p>
+      <w:pPr>
+        <w:shd w:val="clear" w:color="auto" w:fill="FFFFFF"/>
+        <w:rPr>
+          <w:rFonts w:eastAsia="Times New Roman" w:cs="Times New Roman"/>
+          <w:bCs/>
+          <w:color w:val="000000"/>
+          <w:szCs w:val="23"/>
+        </w:rPr>
+      </w:pPr>
+      <w:bookmarkStart w:id="118" w:name="toc-Paragraph--353"/>
       <w:bookmarkEnd w:id="118"/>
       <w:r>
         <w:rPr>
@@ -7275,7 +8557,38 @@
           <w:color w:val="000000"/>
           <w:szCs w:val="23"/>
         </w:rPr>
-        <w:t>- C’est possible. La question sembla le laisser songeur, puis il ajouta</w:t>
+        <w:t>- Je fais surveiller les caravanes en partance pour Panshaw. S’il s’en approche je le saurai</w:t>
+      </w:r>
+      <w:r>
+        <w:rPr>
+          <w:rFonts w:eastAsia="Times New Roman" w:cs="Times New Roman"/>
+          <w:bCs/>
+          <w:color w:val="000000"/>
+          <w:szCs w:val="23"/>
+        </w:rPr>
+        <w:t>…</w:t>
+      </w:r>
+    </w:p>
+    <w:p>
+      <w:pPr>
+        <w:shd w:val="clear" w:color="auto" w:fill="FFFFFF"/>
+        <w:rPr>
+          <w:rFonts w:eastAsia="Times New Roman" w:cs="Times New Roman"/>
+          <w:bCs/>
+          <w:color w:val="000000"/>
+          <w:szCs w:val="23"/>
+        </w:rPr>
+      </w:pPr>
+      <w:bookmarkStart w:id="119" w:name="toc-Paragraph--354"/>
+      <w:bookmarkEnd w:id="119"/>
+      <w:r>
+        <w:rPr>
+          <w:rFonts w:eastAsia="Times New Roman" w:cs="Times New Roman"/>
+          <w:bCs/>
+          <w:color w:val="000000"/>
+          <w:szCs w:val="23"/>
+        </w:rPr>
+        <w:t>- Et vous m’en informerez. Les autres</w:t>
       </w:r>
       <w:r>
         <w:rPr>
@@ -7293,29 +8606,51 @@
           <w:color w:val="000000"/>
           <w:szCs w:val="23"/>
         </w:rPr>
-        <w:t>:</w:t>
-      </w:r>
-    </w:p>
-    <w:p>
-      <w:pPr>
-        <w:shd w:val="clear" w:color="auto" w:fill="FFFFFF"/>
-        <w:rPr>
-          <w:rFonts w:eastAsia="Times New Roman" w:cs="Times New Roman"/>
-          <w:bCs/>
-          <w:color w:val="000000"/>
-          <w:szCs w:val="23"/>
-        </w:rPr>
-      </w:pPr>
-      <w:bookmarkStart w:id="119" w:name="toc-Paragraph--353"/>
-      <w:bookmarkEnd w:id="119"/>
-      <w:r>
-        <w:rPr>
-          <w:rFonts w:eastAsia="Times New Roman" w:cs="Times New Roman"/>
-          <w:bCs/>
-          <w:color w:val="000000"/>
-          <w:szCs w:val="23"/>
-        </w:rPr>
-        <w:t>- Je fais surveiller les caravanes en partance pour Panshaw. S’il s’en approche je le saurai</w:t>
+        <w:t>?</w:t>
+      </w:r>
+    </w:p>
+    <w:p>
+      <w:pPr>
+        <w:shd w:val="clear" w:color="auto" w:fill="FFFFFF"/>
+        <w:rPr>
+          <w:rFonts w:eastAsia="Times New Roman" w:cs="Times New Roman"/>
+          <w:bCs/>
+          <w:color w:val="000000"/>
+          <w:szCs w:val="23"/>
+        </w:rPr>
+      </w:pPr>
+      <w:bookmarkStart w:id="120" w:name="toc-Paragraph--355"/>
+      <w:bookmarkEnd w:id="120"/>
+      <w:r>
+        <w:rPr>
+          <w:rFonts w:eastAsia="Times New Roman" w:cs="Times New Roman"/>
+          <w:bCs/>
+          <w:color w:val="000000"/>
+          <w:szCs w:val="23"/>
+        </w:rPr>
+        <w:t>- Ils le suivront je pense. Le garçon est retors mais il suivra.</w:t>
+      </w:r>
+    </w:p>
+    <w:p>
+      <w:pPr>
+        <w:shd w:val="clear" w:color="auto" w:fill="FFFFFF"/>
+        <w:rPr>
+          <w:rFonts w:eastAsia="Times New Roman" w:cs="Times New Roman"/>
+          <w:bCs/>
+          <w:color w:val="000000"/>
+          <w:szCs w:val="23"/>
+        </w:rPr>
+      </w:pPr>
+      <w:bookmarkStart w:id="121" w:name="toc-Paragraph--356"/>
+      <w:bookmarkEnd w:id="121"/>
+      <w:r>
+        <w:rPr>
+          <w:rFonts w:eastAsia="Times New Roman" w:cs="Times New Roman"/>
+          <w:bCs/>
+          <w:color w:val="000000"/>
+          <w:szCs w:val="23"/>
+        </w:rPr>
+        <w:t>- Bien. Des ennuis en perspectives, j’en fais le pari</w:t>
       </w:r>
       <w:r>
         <w:rPr>
@@ -7326,80 +8661,260 @@
         </w:rPr>
         <w:t>…</w:t>
       </w:r>
-    </w:p>
-    <w:p>
-      <w:pPr>
-        <w:shd w:val="clear" w:color="auto" w:fill="FFFFFF"/>
-        <w:rPr>
-          <w:rFonts w:eastAsia="Times New Roman" w:cs="Times New Roman"/>
-          <w:bCs/>
-          <w:color w:val="000000"/>
-          <w:szCs w:val="23"/>
-        </w:rPr>
-      </w:pPr>
-      <w:bookmarkStart w:id="120" w:name="toc-Paragraph--354"/>
-      <w:bookmarkEnd w:id="120"/>
-      <w:r>
-        <w:rPr>
-          <w:rFonts w:eastAsia="Times New Roman" w:cs="Times New Roman"/>
-          <w:bCs/>
-          <w:color w:val="000000"/>
-          <w:szCs w:val="23"/>
-        </w:rPr>
-        <w:t>- Et vous m’en informerez. Les autres</w:t>
-      </w:r>
-      <w:r>
-        <w:rPr>
-          <w:rFonts w:eastAsia="Times New Roman" w:cs="Times New Roman"/>
-          <w:bCs/>
-          <w:color w:val="000000"/>
-          <w:szCs w:val="23"/>
-        </w:rPr>
-        <w:t> </w:t>
-      </w:r>
-      <w:r>
-        <w:rPr>
-          <w:rFonts w:eastAsia="Times New Roman" w:cs="Times New Roman"/>
-          <w:bCs/>
-          <w:color w:val="000000"/>
-          <w:szCs w:val="23"/>
-        </w:rPr>
-        <w:t>?</w:t>
-      </w:r>
-    </w:p>
-    <w:p>
-      <w:pPr>
-        <w:shd w:val="clear" w:color="auto" w:fill="FFFFFF"/>
-        <w:rPr>
-          <w:rFonts w:eastAsia="Times New Roman" w:cs="Times New Roman"/>
-          <w:bCs/>
-          <w:color w:val="000000"/>
-          <w:szCs w:val="23"/>
-        </w:rPr>
-      </w:pPr>
-      <w:bookmarkStart w:id="121" w:name="toc-Paragraph--355"/>
-      <w:bookmarkEnd w:id="121"/>
-      <w:r>
-        <w:rPr>
-          <w:rFonts w:eastAsia="Times New Roman" w:cs="Times New Roman"/>
-          <w:bCs/>
-          <w:color w:val="000000"/>
-          <w:szCs w:val="23"/>
-        </w:rPr>
-        <w:t>- Ils le suivront je pense. Le garçon est retors mais il suivra.</w:t>
-      </w:r>
-    </w:p>
-    <w:p>
-      <w:pPr>
-        <w:shd w:val="clear" w:color="auto" w:fill="FFFFFF"/>
-        <w:rPr>
-          <w:rFonts w:eastAsia="Times New Roman" w:cs="Times New Roman"/>
-          <w:bCs/>
-          <w:color w:val="000000"/>
-          <w:szCs w:val="23"/>
-        </w:rPr>
-      </w:pPr>
-      <w:bookmarkStart w:id="122" w:name="toc-Paragraph--356"/>
+      <w:r>
+        <w:rPr>
+          <w:rFonts w:eastAsia="Times New Roman" w:cs="Times New Roman"/>
+          <w:bCs/>
+          <w:color w:val="000000"/>
+          <w:szCs w:val="23"/>
+        </w:rPr>
+        <w:t xml:space="preserve"> Je pressens d’autres forces. Attendons</w:t>
+      </w:r>
+      <w:r>
+        <w:rPr>
+          <w:rFonts w:eastAsia="Times New Roman" w:cs="Times New Roman"/>
+          <w:bCs/>
+          <w:color w:val="000000"/>
+          <w:szCs w:val="23"/>
+        </w:rPr>
+        <w:t xml:space="preserve">… </w:t>
+      </w:r>
+      <w:r>
+        <w:rPr>
+          <w:rFonts w:eastAsia="Times New Roman" w:cs="Times New Roman"/>
+          <w:bCs/>
+          <w:color w:val="000000"/>
+          <w:szCs w:val="23"/>
+        </w:rPr>
+        <w:t>Vous pouvez y aller, restez extrêmement discret et n’hésitez pas à le protéger</w:t>
+      </w:r>
+      <w:r>
+        <w:rPr>
+          <w:rFonts w:eastAsia="Times New Roman" w:cs="Times New Roman"/>
+          <w:bCs/>
+          <w:color w:val="000000"/>
+          <w:szCs w:val="23"/>
+        </w:rPr>
+        <w:t>…</w:t>
+      </w:r>
+      <w:r>
+        <w:rPr>
+          <w:rFonts w:eastAsia="Times New Roman" w:cs="Times New Roman"/>
+          <w:bCs/>
+          <w:color w:val="000000"/>
+          <w:szCs w:val="23"/>
+        </w:rPr>
+        <w:t xml:space="preserve"> </w:t>
+      </w:r>
+      <w:r>
+        <w:rPr>
+          <w:rFonts w:eastAsia="Times New Roman" w:cs="Times New Roman"/>
+          <w:bCs/>
+          <w:color w:val="000000"/>
+          <w:szCs w:val="23"/>
+        </w:rPr>
+        <w:t>D</w:t>
+      </w:r>
+      <w:r>
+        <w:rPr>
+          <w:rFonts w:eastAsia="Times New Roman" w:cs="Times New Roman"/>
+          <w:bCs/>
+          <w:color w:val="000000"/>
+          <w:szCs w:val="23"/>
+        </w:rPr>
+        <w:t>e lui-même s’il le faut.</w:t>
+      </w:r>
+      <w:r>
+        <w:rPr>
+          <w:rFonts w:eastAsia="Times New Roman" w:cs="Times New Roman"/>
+          <w:bCs/>
+          <w:color w:val="000000"/>
+          <w:szCs w:val="23"/>
+        </w:rPr>
+        <w:t xml:space="preserve"> Il est impératif qu’il se rende à Panshaw.</w:t>
+      </w:r>
+    </w:p>
+    <w:p>
+      <w:pPr>
+        <w:shd w:val="clear" w:color="auto" w:fill="FFFFFF"/>
+        <w:rPr>
+          <w:rFonts w:eastAsia="Times New Roman" w:cs="Times New Roman"/>
+          <w:bCs/>
+          <w:color w:val="000000"/>
+          <w:szCs w:val="23"/>
+        </w:rPr>
+      </w:pPr>
+      <w:r>
+        <w:rPr>
+          <w:rFonts w:eastAsia="Times New Roman" w:cs="Times New Roman"/>
+          <w:bCs/>
+          <w:color w:val="000000"/>
+          <w:szCs w:val="23"/>
+        </w:rPr>
+        <w:t>- Pensez-vous qu’il le trouvera ?</w:t>
+      </w:r>
+    </w:p>
+    <w:p>
+      <w:pPr>
+        <w:shd w:val="clear" w:color="auto" w:fill="FFFFFF"/>
+        <w:rPr>
+          <w:rFonts w:eastAsia="Times New Roman" w:cs="Times New Roman"/>
+          <w:bCs/>
+          <w:color w:val="000000"/>
+          <w:szCs w:val="23"/>
+        </w:rPr>
+      </w:pPr>
+      <w:r>
+        <w:rPr>
+          <w:rFonts w:eastAsia="Times New Roman" w:cs="Times New Roman"/>
+          <w:bCs/>
+          <w:color w:val="000000"/>
+          <w:szCs w:val="23"/>
+        </w:rPr>
+        <w:t xml:space="preserve">- Si c’est celui que nous attendons, </w:t>
+      </w:r>
+      <w:proofErr w:type="gramStart"/>
+      <w:r>
+        <w:rPr>
+          <w:rFonts w:eastAsia="Times New Roman" w:cs="Times New Roman"/>
+          <w:bCs/>
+          <w:color w:val="000000"/>
+          <w:szCs w:val="23"/>
+        </w:rPr>
+        <w:t>nul doute</w:t>
+      </w:r>
+      <w:proofErr w:type="gramEnd"/>
+      <w:r>
+        <w:rPr>
+          <w:rFonts w:eastAsia="Times New Roman" w:cs="Times New Roman"/>
+          <w:bCs/>
+          <w:color w:val="000000"/>
+          <w:szCs w:val="23"/>
+        </w:rPr>
+        <w:t xml:space="preserve"> car ils sont liés.</w:t>
+      </w:r>
+    </w:p>
+    <w:p>
+      <w:pPr>
+        <w:shd w:val="clear" w:color="auto" w:fill="FFFFFF"/>
+        <w:rPr>
+          <w:rFonts w:eastAsia="Times New Roman" w:cs="Times New Roman"/>
+          <w:bCs/>
+          <w:color w:val="000000"/>
+          <w:szCs w:val="23"/>
+        </w:rPr>
+      </w:pPr>
+      <w:r>
+        <w:rPr>
+          <w:rFonts w:eastAsia="Times New Roman" w:cs="Times New Roman"/>
+          <w:bCs/>
+          <w:color w:val="000000"/>
+          <w:szCs w:val="23"/>
+        </w:rPr>
+        <w:t>- Je ne suis pas sûr de comprendre votre éminence…</w:t>
+      </w:r>
+    </w:p>
+    <w:p>
+      <w:pPr>
+        <w:shd w:val="clear" w:color="auto" w:fill="FFFFFF"/>
+        <w:rPr>
+          <w:rFonts w:eastAsia="Times New Roman" w:cs="Times New Roman"/>
+          <w:bCs/>
+          <w:color w:val="000000"/>
+          <w:szCs w:val="23"/>
+        </w:rPr>
+      </w:pPr>
+      <w:r>
+        <w:rPr>
+          <w:rFonts w:eastAsia="Times New Roman" w:cs="Times New Roman"/>
+          <w:bCs/>
+          <w:color w:val="000000"/>
+          <w:szCs w:val="23"/>
+        </w:rPr>
+        <w:t xml:space="preserve">- Il ne vous est pas donné de comprendre, certaines connaissances vous manquent. Le prêtre se renfrogna. Ne vous offusquez pas mon ami, il ne s’agissait pas d’une critique ou d’une volonté de vous rabaisser. Nous possédons certaines connaissances que nous ne </w:t>
+      </w:r>
+      <w:r>
+        <w:rPr>
+          <w:rFonts w:eastAsia="Times New Roman" w:cs="Times New Roman"/>
+          <w:bCs/>
+          <w:color w:val="000000"/>
+          <w:szCs w:val="23"/>
+        </w:rPr>
+        <w:lastRenderedPageBreak/>
+        <w:t>pouvons partager. Elles sont trop fragiles. Comprenez par-là que nous n’avons pas de certitudes quant à leur réalisation ou leur existence, mais nous devons en tenir compte pour ne rien négliger.</w:t>
+      </w:r>
+    </w:p>
+    <w:p>
+      <w:pPr>
+        <w:shd w:val="clear" w:color="auto" w:fill="FFFFFF"/>
+        <w:rPr>
+          <w:rFonts w:eastAsia="Times New Roman" w:cs="Times New Roman"/>
+          <w:bCs/>
+          <w:color w:val="000000"/>
+          <w:szCs w:val="23"/>
+        </w:rPr>
+      </w:pPr>
+      <w:r>
+        <w:rPr>
+          <w:rFonts w:eastAsia="Times New Roman" w:cs="Times New Roman"/>
+          <w:bCs/>
+          <w:color w:val="000000"/>
+          <w:szCs w:val="23"/>
+        </w:rPr>
+        <w:t>Le prêtre baissa le menton en signe d’assentiment et demanda :</w:t>
+      </w:r>
+    </w:p>
+    <w:p>
+      <w:pPr>
+        <w:shd w:val="clear" w:color="auto" w:fill="FFFFFF"/>
+        <w:rPr>
+          <w:rFonts w:eastAsia="Times New Roman" w:cs="Times New Roman"/>
+          <w:bCs/>
+          <w:color w:val="000000"/>
+          <w:szCs w:val="23"/>
+        </w:rPr>
+      </w:pPr>
+      <w:r>
+        <w:rPr>
+          <w:rFonts w:eastAsia="Times New Roman" w:cs="Times New Roman"/>
+          <w:bCs/>
+          <w:color w:val="000000"/>
+          <w:szCs w:val="23"/>
+        </w:rPr>
+        <w:t>- Dois-je le suivre ?</w:t>
+      </w:r>
+    </w:p>
+    <w:p>
+      <w:pPr>
+        <w:shd w:val="clear" w:color="auto" w:fill="FFFFFF"/>
+        <w:rPr>
+          <w:rFonts w:eastAsia="Times New Roman" w:cs="Times New Roman"/>
+          <w:bCs/>
+          <w:color w:val="000000"/>
+          <w:szCs w:val="23"/>
+        </w:rPr>
+      </w:pPr>
+      <w:r>
+        <w:rPr>
+          <w:rFonts w:eastAsia="Times New Roman" w:cs="Times New Roman"/>
+          <w:bCs/>
+          <w:color w:val="000000"/>
+          <w:szCs w:val="23"/>
+        </w:rPr>
+        <w:t>- Inutile. Assurez-vous simplement qu’il quitte la ville pour Panshaw, car c’est là qu’est son destin et le nôtre. D’autres prendront la relève.</w:t>
+      </w:r>
+    </w:p>
+    <w:p>
+      <w:pPr>
+        <w:shd w:val="clear" w:color="auto" w:fill="FFFFFF"/>
+        <w:rPr>
+          <w:rFonts w:eastAsia="Times New Roman" w:cs="Times New Roman"/>
+          <w:bCs/>
+          <w:color w:val="000000"/>
+          <w:szCs w:val="23"/>
+        </w:rPr>
+      </w:pPr>
+      <w:bookmarkStart w:id="122" w:name="toc-Paragraph--357"/>
       <w:bookmarkEnd w:id="122"/>
       <w:r>
         <w:rPr>
@@ -7408,101 +8923,125 @@
           <w:color w:val="000000"/>
           <w:szCs w:val="23"/>
         </w:rPr>
-        <w:t>- Bien. Des ennuis en perspectives, j’en fais le pari</w:t>
-      </w:r>
-      <w:r>
-        <w:rPr>
-          <w:rFonts w:eastAsia="Times New Roman" w:cs="Times New Roman"/>
-          <w:bCs/>
-          <w:color w:val="000000"/>
-          <w:szCs w:val="23"/>
-        </w:rPr>
-        <w:t>…</w:t>
-      </w:r>
-      <w:r>
-        <w:rPr>
-          <w:rFonts w:eastAsia="Times New Roman" w:cs="Times New Roman"/>
-          <w:bCs/>
-          <w:color w:val="000000"/>
-          <w:szCs w:val="23"/>
-        </w:rPr>
-        <w:t xml:space="preserve"> Je pressens d’autres forces. Attendons</w:t>
-      </w:r>
-      <w:r>
-        <w:rPr>
-          <w:rFonts w:eastAsia="Times New Roman" w:cs="Times New Roman"/>
-          <w:bCs/>
-          <w:color w:val="000000"/>
-          <w:szCs w:val="23"/>
-        </w:rPr>
-        <w:t xml:space="preserve">… </w:t>
-      </w:r>
-      <w:r>
-        <w:rPr>
-          <w:rFonts w:eastAsia="Times New Roman" w:cs="Times New Roman"/>
-          <w:bCs/>
-          <w:color w:val="000000"/>
-          <w:szCs w:val="23"/>
-        </w:rPr>
-        <w:t>Vous pouvez y aller, restez extrêmement discret et n’hésitez pas à le protéger</w:t>
-      </w:r>
-      <w:r>
-        <w:rPr>
-          <w:rFonts w:eastAsia="Times New Roman" w:cs="Times New Roman"/>
-          <w:bCs/>
-          <w:color w:val="000000"/>
-          <w:szCs w:val="23"/>
-        </w:rPr>
-        <w:t>…</w:t>
-      </w:r>
-      <w:r>
-        <w:rPr>
-          <w:rFonts w:eastAsia="Times New Roman" w:cs="Times New Roman"/>
-          <w:bCs/>
-          <w:color w:val="000000"/>
-          <w:szCs w:val="23"/>
-        </w:rPr>
-        <w:t xml:space="preserve"> </w:t>
-      </w:r>
-      <w:r>
-        <w:rPr>
-          <w:rFonts w:eastAsia="Times New Roman" w:cs="Times New Roman"/>
-          <w:bCs/>
-          <w:color w:val="000000"/>
-          <w:szCs w:val="23"/>
-        </w:rPr>
-        <w:t>D</w:t>
-      </w:r>
-      <w:r>
-        <w:rPr>
-          <w:rFonts w:eastAsia="Times New Roman" w:cs="Times New Roman"/>
-          <w:bCs/>
-          <w:color w:val="000000"/>
-          <w:szCs w:val="23"/>
-        </w:rPr>
-        <w:t>e lui-même s’il le faut.</w:t>
-      </w:r>
-    </w:p>
-    <w:p>
-      <w:pPr>
-        <w:shd w:val="clear" w:color="auto" w:fill="FFFFFF"/>
-        <w:rPr>
-          <w:rFonts w:eastAsia="Times New Roman" w:cs="Times New Roman"/>
-          <w:bCs/>
-          <w:color w:val="000000"/>
-          <w:szCs w:val="23"/>
-        </w:rPr>
-      </w:pPr>
-      <w:bookmarkStart w:id="123" w:name="toc-Paragraph--357"/>
-      <w:bookmarkEnd w:id="123"/>
-      <w:r>
-        <w:rPr>
-          <w:rFonts w:eastAsia="Times New Roman" w:cs="Times New Roman"/>
-          <w:bCs/>
-          <w:color w:val="000000"/>
-          <w:szCs w:val="23"/>
-        </w:rPr>
-        <w:t>M’Alvean salua son supérieur et reparti par l</w:t>
+        <w:t>M’</w:t>
+      </w:r>
+      <w:proofErr w:type="spellStart"/>
+      <w:r>
+        <w:rPr>
+          <w:rFonts w:eastAsia="Times New Roman" w:cs="Times New Roman"/>
+          <w:bCs/>
+          <w:color w:val="000000"/>
+          <w:szCs w:val="23"/>
+        </w:rPr>
+        <w:t>Alvean</w:t>
+      </w:r>
+      <w:proofErr w:type="spellEnd"/>
+      <w:r>
+        <w:rPr>
+          <w:rFonts w:eastAsia="Times New Roman" w:cs="Times New Roman"/>
+          <w:bCs/>
+          <w:color w:val="000000"/>
+          <w:szCs w:val="23"/>
+        </w:rPr>
+        <w:t xml:space="preserve"> salua son supérieur et</w:t>
+      </w:r>
+      <w:r>
+        <w:rPr>
+          <w:rFonts w:eastAsia="Times New Roman" w:cs="Times New Roman"/>
+          <w:bCs/>
+          <w:color w:val="000000"/>
+          <w:szCs w:val="23"/>
+        </w:rPr>
+        <w:t xml:space="preserve"> s’apprêtait à quitter la pièce quand le vieil homme le rappela :</w:t>
+      </w:r>
+    </w:p>
+    <w:p>
+      <w:pPr>
+        <w:shd w:val="clear" w:color="auto" w:fill="FFFFFF"/>
+        <w:rPr>
+          <w:rFonts w:eastAsia="Times New Roman" w:cs="Times New Roman"/>
+          <w:bCs/>
+          <w:color w:val="000000"/>
+          <w:szCs w:val="23"/>
+        </w:rPr>
+      </w:pPr>
+      <w:r>
+        <w:rPr>
+          <w:rFonts w:eastAsia="Times New Roman" w:cs="Times New Roman"/>
+          <w:bCs/>
+          <w:color w:val="000000"/>
+          <w:szCs w:val="23"/>
+        </w:rPr>
+        <w:t xml:space="preserve">- Je devrais me rendre à </w:t>
+      </w:r>
+      <w:proofErr w:type="spellStart"/>
+      <w:r>
+        <w:rPr>
+          <w:rFonts w:eastAsia="Times New Roman" w:cs="Times New Roman"/>
+          <w:bCs/>
+          <w:color w:val="000000"/>
+          <w:szCs w:val="23"/>
+        </w:rPr>
+        <w:t>Llarkno</w:t>
+      </w:r>
+      <w:proofErr w:type="spellEnd"/>
+      <w:r>
+        <w:rPr>
+          <w:rFonts w:eastAsia="Times New Roman" w:cs="Times New Roman"/>
+          <w:bCs/>
+          <w:color w:val="000000"/>
+          <w:szCs w:val="23"/>
+        </w:rPr>
+        <w:t xml:space="preserve"> dans les mois prochains. Je pense que vous devriez m’accompagner.</w:t>
+      </w:r>
+    </w:p>
+    <w:p>
+      <w:pPr>
+        <w:shd w:val="clear" w:color="auto" w:fill="FFFFFF"/>
+        <w:rPr>
+          <w:rFonts w:eastAsia="Times New Roman" w:cs="Times New Roman"/>
+          <w:bCs/>
+          <w:color w:val="000000"/>
+          <w:szCs w:val="23"/>
+        </w:rPr>
+      </w:pPr>
+      <w:r>
+        <w:rPr>
+          <w:rFonts w:eastAsia="Times New Roman" w:cs="Times New Roman"/>
+          <w:bCs/>
+          <w:color w:val="000000"/>
+          <w:szCs w:val="23"/>
+        </w:rPr>
+        <w:t xml:space="preserve">- J’en serais honoré votre éminence. » </w:t>
+      </w:r>
+    </w:p>
+    <w:p>
+      <w:pPr>
+        <w:shd w:val="clear" w:color="auto" w:fill="FFFFFF"/>
+        <w:rPr>
+          <w:rFonts w:eastAsia="Times New Roman" w:cs="Times New Roman"/>
+          <w:bCs/>
+          <w:color w:val="000000"/>
+          <w:szCs w:val="23"/>
+        </w:rPr>
+      </w:pPr>
+      <w:r>
+        <w:rPr>
+          <w:rFonts w:eastAsia="Times New Roman" w:cs="Times New Roman"/>
+          <w:bCs/>
+          <w:color w:val="000000"/>
+          <w:szCs w:val="23"/>
+        </w:rPr>
+        <w:t>Sur ces mots il</w:t>
+      </w:r>
+      <w:r>
+        <w:rPr>
+          <w:rFonts w:eastAsia="Times New Roman" w:cs="Times New Roman"/>
+          <w:bCs/>
+          <w:color w:val="000000"/>
+          <w:szCs w:val="23"/>
+        </w:rPr>
+        <w:t xml:space="preserve"> reparti par l</w:t>
       </w:r>
       <w:r>
         <w:rPr>
@@ -7513,28 +9052,44 @@
         </w:rPr>
         <w:t>e même chemin qu’à son arrivée.</w:t>
       </w:r>
-    </w:p>
-    <w:p>
-      <w:pPr>
-        <w:rPr>
-          <w:rFonts w:eastAsia="Times New Roman" w:cs="Times New Roman"/>
-          <w:bCs/>
-          <w:color w:val="000000"/>
-          <w:szCs w:val="23"/>
-        </w:rPr>
-      </w:pPr>
-      <w:r>
-        <w:rPr>
-          <w:rFonts w:eastAsia="Times New Roman" w:cs="Times New Roman"/>
-          <w:bCs/>
-          <w:color w:val="000000"/>
-          <w:szCs w:val="23"/>
-        </w:rPr>
-        <w:br w:type="page"/>
-      </w:r>
-    </w:p>
-    <w:p>
-      <w:pPr>
+      <w:r>
+        <w:rPr>
+          <w:rFonts w:eastAsia="Times New Roman" w:cs="Times New Roman"/>
+          <w:bCs/>
+          <w:color w:val="000000"/>
+          <w:szCs w:val="23"/>
+        </w:rPr>
+        <w:t xml:space="preserve"> Le vieil homme le suivit du regard et ses yeux se perdirent dans les méandres de ses pensées. Il murmura :</w:t>
+      </w:r>
+    </w:p>
+    <w:p>
+      <w:pPr>
+        <w:shd w:val="clear" w:color="auto" w:fill="FFFFFF"/>
+        <w:rPr>
+          <w:rFonts w:eastAsia="Times New Roman" w:cs="Times New Roman"/>
+          <w:bCs/>
+          <w:color w:val="000000"/>
+          <w:szCs w:val="23"/>
+        </w:rPr>
+      </w:pPr>
+      <w:r>
+        <w:rPr>
+          <w:rFonts w:eastAsia="Times New Roman" w:cs="Times New Roman"/>
+          <w:bCs/>
+          <w:color w:val="000000"/>
+          <w:szCs w:val="23"/>
+        </w:rPr>
+        <w:t>- Je le pressens mon ami. Vous n’avez pas encore tout accompli.</w:t>
+      </w:r>
+    </w:p>
+    <w:p>
+      <w:pPr>
+        <w:rPr>
+          <w:rFonts w:eastAsia="Times New Roman" w:cs="Times New Roman"/>
+          <w:bCs/>
+          <w:color w:val="000000"/>
+          <w:szCs w:val="23"/>
+        </w:rPr>
         <w:sectPr>
           <w:type w:val="nextColumn"/>
           <w:pgSz w:w="8505" w:h="13041" w:code="9"/>
@@ -7543,6 +9098,17 @@
           <w:docGrid w:linePitch="360"/>
         </w:sectPr>
       </w:pPr>
+      <w:r>
+        <w:rPr>
+          <w:rFonts w:eastAsia="Times New Roman" w:cs="Times New Roman"/>
+          <w:bCs/>
+          <w:color w:val="000000"/>
+          <w:szCs w:val="23"/>
+        </w:rPr>
+        <w:br w:type="page"/>
+      </w:r>
+      <w:bookmarkStart w:id="123" w:name="_GoBack"/>
+      <w:bookmarkEnd w:id="123"/>
     </w:p>
     <w:p/>
     <w:sectPr>

</xml_diff>

<commit_message>
compléments chapitre 3 suite
</commit_message>
<xml_diff>
--- a/manuscrits/Le prophète/3 La cité aux dix mille bannières.docx
+++ b/manuscrits/Le prophète/3 La cité aux dix mille bannières.docx
@@ -76,15 +76,7 @@
         <w:t>petit manue</w:t>
       </w:r>
       <w:r>
-        <w:t>l d’Annwfn » d’</w:t>
-      </w:r>
-      <w:proofErr w:type="spellStart"/>
-      <w:r>
-        <w:t>Alisée</w:t>
-      </w:r>
-      <w:proofErr w:type="spellEnd"/>
-      <w:r>
-        <w:t xml:space="preserve"> Stafford.</w:t>
+        <w:t>l d’Annwfn » d’Alisée Stafford.</w:t>
       </w:r>
     </w:p>
     <w:p>
@@ -117,27 +109,7 @@
           <w:color w:val="000000"/>
           <w:szCs w:val="23"/>
         </w:rPr>
-        <w:t xml:space="preserve">Leysseen s’approcha de la Voile. C’est ainsi que les </w:t>
-      </w:r>
-      <w:proofErr w:type="spellStart"/>
-      <w:r>
-        <w:rPr>
-          <w:rFonts w:eastAsia="Times New Roman" w:cs="Times New Roman"/>
-          <w:bCs/>
-          <w:color w:val="000000"/>
-          <w:szCs w:val="23"/>
-        </w:rPr>
-        <w:t>Sethiens</w:t>
-      </w:r>
-      <w:proofErr w:type="spellEnd"/>
-      <w:r>
-        <w:rPr>
-          <w:rFonts w:eastAsia="Times New Roman" w:cs="Times New Roman"/>
-          <w:bCs/>
-          <w:color w:val="000000"/>
-          <w:szCs w:val="23"/>
-        </w:rPr>
-        <w:t xml:space="preserve"> nommaient leur </w:t>
+        <w:t xml:space="preserve">Leysseen s’approcha de la Voile. C’est ainsi que les Sethiens nommaient leur </w:t>
       </w:r>
       <w:r>
         <w:rPr>
@@ -157,11 +129,9 @@
         </w:rPr>
         <w:t xml:space="preserve">. Une sorte d’immense traîneau, tiré par six </w:t>
       </w:r>
-      <w:proofErr w:type="spellStart"/>
       <w:r>
         <w:t>Bahn-D’Roja</w:t>
       </w:r>
-      <w:proofErr w:type="spellEnd"/>
       <w:r>
         <w:rPr>
           <w:rFonts w:eastAsia="Times New Roman" w:cs="Times New Roman"/>
@@ -267,27 +237,7 @@
           <w:color w:val="000000"/>
           <w:szCs w:val="23"/>
         </w:rPr>
-        <w:t xml:space="preserve">- Il dort. </w:t>
-      </w:r>
-      <w:proofErr w:type="spellStart"/>
-      <w:r>
-        <w:rPr>
-          <w:rFonts w:eastAsia="Times New Roman" w:cs="Times New Roman"/>
-          <w:bCs/>
-          <w:color w:val="000000"/>
-          <w:szCs w:val="23"/>
-        </w:rPr>
-        <w:t>Sha’Mn</w:t>
-      </w:r>
-      <w:proofErr w:type="spellEnd"/>
-      <w:r>
-        <w:rPr>
-          <w:rFonts w:eastAsia="Times New Roman" w:cs="Times New Roman"/>
-          <w:bCs/>
-          <w:color w:val="000000"/>
-          <w:szCs w:val="23"/>
-        </w:rPr>
-        <w:t xml:space="preserve"> Ilot dit qu’il devrait pouvoir marcher d’ici demain, qu’il est jeune et fort et qu’il récup</w:t>
+        <w:t>- Il dort. Sha’Mn Ilot dit qu’il devrait pouvoir marcher d’ici demain, qu’il est jeune et fort et qu’il récup</w:t>
       </w:r>
       <w:r>
         <w:rPr>
@@ -349,27 +299,7 @@
           <w:color w:val="000000"/>
           <w:szCs w:val="23"/>
         </w:rPr>
-        <w:t xml:space="preserve">- </w:t>
-      </w:r>
-      <w:proofErr w:type="spellStart"/>
-      <w:r>
-        <w:rPr>
-          <w:rFonts w:eastAsia="Times New Roman" w:cs="Times New Roman"/>
-          <w:bCs/>
-          <w:color w:val="000000"/>
-          <w:szCs w:val="23"/>
-        </w:rPr>
-        <w:t>Acharb</w:t>
-      </w:r>
-      <w:proofErr w:type="spellEnd"/>
-      <w:r>
-        <w:rPr>
-          <w:rFonts w:eastAsia="Times New Roman" w:cs="Times New Roman"/>
-          <w:bCs/>
-          <w:color w:val="000000"/>
-          <w:szCs w:val="23"/>
-        </w:rPr>
-        <w:t xml:space="preserve"> m’a dit que c’était un dragon. Un grand ver, comme certains anciens les appellent. Qu’on a eu beaucoup de chance.</w:t>
+        <w:t>- Acharb m’a dit que c’était un dragon. Un grand ver, comme certains anciens les appellent. Qu’on a eu beaucoup de chance.</w:t>
       </w:r>
     </w:p>
     <w:p>
@@ -714,67 +644,7 @@
           <w:color w:val="000000"/>
           <w:szCs w:val="23"/>
         </w:rPr>
-        <w:t xml:space="preserve"> Un soupir douloureux. Il trembla comme pris d’un frisson. Le sang ne maculait plus les bandes qui </w:t>
-      </w:r>
-      <w:proofErr w:type="spellStart"/>
-      <w:r>
-        <w:rPr>
-          <w:rFonts w:eastAsia="Times New Roman" w:cs="Times New Roman"/>
-          <w:bCs/>
-          <w:color w:val="000000"/>
-          <w:szCs w:val="23"/>
-        </w:rPr>
-        <w:t>pansaient</w:t>
-      </w:r>
-      <w:proofErr w:type="spellEnd"/>
-      <w:r>
-        <w:rPr>
-          <w:rFonts w:eastAsia="Times New Roman" w:cs="Times New Roman"/>
-          <w:bCs/>
-          <w:color w:val="000000"/>
-          <w:szCs w:val="23"/>
-        </w:rPr>
-        <w:t xml:space="preserve"> diverses parties de son corps. L’</w:t>
-      </w:r>
-      <w:proofErr w:type="spellStart"/>
-      <w:r>
-        <w:rPr>
-          <w:rFonts w:eastAsia="Times New Roman" w:cs="Times New Roman"/>
-          <w:bCs/>
-          <w:color w:val="000000"/>
-          <w:szCs w:val="23"/>
-        </w:rPr>
-        <w:t>Inaï-A’sinn</w:t>
-      </w:r>
-      <w:proofErr w:type="spellEnd"/>
-      <w:r>
-        <w:rPr>
-          <w:rFonts w:eastAsia="Times New Roman" w:cs="Times New Roman"/>
-          <w:bCs/>
-          <w:color w:val="000000"/>
-          <w:szCs w:val="23"/>
-        </w:rPr>
-        <w:t xml:space="preserve"> l’avait cueilli comme une fleur. « Le choc en retour » était connu et redouté de tous les </w:t>
-      </w:r>
-      <w:proofErr w:type="spellStart"/>
-      <w:r>
-        <w:rPr>
-          <w:rFonts w:eastAsia="Times New Roman" w:cs="Times New Roman"/>
-          <w:bCs/>
-          <w:color w:val="000000"/>
-          <w:szCs w:val="23"/>
-        </w:rPr>
-        <w:t>jidaï-atah</w:t>
-      </w:r>
-      <w:proofErr w:type="spellEnd"/>
-      <w:r>
-        <w:rPr>
-          <w:rFonts w:eastAsia="Times New Roman" w:cs="Times New Roman"/>
-          <w:bCs/>
-          <w:color w:val="000000"/>
-          <w:szCs w:val="23"/>
-        </w:rPr>
-        <w:t>. Utiliser la magie, remodeler la réalité avait un prix, celui du respect et de la concentration. Elvan avait canalisé énormément d’énergie pour altérer l’ouïe du dragon</w:t>
+        <w:t xml:space="preserve"> Un soupir douloureux. Il trembla comme pris d’un frisson. Le sang ne maculait plus les bandes qui pansaient diverses parties de son corps. L’Inaï-A’sinn l’avait cueilli comme une fleur. « Le choc en retour » était connu et redouté de tous les jidaï-atah. Utiliser la magie, remodeler la réalité avait un prix, celui du respect et de la concentration. Elvan avait canalisé énormément d’énergie pour altérer l’ouïe du dragon</w:t>
       </w:r>
       <w:r>
         <w:rPr>
@@ -807,27 +677,7 @@
           <w:color w:val="000000"/>
           <w:szCs w:val="23"/>
         </w:rPr>
-        <w:t xml:space="preserve">Le lendemain, comme l’avait annoncé </w:t>
-      </w:r>
-      <w:proofErr w:type="spellStart"/>
-      <w:r>
-        <w:rPr>
-          <w:rFonts w:eastAsia="Times New Roman" w:cs="Times New Roman"/>
-          <w:bCs/>
-          <w:color w:val="000000"/>
-          <w:szCs w:val="23"/>
-        </w:rPr>
-        <w:t>Sha’M</w:t>
-      </w:r>
-      <w:proofErr w:type="spellEnd"/>
-      <w:r>
-        <w:rPr>
-          <w:rFonts w:eastAsia="Times New Roman" w:cs="Times New Roman"/>
-          <w:bCs/>
-          <w:color w:val="000000"/>
-          <w:szCs w:val="23"/>
-        </w:rPr>
-        <w:t xml:space="preserve"> Ilot, il était sur pied. Sa tête bourdonnait encore lorsqu’il </w:t>
+        <w:t xml:space="preserve">Le lendemain, comme l’avait annoncé Sha’M Ilot, il était sur pied. Sa tête bourdonnait encore lorsqu’il </w:t>
       </w:r>
       <w:r>
         <w:rPr>
@@ -873,47 +723,16 @@
           <w:szCs w:val="23"/>
         </w:rPr>
         <w:lastRenderedPageBreak/>
-        <w:t xml:space="preserve">ce n’étaient que de petites griffures qui zébraient ses avant-bras et une partie de son torse. Les énergies refluant en désordre avaient lacérées Elvan pour sortir au plus vite de son corps. Le </w:t>
-      </w:r>
-      <w:proofErr w:type="spellStart"/>
-      <w:r>
-        <w:rPr>
-          <w:rFonts w:eastAsia="Times New Roman" w:cs="Times New Roman"/>
-          <w:bCs/>
-          <w:color w:val="000000"/>
-          <w:szCs w:val="23"/>
-        </w:rPr>
-        <w:t>jidaï-atah</w:t>
-      </w:r>
-      <w:proofErr w:type="spellEnd"/>
-      <w:r>
-        <w:rPr>
-          <w:rFonts w:eastAsia="Times New Roman" w:cs="Times New Roman"/>
-          <w:bCs/>
-          <w:color w:val="000000"/>
-          <w:szCs w:val="23"/>
-        </w:rPr>
-        <w:t xml:space="preserve"> était le canal et cette fois les flots avaient débordés. Elvan mit à profit les jours qui suivirent pour reposer ses yeux. Il aimait aussi parler avec les </w:t>
-      </w:r>
-      <w:proofErr w:type="spellStart"/>
-      <w:r>
-        <w:rPr>
-          <w:rFonts w:eastAsia="Times New Roman" w:cs="Times New Roman"/>
-          <w:bCs/>
-          <w:color w:val="000000"/>
-          <w:szCs w:val="23"/>
-        </w:rPr>
-        <w:t>sethiens</w:t>
-      </w:r>
-      <w:proofErr w:type="spellEnd"/>
-      <w:r>
-        <w:rPr>
-          <w:rFonts w:eastAsia="Times New Roman" w:cs="Times New Roman"/>
-          <w:bCs/>
-          <w:color w:val="000000"/>
-          <w:szCs w:val="23"/>
-        </w:rPr>
-        <w:t xml:space="preserve"> qui, comme lui, profitaient de la voile pour se reposer.</w:t>
+        <w:t>ce n’étaient que de petites griffures qui zébraient ses avant-bras et une partie de son torse. Les énergies refluant en désordre avaient lacérées Elvan pour sortir au plus vite de son corps. Le jidaï-atah</w:t>
+      </w:r>
+      <w:r>
+        <w:rPr>
+          <w:rFonts w:eastAsia="Times New Roman" w:cs="Times New Roman"/>
+          <w:bCs/>
+          <w:color w:val="000000"/>
+          <w:szCs w:val="23"/>
+        </w:rPr>
+        <w:t xml:space="preserve"> était le canal et cette fois les flots avaient débordés. Elvan mit à profit les jours qui suivirent pour reposer ses yeux. Il aimait aussi parler avec les sethiens qui, comme lui, profitaient de la voile pour se reposer.</w:t>
       </w:r>
       <w:r>
         <w:rPr>
@@ -967,27 +786,7 @@
           <w:color w:val="000000"/>
           <w:szCs w:val="23"/>
         </w:rPr>
-        <w:t xml:space="preserve"> et rare étaient ceux qui pouvaient l’utiliser. Les Jidaï-atah étaient recherchés, même convoités pour leur savoir-faire. Mais ils étaient craints pour cette même raison. C’était un pouvoir formidable. C’était une responsabilité. Le grand maître </w:t>
-      </w:r>
-      <w:proofErr w:type="spellStart"/>
-      <w:r>
-        <w:rPr>
-          <w:rFonts w:eastAsia="Times New Roman" w:cs="Times New Roman"/>
-          <w:bCs/>
-          <w:color w:val="000000"/>
-          <w:szCs w:val="23"/>
-        </w:rPr>
-        <w:t>Kalindahar</w:t>
-      </w:r>
-      <w:proofErr w:type="spellEnd"/>
-      <w:r>
-        <w:rPr>
-          <w:rFonts w:eastAsia="Times New Roman" w:cs="Times New Roman"/>
-          <w:bCs/>
-          <w:color w:val="000000"/>
-          <w:szCs w:val="23"/>
-        </w:rPr>
-        <w:t xml:space="preserve"> ne cessait de le répéter à Elvan et aux autres très rares enfants de la Tour qui posséda</w:t>
+        <w:t xml:space="preserve"> et rare étaient ceux qui pouvaient l’utiliser. Les Jidaï-atah étaient recherchés, même convoités pour leur savoir-faire. Mais ils étaient craints pour cette même raison. C’était un pouvoir formidable. C’était une responsabilité. Le grand maître Kalindahar ne cessait de le répéter à Elvan et aux autres très rares enfants de la Tour qui posséda</w:t>
       </w:r>
       <w:r>
         <w:rPr>
@@ -1050,19 +849,8 @@
           <w:color w:val="000000"/>
           <w:szCs w:val="23"/>
         </w:rPr>
-        <w:t xml:space="preserve">Elvan était brillant, peut-être le plus doué des élèves de </w:t>
-      </w:r>
-      <w:proofErr w:type="spellStart"/>
-      <w:r>
-        <w:rPr>
-          <w:rFonts w:eastAsia="Times New Roman" w:cs="Times New Roman"/>
-          <w:bCs/>
-          <w:color w:val="000000"/>
-          <w:szCs w:val="23"/>
-        </w:rPr>
-        <w:t>Kalindahar</w:t>
-      </w:r>
-      <w:proofErr w:type="spellEnd"/>
+        <w:t>Elvan était brillant, peut-être le plus doué des élèves de Kalindahar</w:t>
+      </w:r>
       <w:r>
         <w:rPr>
           <w:rFonts w:eastAsia="Times New Roman" w:cs="Times New Roman"/>
@@ -1106,27 +894,7 @@
           <w:color w:val="000000"/>
           <w:szCs w:val="23"/>
         </w:rPr>
-        <w:t xml:space="preserve">. Cette absence de contrôle engendrait de nombreux </w:t>
-      </w:r>
-      <w:proofErr w:type="spellStart"/>
-      <w:r>
-        <w:rPr>
-          <w:rFonts w:eastAsia="Times New Roman" w:cs="Times New Roman"/>
-          <w:bCs/>
-          <w:color w:val="000000"/>
-          <w:szCs w:val="23"/>
-        </w:rPr>
-        <w:t>inaï-A’sinn</w:t>
-      </w:r>
-      <w:proofErr w:type="spellEnd"/>
-      <w:r>
-        <w:rPr>
-          <w:rFonts w:eastAsia="Times New Roman" w:cs="Times New Roman"/>
-          <w:bCs/>
-          <w:color w:val="000000"/>
-          <w:szCs w:val="23"/>
-        </w:rPr>
-        <w:t xml:space="preserve"> qui finissaient par avoir raison des malheureux, lacérant leur corps, les déchiquetant et les vidant de leur sang</w:t>
+        <w:t>. Cette absence de contrôle engendrait de nombreux inaï-A’sinn qui finissaient par avoir raison des malheureux, lacérant leur corps, les déchiquetant et les vidant de leur sang</w:t>
       </w:r>
       <w:r>
         <w:rPr>
@@ -1208,47 +976,7 @@
           <w:szCs w:val="23"/>
         </w:rPr>
         <w:lastRenderedPageBreak/>
-        <w:t xml:space="preserve">son don. Dans les grandes cités, il y avait même des écoles de magie qui veillait à repérer ces </w:t>
-      </w:r>
-      <w:proofErr w:type="spellStart"/>
-      <w:r>
-        <w:rPr>
-          <w:rFonts w:eastAsia="Times New Roman" w:cs="Times New Roman"/>
-          <w:bCs/>
-          <w:color w:val="000000"/>
-          <w:szCs w:val="23"/>
-        </w:rPr>
-        <w:t>jidaï-atah</w:t>
-      </w:r>
-      <w:proofErr w:type="spellEnd"/>
-      <w:r>
-        <w:rPr>
-          <w:rFonts w:eastAsia="Times New Roman" w:cs="Times New Roman"/>
-          <w:bCs/>
-          <w:color w:val="000000"/>
-          <w:szCs w:val="23"/>
-        </w:rPr>
-        <w:t xml:space="preserve"> en devenir. Pour Elvan, sa chance fut d’être </w:t>
-      </w:r>
-      <w:proofErr w:type="gramStart"/>
-      <w:r>
-        <w:rPr>
-          <w:rFonts w:eastAsia="Times New Roman" w:cs="Times New Roman"/>
-          <w:bCs/>
-          <w:color w:val="000000"/>
-          <w:szCs w:val="23"/>
-        </w:rPr>
-        <w:t>recueilli</w:t>
-      </w:r>
-      <w:proofErr w:type="gramEnd"/>
-      <w:r>
-        <w:rPr>
-          <w:rFonts w:eastAsia="Times New Roman" w:cs="Times New Roman"/>
-          <w:bCs/>
-          <w:color w:val="000000"/>
-          <w:szCs w:val="23"/>
-        </w:rPr>
-        <w:t xml:space="preserve"> par les frères-parents, car son mal blanc fut précoce. À l’âge de sept ans les premiers signes apparurent. Dans le contexte protecteur de la Tour, l’enfant qu’il était n’eut pas peur de ce qui se passait en lui et il devint ainsi le plus jeune apprenti qu’Annwfn est connu.</w:t>
+        <w:t>son don. Dans les grandes cités, il y avait même des écoles de magie qui veillait à repérer ces jidaï-atah en devenir. Pour Elvan, sa chance fut d’être recueilli par les frères-parents, car son mal blanc fut précoce. À l’âge de sept ans les premiers signes apparurent. Dans le contexte protecteur de la Tour, l’enfant qu’il était n’eut pas peur de ce qui se passait en lui et il devint ainsi le plus jeune apprenti qu’Annwfn est connu.</w:t>
       </w:r>
       <w:r>
         <w:rPr>
@@ -1304,27 +1032,7 @@
           <w:color w:val="000000"/>
           <w:szCs w:val="23"/>
         </w:rPr>
-        <w:t>Des trois, ce fut Leysseen qui la vit le premier. T’</w:t>
-      </w:r>
-      <w:proofErr w:type="spellStart"/>
-      <w:r>
-        <w:rPr>
-          <w:rFonts w:eastAsia="Times New Roman" w:cs="Times New Roman"/>
-          <w:bCs/>
-          <w:color w:val="000000"/>
-          <w:szCs w:val="23"/>
-        </w:rPr>
-        <w:t>An-T’Aï</w:t>
-      </w:r>
-      <w:proofErr w:type="spellEnd"/>
-      <w:r>
-        <w:rPr>
-          <w:rFonts w:eastAsia="Times New Roman" w:cs="Times New Roman"/>
-          <w:bCs/>
-          <w:color w:val="000000"/>
-          <w:szCs w:val="23"/>
-        </w:rPr>
-        <w:t xml:space="preserve">, la ville aux </w:t>
+        <w:t xml:space="preserve">Des trois, ce fut Leysseen qui la vit le premier. T’An-T’Aï, la ville aux </w:t>
       </w:r>
       <w:r>
         <w:rPr>
@@ -1360,27 +1068,7 @@
           <w:color w:val="000000"/>
           <w:szCs w:val="23"/>
         </w:rPr>
-        <w:t xml:space="preserve"> et Ysaël étaient cantonnés plus en retrait dans la caravane. Elvan se remettait doucement de l’</w:t>
-      </w:r>
-      <w:proofErr w:type="spellStart"/>
-      <w:r>
-        <w:rPr>
-          <w:rFonts w:eastAsia="Times New Roman" w:cs="Times New Roman"/>
-          <w:bCs/>
-          <w:color w:val="000000"/>
-          <w:szCs w:val="23"/>
-        </w:rPr>
-        <w:t>Inaï-A’sinn</w:t>
-      </w:r>
-      <w:proofErr w:type="spellEnd"/>
-      <w:r>
-        <w:rPr>
-          <w:rFonts w:eastAsia="Times New Roman" w:cs="Times New Roman"/>
-          <w:bCs/>
-          <w:color w:val="000000"/>
-          <w:szCs w:val="23"/>
-        </w:rPr>
-        <w:t xml:space="preserve"> qui l’avait terrassé lors de sa confrontation</w:t>
+        <w:t xml:space="preserve"> et Ysaël étaient cantonnés plus en retrait dans la caravane. Elvan se remettait doucement de l’Inaï-A’sinn qui l’avait terrassé lors de sa confrontation</w:t>
       </w:r>
       <w:r>
         <w:rPr>
@@ -1461,7 +1149,61 @@
           <w:color w:val="000000"/>
           <w:szCs w:val="23"/>
         </w:rPr>
-        <w:t xml:space="preserve">s et de nausées. Mais le plus angoissant était la perte de contrôle de son corps, les tremblements. À ces moments son esprit disparaissait dans un tourbillon de stridences. Il lui semblait parfois que ses oreilles allaient éclatées, que ses yeux allaient lui être arraché. C’était une peur </w:t>
+        <w:t>s et de nausées. Mais le plus angoissant était la</w:t>
+      </w:r>
+      <w:r>
+        <w:rPr>
+          <w:rFonts w:eastAsia="Times New Roman" w:cs="Times New Roman"/>
+          <w:bCs/>
+          <w:color w:val="000000"/>
+          <w:szCs w:val="23"/>
+        </w:rPr>
+        <w:t xml:space="preserve"> perte de contrôle de son corps et</w:t>
+      </w:r>
+      <w:r>
+        <w:rPr>
+          <w:rFonts w:eastAsia="Times New Roman" w:cs="Times New Roman"/>
+          <w:bCs/>
+          <w:color w:val="000000"/>
+          <w:szCs w:val="23"/>
+        </w:rPr>
+        <w:t xml:space="preserve"> les tremblements. À ces moments son esprit disparaissait dans un tourbillon de stridences</w:t>
+      </w:r>
+      <w:r>
+        <w:rPr>
+          <w:rFonts w:eastAsia="Times New Roman" w:cs="Times New Roman"/>
+          <w:bCs/>
+          <w:color w:val="000000"/>
+          <w:szCs w:val="23"/>
+        </w:rPr>
+        <w:t xml:space="preserve"> assourdissantes</w:t>
+      </w:r>
+      <w:r>
+        <w:rPr>
+          <w:rFonts w:eastAsia="Times New Roman" w:cs="Times New Roman"/>
+          <w:bCs/>
+          <w:color w:val="000000"/>
+          <w:szCs w:val="23"/>
+        </w:rPr>
+        <w:t>. Il lui semblait parfois que ses oreilles allaient éclatées, que ses yeux allaient lui être arraché</w:t>
+      </w:r>
+      <w:r>
+        <w:rPr>
+          <w:rFonts w:eastAsia="Times New Roman" w:cs="Times New Roman"/>
+          <w:bCs/>
+          <w:color w:val="000000"/>
+          <w:szCs w:val="23"/>
+        </w:rPr>
+        <w:t>s</w:t>
+      </w:r>
+      <w:r>
+        <w:rPr>
+          <w:rFonts w:eastAsia="Times New Roman" w:cs="Times New Roman"/>
+          <w:bCs/>
+          <w:color w:val="000000"/>
+          <w:szCs w:val="23"/>
+        </w:rPr>
+        <w:t xml:space="preserve">. C’était une peur </w:t>
       </w:r>
       <w:r>
         <w:rPr>
@@ -1479,7 +1221,7 @@
           <w:color w:val="000000"/>
           <w:szCs w:val="23"/>
         </w:rPr>
-        <w:t xml:space="preserve">Si les cauchemars avaient repris </w:t>
+        <w:t xml:space="preserve">Si les cauchemars </w:t>
       </w:r>
       <w:r>
         <w:rPr>
@@ -1489,7 +1231,7 @@
           <w:szCs w:val="23"/>
         </w:rPr>
         <w:lastRenderedPageBreak/>
-        <w:t>ces dernières semaines, il le savait, c’était parce que le dessin finissait d’apparaitre pleinement</w:t>
+        <w:t>avaient repris ces dernières semaines, il le savait, c’était parce que le dessin finissait d’apparaitre pleinement</w:t>
       </w:r>
       <w:r>
         <w:rPr>
@@ -1516,88 +1258,55 @@
           <w:color w:val="000000"/>
           <w:szCs w:val="23"/>
         </w:rPr>
-        <w:t xml:space="preserve">« sa particularité » et Elvan avait souvent fait des recherches dans la bibliothèque de la Tour pour comprendre et aider son ami. Le grand maître lui-même avait tenté de soulager Leysseen lors de ses crises. Mais il lui avait aussi confirmé que de puissantes magies étaient en œuvre. Il était également persuadé qu’elles le protégeraient. </w:t>
-      </w:r>
-      <w:proofErr w:type="spellStart"/>
-      <w:r>
-        <w:rPr>
-          <w:rFonts w:eastAsia="Times New Roman" w:cs="Times New Roman"/>
-          <w:bCs/>
-          <w:color w:val="000000"/>
-          <w:szCs w:val="23"/>
-        </w:rPr>
-        <w:t>Leyssen</w:t>
-      </w:r>
-      <w:proofErr w:type="spellEnd"/>
-      <w:r>
-        <w:rPr>
-          <w:rFonts w:eastAsia="Times New Roman" w:cs="Times New Roman"/>
-          <w:bCs/>
-          <w:color w:val="000000"/>
-          <w:szCs w:val="23"/>
-        </w:rPr>
-        <w:t xml:space="preserve"> n’en était toujours pas convaincu et</w:t>
+        <w:t>« sa particularité » et Elvan avait souvent fait des recherches dans la bibliothèque de la Tour pour comprendre et aider son ami. Le grand maître lui-même avait tenté de soulager Leysseen lors de ses crises. Mais il lui avait aussi confirmé que de puissantes magies étaient en œuvre. Il était également persuadé qu’elles le protégeraient. Leyss</w:t>
+      </w:r>
+      <w:r>
+        <w:rPr>
+          <w:rFonts w:eastAsia="Times New Roman" w:cs="Times New Roman"/>
+          <w:bCs/>
+          <w:color w:val="000000"/>
+          <w:szCs w:val="23"/>
+        </w:rPr>
+        <w:t>e</w:t>
+      </w:r>
+      <w:r>
+        <w:rPr>
+          <w:rFonts w:eastAsia="Times New Roman" w:cs="Times New Roman"/>
+          <w:bCs/>
+          <w:color w:val="000000"/>
+          <w:szCs w:val="23"/>
+        </w:rPr>
+        <w:t>en n’en était toujours pas convaincu et</w:t>
+      </w:r>
+      <w:r>
+        <w:rPr>
+          <w:rFonts w:eastAsia="Times New Roman" w:cs="Times New Roman"/>
+          <w:bCs/>
+          <w:color w:val="000000"/>
+          <w:szCs w:val="23"/>
+        </w:rPr>
+        <w:t xml:space="preserve"> les manifestations comme celle de l’Inaï-A’sinn n’arrangeaient rien. Comme si ça ne suffisait pas d’avoir cette peur tapie au fond de lui, il avait développé une sorte de sixième sens. Chaque fois qu’il était en présence d’un jidaï-atah utilisant la magie, ou d’un objet enchanté son corps était parcouru de frissons.</w:t>
+      </w:r>
+      <w:r>
+        <w:rPr>
+          <w:rFonts w:eastAsia="Times New Roman" w:cs="Times New Roman"/>
+          <w:bCs/>
+          <w:color w:val="000000"/>
+          <w:szCs w:val="23"/>
+        </w:rPr>
+        <w:t xml:space="preserve"> Pourquoi fallait-il que son meilleur ami soit un Faiseur ?</w:t>
+      </w:r>
+      <w:r>
+        <w:rPr>
+          <w:rFonts w:eastAsia="Times New Roman" w:cs="Times New Roman"/>
+          <w:bCs/>
+          <w:color w:val="000000"/>
+          <w:szCs w:val="23"/>
+        </w:rPr>
+        <w:t xml:space="preserve"> Il ne lui était pas venu à l’esprit que ce sixième sens pouvait aussi être un effet de la magie.</w:t>
       </w:r>
       <w:bookmarkStart w:id="13" w:name="_GoBack"/>
       <w:bookmarkEnd w:id="13"/>
-      <w:r>
-        <w:rPr>
-          <w:rFonts w:eastAsia="Times New Roman" w:cs="Times New Roman"/>
-          <w:bCs/>
-          <w:color w:val="000000"/>
-          <w:szCs w:val="23"/>
-        </w:rPr>
-        <w:t xml:space="preserve"> les manifestations comme celle de l’</w:t>
-      </w:r>
-      <w:proofErr w:type="spellStart"/>
-      <w:r>
-        <w:rPr>
-          <w:rFonts w:eastAsia="Times New Roman" w:cs="Times New Roman"/>
-          <w:bCs/>
-          <w:color w:val="000000"/>
-          <w:szCs w:val="23"/>
-        </w:rPr>
-        <w:t>Inaï-A’sinn</w:t>
-      </w:r>
-      <w:proofErr w:type="spellEnd"/>
-      <w:r>
-        <w:rPr>
-          <w:rFonts w:eastAsia="Times New Roman" w:cs="Times New Roman"/>
-          <w:bCs/>
-          <w:color w:val="000000"/>
-          <w:szCs w:val="23"/>
-        </w:rPr>
-        <w:t xml:space="preserve"> n’arrangeaient rien. Comme si ça ne suffisait pas d’avoir cette peur tapie au fond de lui, il avait développé une sorte de sixième sens. Chaque fois qu’il était en présence d’un </w:t>
-      </w:r>
-      <w:proofErr w:type="spellStart"/>
-      <w:r>
-        <w:rPr>
-          <w:rFonts w:eastAsia="Times New Roman" w:cs="Times New Roman"/>
-          <w:bCs/>
-          <w:color w:val="000000"/>
-          <w:szCs w:val="23"/>
-        </w:rPr>
-        <w:t>jidaï-atah</w:t>
-      </w:r>
-      <w:proofErr w:type="spellEnd"/>
-      <w:r>
-        <w:rPr>
-          <w:rFonts w:eastAsia="Times New Roman" w:cs="Times New Roman"/>
-          <w:bCs/>
-          <w:color w:val="000000"/>
-          <w:szCs w:val="23"/>
-        </w:rPr>
-        <w:t xml:space="preserve"> utilisant la magie, ou d’un objet enchanté son corps était parcouru de frissons.</w:t>
-      </w:r>
-      <w:r>
-        <w:rPr>
-          <w:rFonts w:eastAsia="Times New Roman" w:cs="Times New Roman"/>
-          <w:bCs/>
-          <w:color w:val="000000"/>
-          <w:szCs w:val="23"/>
-        </w:rPr>
-        <w:t xml:space="preserve"> Pourquoi fallait-il que son meilleur ami soit un Faiseur ?</w:t>
-      </w:r>
     </w:p>
     <w:p>
       <w:pPr>
@@ -1658,47 +1367,7 @@
           <w:color w:val="000000"/>
           <w:szCs w:val="23"/>
         </w:rPr>
-        <w:t xml:space="preserve">La ville était apparue presque soudainement, immense, telle une masse de rocailles qui prenaient racine dans le sable du désert. Sur ses tours et ses remparts flottaient une multitude d’oriflammes, symboles des clans, blasons des </w:t>
-      </w:r>
-      <w:proofErr w:type="spellStart"/>
-      <w:r>
-        <w:rPr>
-          <w:rFonts w:eastAsia="Times New Roman" w:cs="Times New Roman"/>
-          <w:bCs/>
-          <w:color w:val="000000"/>
-          <w:szCs w:val="23"/>
-        </w:rPr>
-        <w:t>Thégérits</w:t>
-      </w:r>
-      <w:proofErr w:type="spellEnd"/>
-      <w:r>
-        <w:rPr>
-          <w:rFonts w:eastAsia="Times New Roman" w:cs="Times New Roman"/>
-          <w:bCs/>
-          <w:color w:val="000000"/>
-          <w:szCs w:val="23"/>
-        </w:rPr>
-        <w:t>. On aurait dit que la ville volait au-dessus du sol poussiéreux. Plus ils s’approchaient, plus elle apparaissait belle, tentaculaire, inquiétante, tout à la fois captivante et effrayante. C’était T’</w:t>
-      </w:r>
-      <w:proofErr w:type="spellStart"/>
-      <w:r>
-        <w:rPr>
-          <w:rFonts w:eastAsia="Times New Roman" w:cs="Times New Roman"/>
-          <w:bCs/>
-          <w:color w:val="000000"/>
-          <w:szCs w:val="23"/>
-        </w:rPr>
-        <w:t>An-T’Aï</w:t>
-      </w:r>
-      <w:proofErr w:type="spellEnd"/>
-      <w:r>
-        <w:rPr>
-          <w:rFonts w:eastAsia="Times New Roman" w:cs="Times New Roman"/>
-          <w:bCs/>
-          <w:color w:val="000000"/>
-          <w:szCs w:val="23"/>
-        </w:rPr>
-        <w:t>, c’était la ville du roi, celle aux trois remparts, la capitale du royaume du désert</w:t>
+        <w:t>La ville était apparue presque soudainement, immense, telle une masse de rocailles qui prenaient racine dans le sable du désert. Sur ses tours et ses remparts flottaient une multitude d’oriflammes, symboles des clans, blasons des Thégérits. On aurait dit que la ville volait au-dessus du sol poussiéreux. Plus ils s’approchaient, plus elle apparaissait belle, tentaculaire, inquiétante, tout à la fois captivante et effrayante. C’était T’An-T’Aï, c’était la ville du roi, celle aux trois remparts, la capitale du royaume du désert</w:t>
       </w:r>
       <w:r>
         <w:rPr>
@@ -1716,7 +1385,17 @@
           <w:color w:val="000000"/>
           <w:szCs w:val="23"/>
         </w:rPr>
-        <w:t xml:space="preserve">: Chanseth. De ses immenses portes s’échappait un flot continu de caravanes qui filaient vers les destinations obscures du </w:t>
+        <w:t xml:space="preserve">: Chanseth. De ses immenses portes s’échappait un flot continu de caravanes qui </w:t>
+      </w:r>
+      <w:r>
+        <w:rPr>
+          <w:rFonts w:eastAsia="Times New Roman" w:cs="Times New Roman"/>
+          <w:bCs/>
+          <w:color w:val="000000"/>
+          <w:szCs w:val="23"/>
+        </w:rPr>
+        <w:lastRenderedPageBreak/>
+        <w:t xml:space="preserve">filaient vers les destinations obscures du </w:t>
       </w:r>
       <w:r>
         <w:rPr>
@@ -1752,17 +1431,7 @@
           <w:color w:val="000000"/>
           <w:szCs w:val="23"/>
         </w:rPr>
-        <w:t xml:space="preserve">, comme </w:t>
-      </w:r>
-      <w:r>
-        <w:rPr>
-          <w:rFonts w:eastAsia="Times New Roman" w:cs="Times New Roman"/>
-          <w:bCs/>
-          <w:color w:val="000000"/>
-          <w:szCs w:val="23"/>
-        </w:rPr>
-        <w:lastRenderedPageBreak/>
-        <w:t>avaient appris à le nommer Leysseen et ses camarades. Pendant ce temps, une marée non moins continue d’autres caravanes s’engouffraient dans les dédales urbains de la première cité que voyaient les trois jeunes gens,</w:t>
+        <w:t>, comme avaient appris à le nommer Leysseen et ses camarades. Pendant ce temps, une marée non moins continue d’autres caravanes s’engouffraient dans les dédales urbains de la première cité que voyaient les trois jeunes gens,</w:t>
       </w:r>
       <w:r>
         <w:rPr>
@@ -1820,27 +1489,7 @@
           <w:color w:val="000000"/>
           <w:szCs w:val="23"/>
         </w:rPr>
-        <w:t xml:space="preserve"> côté de lui, </w:t>
-      </w:r>
-      <w:proofErr w:type="spellStart"/>
-      <w:r>
-        <w:rPr>
-          <w:rFonts w:eastAsia="Times New Roman" w:cs="Times New Roman"/>
-          <w:bCs/>
-          <w:color w:val="000000"/>
-          <w:szCs w:val="23"/>
-        </w:rPr>
-        <w:t>Askenuh</w:t>
-      </w:r>
-      <w:proofErr w:type="spellEnd"/>
-      <w:r>
-        <w:rPr>
-          <w:rFonts w:eastAsia="Times New Roman" w:cs="Times New Roman"/>
-          <w:bCs/>
-          <w:color w:val="000000"/>
-          <w:szCs w:val="23"/>
-        </w:rPr>
-        <w:t xml:space="preserve"> étalait ses dents blanches dans une grimace hilare.</w:t>
+        <w:t xml:space="preserve"> côté de lui, Askenuh étalait ses dents blanches dans une grimace hilare.</w:t>
       </w:r>
     </w:p>
     <w:p>
@@ -1951,27 +1600,7 @@
           <w:color w:val="000000"/>
           <w:szCs w:val="23"/>
         </w:rPr>
-        <w:t xml:space="preserve">Cela faisait plus de cinq heures que la caravane piétinait avec de nombreux et assommant temps d’arrêt. Elle entrait péniblement dans la ville. T’An </w:t>
-      </w:r>
-      <w:proofErr w:type="spellStart"/>
-      <w:r>
-        <w:rPr>
-          <w:rFonts w:eastAsia="Times New Roman" w:cs="Times New Roman"/>
-          <w:bCs/>
-          <w:color w:val="000000"/>
-          <w:szCs w:val="23"/>
-        </w:rPr>
-        <w:t>Acharb</w:t>
-      </w:r>
-      <w:proofErr w:type="spellEnd"/>
-      <w:r>
-        <w:rPr>
-          <w:rFonts w:eastAsia="Times New Roman" w:cs="Times New Roman"/>
-          <w:bCs/>
-          <w:color w:val="000000"/>
-          <w:szCs w:val="23"/>
-        </w:rPr>
-        <w:t xml:space="preserve"> l’avait annoncé la veille, ils arriveraient à la mauvaise heure, l’heure où les contrôles sont les plus nombreux et les entrées les plus importantes.</w:t>
+        <w:t>Cela faisait plus de cinq heures que la caravane piétinait avec de nombreux et assommant temps d’arrêt. Elle entrait péniblement dans la ville. T’An Acharb l’avait annoncé la veille, ils arriveraient à la mauvaise heure, l’heure où les contrôles sont les plus nombreux et les entrées les plus importantes.</w:t>
       </w:r>
     </w:p>
     <w:p>
@@ -2056,56 +1685,16 @@
           <w:color w:val="000000"/>
           <w:szCs w:val="23"/>
         </w:rPr>
-        <w:t xml:space="preserve"> Il réalisait qu’il allait quitter la caravane. Finalement « le grand saut » se faisait maintenant. Le clan d’</w:t>
-      </w:r>
-      <w:proofErr w:type="spellStart"/>
-      <w:r>
-        <w:rPr>
-          <w:rFonts w:eastAsia="Times New Roman" w:cs="Times New Roman"/>
-          <w:bCs/>
-          <w:color w:val="000000"/>
-          <w:szCs w:val="23"/>
-        </w:rPr>
-        <w:t>Acharb</w:t>
-      </w:r>
-      <w:proofErr w:type="spellEnd"/>
-      <w:r>
-        <w:rPr>
-          <w:rFonts w:eastAsia="Times New Roman" w:cs="Times New Roman"/>
-          <w:bCs/>
-          <w:color w:val="000000"/>
-          <w:szCs w:val="23"/>
-        </w:rPr>
-        <w:t xml:space="preserve"> avait était une transition en douceur entre la Tour et le monde de la surface. Dans cette marée grouillante il ne devait pas se noyer. Une certitude naquit au fond de lui : Je dois continuer mon voyage. </w:t>
-      </w:r>
-      <w:r>
-        <w:rPr>
-          <w:rFonts w:eastAsia="Times New Roman" w:cs="Times New Roman"/>
-          <w:bCs/>
-          <w:color w:val="000000"/>
-          <w:szCs w:val="23"/>
-        </w:rPr>
-        <w:t>Il devait d’abord se familiariser avec ce monde qu’il ne connaissait qu’en théorie. Je dois en parler avec Elvan et Ysaël. Que veulent-ils faire ? Et si j’étais le seul à ne pas me sentir à ma place ? Il chassa ses sombres pensées pour se concentrer sur l’arrivée à T’</w:t>
-      </w:r>
-      <w:proofErr w:type="spellStart"/>
-      <w:r>
-        <w:rPr>
-          <w:rFonts w:eastAsia="Times New Roman" w:cs="Times New Roman"/>
-          <w:bCs/>
-          <w:color w:val="000000"/>
-          <w:szCs w:val="23"/>
-        </w:rPr>
-        <w:t>An-T’Aï</w:t>
-      </w:r>
-      <w:proofErr w:type="spellEnd"/>
-      <w:r>
-        <w:rPr>
-          <w:rFonts w:eastAsia="Times New Roman" w:cs="Times New Roman"/>
-          <w:bCs/>
-          <w:color w:val="000000"/>
-          <w:szCs w:val="23"/>
-        </w:rPr>
-        <w:t>.</w:t>
+        <w:t xml:space="preserve"> Il réalisait qu’il allait quitter la caravane. Finalement « le grand saut » se faisait maintenant. Le clan d’Acharb avait était une transition en douceur entre la Tour et le monde de la surface. Dans cette marée grouillante il ne devait pas se noyer. Une certitude naquit au fond de lui : Je dois continuer mon voyage. </w:t>
+      </w:r>
+      <w:r>
+        <w:rPr>
+          <w:rFonts w:eastAsia="Times New Roman" w:cs="Times New Roman"/>
+          <w:bCs/>
+          <w:color w:val="000000"/>
+          <w:szCs w:val="23"/>
+        </w:rPr>
+        <w:t>Il devait d’abord se familiariser avec ce monde qu’il ne connaissait qu’en théorie. Je dois en parler avec Elvan et Ysaël. Que veulent-ils faire ? Et si j’étais le seul à ne pas me sentir à ma place ? Il chassa ses sombres pensées pour se concentrer sur l’arrivée à T’An-T’Aï.</w:t>
       </w:r>
     </w:p>
     <w:p>
@@ -2152,7 +1741,7 @@
           <w:color w:val="000000"/>
           <w:szCs w:val="23"/>
         </w:rPr>
-        <w:t xml:space="preserve"> se demandait ce qu’ils allaient faire maintenant. Ils étaient sortis de la tour avec des rêves de voyages et des envies de découvertes </w:t>
+        <w:t xml:space="preserve"> se demandait ce qu’ils allaient faire maintenant. Ils étaient sortis de la </w:t>
       </w:r>
       <w:r>
         <w:rPr>
@@ -2162,7 +1751,7 @@
           <w:szCs w:val="23"/>
         </w:rPr>
         <w:lastRenderedPageBreak/>
-        <w:t xml:space="preserve">débordantes, mais ici, dans ce brouhaha, au milieu de cette immense inconnue. </w:t>
+        <w:t xml:space="preserve">tour avec des rêves de voyages et des envies de découvertes débordantes, mais ici, dans ce brouhaha, au milieu de cette immense inconnue. </w:t>
       </w:r>
       <w:r>
         <w:rPr>
@@ -2370,27 +1959,7 @@
           <w:color w:val="000000"/>
           <w:szCs w:val="23"/>
         </w:rPr>
-        <w:t xml:space="preserve">T’An </w:t>
-      </w:r>
-      <w:proofErr w:type="spellStart"/>
-      <w:r>
-        <w:rPr>
-          <w:rFonts w:eastAsia="Times New Roman" w:cs="Times New Roman"/>
-          <w:bCs/>
-          <w:color w:val="000000"/>
-          <w:szCs w:val="23"/>
-        </w:rPr>
-        <w:t>Acharb</w:t>
-      </w:r>
-      <w:proofErr w:type="spellEnd"/>
-      <w:r>
-        <w:rPr>
-          <w:rFonts w:eastAsia="Times New Roman" w:cs="Times New Roman"/>
-          <w:bCs/>
-          <w:color w:val="000000"/>
-          <w:szCs w:val="23"/>
-        </w:rPr>
-        <w:t xml:space="preserve"> </w:t>
+        <w:t xml:space="preserve">T’An Acharb </w:t>
       </w:r>
       <w:r>
         <w:rPr>
@@ -2498,27 +2067,7 @@
           <w:color w:val="000000"/>
           <w:szCs w:val="23"/>
         </w:rPr>
-        <w:t>vez rempli votre office au sein de notre convoi au-delà de mes espérances. Maintenant, vous allez quitter la caravane. Vous appartenez à T’</w:t>
-      </w:r>
-      <w:proofErr w:type="spellStart"/>
-      <w:r>
-        <w:rPr>
-          <w:rFonts w:eastAsia="Times New Roman" w:cs="Times New Roman"/>
-          <w:bCs/>
-          <w:color w:val="000000"/>
-          <w:szCs w:val="23"/>
-        </w:rPr>
-        <w:t>An-T’Aï</w:t>
-      </w:r>
-      <w:proofErr w:type="spellEnd"/>
-      <w:r>
-        <w:rPr>
-          <w:rFonts w:eastAsia="Times New Roman" w:cs="Times New Roman"/>
-          <w:bCs/>
-          <w:color w:val="000000"/>
-          <w:szCs w:val="23"/>
-        </w:rPr>
-        <w:t>. Cet officier va vous conduire au bureau des identités. Ne vous inquiétez pas, dites-lui la vérité et que les sables vous protègent.</w:t>
+        <w:t>vez rempli votre office au sein de notre convoi au-delà de mes espérances. Maintenant, vous allez quitter la caravane. Vous appartenez à T’An-T’Aï. Cet officier va vous conduire au bureau des identités. Ne vous inquiétez pas, dites-lui la vérité et que les sables vous protègent.</w:t>
       </w:r>
     </w:p>
     <w:p>
@@ -2558,27 +2107,7 @@
           <w:color w:val="000000"/>
           <w:szCs w:val="23"/>
         </w:rPr>
-        <w:t xml:space="preserve">! Merci T’An </w:t>
-      </w:r>
-      <w:proofErr w:type="spellStart"/>
-      <w:r>
-        <w:rPr>
-          <w:rFonts w:eastAsia="Times New Roman" w:cs="Times New Roman"/>
-          <w:bCs/>
-          <w:color w:val="000000"/>
-          <w:szCs w:val="23"/>
-        </w:rPr>
-        <w:t>Acharb</w:t>
-      </w:r>
-      <w:proofErr w:type="spellEnd"/>
-      <w:r>
-        <w:rPr>
-          <w:rFonts w:eastAsia="Times New Roman" w:cs="Times New Roman"/>
-          <w:bCs/>
-          <w:color w:val="000000"/>
-          <w:szCs w:val="23"/>
-        </w:rPr>
-        <w:t xml:space="preserve"> d</w:t>
+        <w:t>! Merci T’An Acharb d</w:t>
       </w:r>
       <w:r>
         <w:rPr>
@@ -2600,45 +2129,14 @@
           <w:szCs w:val="23"/>
         </w:rPr>
       </w:pPr>
-      <w:proofErr w:type="spellStart"/>
-      <w:r>
-        <w:rPr>
-          <w:rFonts w:eastAsia="Times New Roman" w:cs="Times New Roman"/>
-          <w:bCs/>
-          <w:color w:val="000000"/>
-          <w:szCs w:val="23"/>
-        </w:rPr>
-        <w:t>Acharb</w:t>
-      </w:r>
-      <w:proofErr w:type="spellEnd"/>
-      <w:r>
-        <w:rPr>
-          <w:rFonts w:eastAsia="Times New Roman" w:cs="Times New Roman"/>
-          <w:bCs/>
-          <w:color w:val="000000"/>
-          <w:szCs w:val="23"/>
-        </w:rPr>
-        <w:t xml:space="preserve"> pencha la tête de côté en écoutant les formules de politesse. Un sourire énigmatique alluma son visage, il saisit Elvan par les épaules et lui porta une chaleureuse accolade. L’officier inclina gravement la tête, Elvan sourit une dernière fois à T’An </w:t>
-      </w:r>
-      <w:proofErr w:type="spellStart"/>
-      <w:r>
-        <w:rPr>
-          <w:rFonts w:eastAsia="Times New Roman" w:cs="Times New Roman"/>
-          <w:bCs/>
-          <w:color w:val="000000"/>
-          <w:szCs w:val="23"/>
-        </w:rPr>
-        <w:t>Acharb</w:t>
-      </w:r>
-      <w:proofErr w:type="spellEnd"/>
-      <w:r>
-        <w:rPr>
-          <w:rFonts w:eastAsia="Times New Roman" w:cs="Times New Roman"/>
-          <w:bCs/>
-          <w:color w:val="000000"/>
-          <w:szCs w:val="23"/>
-        </w:rPr>
-        <w:t xml:space="preserve"> et ce dernier repartit pour la caravane qui continuait son chemin dans les ruelles, vers les caravansérails. L’officier salua et </w:t>
+      <w:r>
+        <w:rPr>
+          <w:rFonts w:eastAsia="Times New Roman" w:cs="Times New Roman"/>
+          <w:bCs/>
+          <w:color w:val="000000"/>
+          <w:szCs w:val="23"/>
+        </w:rPr>
+        <w:t xml:space="preserve">Acharb pencha la tête de côté en écoutant les formules de politesse. Un sourire énigmatique alluma son visage, il saisit Elvan par les épaules et lui porta une chaleureuse accolade. L’officier inclina gravement la tête, Elvan sourit une dernière fois à T’An Acharb et ce dernier repartit pour la caravane qui continuait son chemin dans les ruelles, vers les caravansérails. L’officier salua et </w:t>
       </w:r>
       <w:r>
         <w:rPr>
@@ -2755,27 +2253,7 @@
           <w:color w:val="000000"/>
           <w:szCs w:val="23"/>
         </w:rPr>
-        <w:t xml:space="preserve"> Les paroles d’</w:t>
-      </w:r>
-      <w:proofErr w:type="spellStart"/>
-      <w:r>
-        <w:rPr>
-          <w:rFonts w:eastAsia="Times New Roman" w:cs="Times New Roman"/>
-          <w:bCs/>
-          <w:color w:val="000000"/>
-          <w:szCs w:val="23"/>
-        </w:rPr>
-        <w:t>Acharb</w:t>
-      </w:r>
-      <w:proofErr w:type="spellEnd"/>
-      <w:r>
-        <w:rPr>
-          <w:rFonts w:eastAsia="Times New Roman" w:cs="Times New Roman"/>
-          <w:bCs/>
-          <w:color w:val="000000"/>
-          <w:szCs w:val="23"/>
-        </w:rPr>
-        <w:t xml:space="preserve"> résonnaient encore dans la tête </w:t>
+        <w:t xml:space="preserve"> Les paroles d’Acharb résonnaient encore dans la tête </w:t>
       </w:r>
       <w:r>
         <w:rPr>
@@ -3087,47 +2565,7 @@
           <w:color w:val="000000"/>
           <w:szCs w:val="23"/>
         </w:rPr>
-        <w:t xml:space="preserve"> portant des bésicles. </w:t>
-      </w:r>
-      <w:proofErr w:type="spellStart"/>
-      <w:r>
-        <w:rPr>
-          <w:rFonts w:eastAsia="Times New Roman" w:cs="Times New Roman"/>
-          <w:bCs/>
-          <w:color w:val="000000"/>
-          <w:szCs w:val="23"/>
-        </w:rPr>
-        <w:t>Shailiot</w:t>
-      </w:r>
-      <w:proofErr w:type="spellEnd"/>
-      <w:r>
-        <w:rPr>
-          <w:rFonts w:eastAsia="Times New Roman" w:cs="Times New Roman"/>
-          <w:bCs/>
-          <w:color w:val="000000"/>
-          <w:szCs w:val="23"/>
-        </w:rPr>
-        <w:t xml:space="preserve"> était son nom. </w:t>
-      </w:r>
-      <w:proofErr w:type="spellStart"/>
-      <w:r>
-        <w:rPr>
-          <w:rFonts w:eastAsia="Times New Roman" w:cs="Times New Roman"/>
-          <w:bCs/>
-          <w:color w:val="000000"/>
-          <w:szCs w:val="23"/>
-        </w:rPr>
-        <w:t>Shailiot</w:t>
-      </w:r>
-      <w:proofErr w:type="spellEnd"/>
-      <w:r>
-        <w:rPr>
-          <w:rFonts w:eastAsia="Times New Roman" w:cs="Times New Roman"/>
-          <w:bCs/>
-          <w:color w:val="000000"/>
-          <w:szCs w:val="23"/>
-        </w:rPr>
-        <w:t xml:space="preserve"> avait </w:t>
+        <w:t xml:space="preserve"> portant des bésicles. Shailiot était son nom. Shailiot avait </w:t>
       </w:r>
       <w:r>
         <w:rPr>
@@ -3494,27 +2932,7 @@
           <w:color w:val="000000"/>
           <w:szCs w:val="23"/>
         </w:rPr>
-        <w:t xml:space="preserve">en s’excusant. </w:t>
-      </w:r>
-      <w:proofErr w:type="spellStart"/>
-      <w:r>
-        <w:rPr>
-          <w:rFonts w:eastAsia="Times New Roman" w:cs="Times New Roman"/>
-          <w:bCs/>
-          <w:color w:val="000000"/>
-          <w:szCs w:val="23"/>
-        </w:rPr>
-        <w:t>Shailiot</w:t>
-      </w:r>
-      <w:proofErr w:type="spellEnd"/>
-      <w:r>
-        <w:rPr>
-          <w:rFonts w:eastAsia="Times New Roman" w:cs="Times New Roman"/>
-          <w:bCs/>
-          <w:color w:val="000000"/>
-          <w:szCs w:val="23"/>
-        </w:rPr>
-        <w:t xml:space="preserve">, releva le nez de son papier, et demanda les yeux rivés dans ceux </w:t>
+        <w:t xml:space="preserve">en s’excusant. Shailiot, releva le nez de son papier, et demanda les yeux rivés dans ceux </w:t>
       </w:r>
       <w:r>
         <w:rPr>
@@ -3757,27 +3175,7 @@
           <w:color w:val="000000"/>
           <w:szCs w:val="23"/>
         </w:rPr>
-        <w:t xml:space="preserve">Elvan n’avait pas sourcillé et ses yeux étaient restés dans ceux de </w:t>
-      </w:r>
-      <w:proofErr w:type="spellStart"/>
-      <w:r>
-        <w:rPr>
-          <w:rFonts w:eastAsia="Times New Roman" w:cs="Times New Roman"/>
-          <w:bCs/>
-          <w:color w:val="000000"/>
-          <w:szCs w:val="23"/>
-        </w:rPr>
-        <w:t>Shailiot</w:t>
-      </w:r>
-      <w:proofErr w:type="spellEnd"/>
-      <w:r>
-        <w:rPr>
-          <w:rFonts w:eastAsia="Times New Roman" w:cs="Times New Roman"/>
-          <w:bCs/>
-          <w:color w:val="000000"/>
-          <w:szCs w:val="23"/>
-        </w:rPr>
-        <w:t>, il disait la vérité. Après un temps celui-ci replongea dans ses papiers.</w:t>
+        <w:t>Elvan n’avait pas sourcillé et ses yeux étaient restés dans ceux de Shailiot, il disait la vérité. Après un temps celui-ci replongea dans ses papiers.</w:t>
       </w:r>
     </w:p>
     <w:p>
@@ -3800,47 +3198,7 @@
           <w:szCs w:val="23"/>
         </w:rPr>
         <w:lastRenderedPageBreak/>
-        <w:t xml:space="preserve">- Ne vous fâchez pas jeune homme, mais je devais m’assurer de vos dires. Vous voilà maintenant titulaire de papiers d’identité. Gardez-les précieusement, ils vous aideront à passer les frontières. Vous dépendez maintenant de la législation du </w:t>
-      </w:r>
-      <w:proofErr w:type="spellStart"/>
-      <w:r>
-        <w:rPr>
-          <w:rFonts w:eastAsia="Times New Roman" w:cs="Times New Roman"/>
-          <w:bCs/>
-          <w:color w:val="000000"/>
-          <w:szCs w:val="23"/>
-        </w:rPr>
-        <w:t>Thégérit</w:t>
-      </w:r>
-      <w:proofErr w:type="spellEnd"/>
-      <w:r>
-        <w:rPr>
-          <w:rFonts w:eastAsia="Times New Roman" w:cs="Times New Roman"/>
-          <w:bCs/>
-          <w:color w:val="000000"/>
-          <w:szCs w:val="23"/>
-        </w:rPr>
-        <w:t xml:space="preserve"> T’</w:t>
-      </w:r>
-      <w:proofErr w:type="spellStart"/>
-      <w:r>
-        <w:rPr>
-          <w:rFonts w:eastAsia="Times New Roman" w:cs="Times New Roman"/>
-          <w:bCs/>
-          <w:color w:val="000000"/>
-          <w:szCs w:val="23"/>
-        </w:rPr>
-        <w:t>An-T’Aï</w:t>
-      </w:r>
-      <w:proofErr w:type="spellEnd"/>
-      <w:r>
-        <w:rPr>
-          <w:rFonts w:eastAsia="Times New Roman" w:cs="Times New Roman"/>
-          <w:bCs/>
-          <w:color w:val="000000"/>
-          <w:szCs w:val="23"/>
-        </w:rPr>
-        <w:t>. Allez et bon courage.</w:t>
+        <w:t>- Ne vous fâchez pas jeune homme, mais je devais m’assurer de vos dires. Vous voilà maintenant titulaire de papiers d’identité. Gardez-les précieusement, ils vous aideront à passer les frontières. Vous dépendez maintenant de la législation du Thégérit T’An-T’Aï. Allez et bon courage.</w:t>
       </w:r>
       <w:r>
         <w:rPr>
@@ -4103,27 +3461,7 @@
           <w:color w:val="000000"/>
           <w:szCs w:val="23"/>
         </w:rPr>
-        <w:t xml:space="preserve">? Il lui semblait comprendre la même intention que celle de T’An </w:t>
-      </w:r>
-      <w:proofErr w:type="spellStart"/>
-      <w:r>
-        <w:rPr>
-          <w:rFonts w:eastAsia="Times New Roman" w:cs="Times New Roman"/>
-          <w:bCs/>
-          <w:color w:val="000000"/>
-          <w:szCs w:val="23"/>
-        </w:rPr>
-        <w:t>Acharb</w:t>
-      </w:r>
-      <w:proofErr w:type="spellEnd"/>
-      <w:r>
-        <w:rPr>
-          <w:rFonts w:eastAsia="Times New Roman" w:cs="Times New Roman"/>
-          <w:bCs/>
-          <w:color w:val="000000"/>
-          <w:szCs w:val="23"/>
-        </w:rPr>
-        <w:t>, le premier soir. Il savait que sa maîtrise, était rare sur Annwfn, mais depuis qu’il était «</w:t>
+        <w:t>? Il lui semblait comprendre la même intention que celle de T’An Acharb, le premier soir. Il savait que sa maîtrise, était rare sur Annwfn, mais depuis qu’il était «</w:t>
       </w:r>
       <w:r>
         <w:rPr>
@@ -4229,27 +3567,7 @@
           <w:color w:val="000000"/>
           <w:szCs w:val="23"/>
         </w:rPr>
-        <w:t xml:space="preserve"> Après s’être installé. Elvan profita du bac d’eau claire pour se rafraîchir avant de descendre rejoindre ses amis. Ils s’étaient </w:t>
-      </w:r>
-      <w:proofErr w:type="gramStart"/>
-      <w:r>
-        <w:rPr>
-          <w:rFonts w:eastAsia="Times New Roman" w:cs="Times New Roman"/>
-          <w:bCs/>
-          <w:color w:val="000000"/>
-          <w:szCs w:val="23"/>
-        </w:rPr>
-        <w:t>donnés</w:t>
-      </w:r>
-      <w:proofErr w:type="gramEnd"/>
-      <w:r>
-        <w:rPr>
-          <w:rFonts w:eastAsia="Times New Roman" w:cs="Times New Roman"/>
-          <w:bCs/>
-          <w:color w:val="000000"/>
-          <w:szCs w:val="23"/>
-        </w:rPr>
-        <w:t xml:space="preserve"> rendez-vous dans la salle commune.</w:t>
+        <w:t xml:space="preserve"> Après s’être installé. Elvan profita du bac d’eau claire pour se rafraîchir avant de descendre rejoindre ses amis. Ils s’étaient donnés rendez-vous dans la salle commune.</w:t>
       </w:r>
       <w:r>
         <w:rPr>
@@ -4680,27 +3998,7 @@
           <w:color w:val="000000"/>
           <w:szCs w:val="23"/>
         </w:rPr>
-        <w:t xml:space="preserve"> il y avait des passages où s’étalaient de minuscules échoppes provisoires et où l’on pouvait trouver tout ce qui se fait de plus insolite à T’</w:t>
-      </w:r>
-      <w:proofErr w:type="spellStart"/>
-      <w:r>
-        <w:rPr>
-          <w:rFonts w:eastAsia="Times New Roman" w:cs="Times New Roman"/>
-          <w:bCs/>
-          <w:color w:val="000000"/>
-          <w:szCs w:val="23"/>
-        </w:rPr>
-        <w:t>An-T’Aï</w:t>
-      </w:r>
-      <w:proofErr w:type="spellEnd"/>
-      <w:r>
-        <w:rPr>
-          <w:rFonts w:eastAsia="Times New Roman" w:cs="Times New Roman"/>
-          <w:bCs/>
-          <w:color w:val="000000"/>
-          <w:szCs w:val="23"/>
-        </w:rPr>
-        <w:t>. Après avoir été arrêté par six marchands de draperies et de soieries, Ysaël fut interpel</w:t>
+        <w:t xml:space="preserve"> il y avait des passages où s’étalaient de minuscules échoppes provisoires et où l’on pouvait trouver tout ce qui se fait de plus insolite à T’An-T’Aï. Après avoir été arrêté par six marchands de draperies et de soieries, Ysaël fut interpel</w:t>
       </w:r>
       <w:r>
         <w:rPr>
@@ -4823,27 +4121,7 @@
           <w:color w:val="000000"/>
           <w:szCs w:val="23"/>
         </w:rPr>
-        <w:t>Leysseen repensait à toutes ces cartes qu’étalait sans cesse leur censeur. Il avait vu celle de T’</w:t>
-      </w:r>
-      <w:proofErr w:type="spellStart"/>
-      <w:r>
-        <w:rPr>
-          <w:rFonts w:eastAsia="Times New Roman" w:cs="Times New Roman"/>
-          <w:bCs/>
-          <w:color w:val="000000"/>
-          <w:szCs w:val="23"/>
-        </w:rPr>
-        <w:t>An-T’Aï</w:t>
-      </w:r>
-      <w:proofErr w:type="spellEnd"/>
-      <w:r>
-        <w:rPr>
-          <w:rFonts w:eastAsia="Times New Roman" w:cs="Times New Roman"/>
-          <w:bCs/>
-          <w:color w:val="000000"/>
-          <w:szCs w:val="23"/>
-        </w:rPr>
-        <w:t>, et il se souvenait maintenant des détails du vieux parchemin</w:t>
+        <w:t>Leysseen repensait à toutes ces cartes qu’étalait sans cesse leur censeur. Il avait vu celle de T’An-T’Aï, et il se souvenait maintenant des détails du vieux parchemin</w:t>
       </w:r>
       <w:r>
         <w:rPr>
@@ -4987,19 +4265,8 @@
           <w:color w:val="000000"/>
           <w:szCs w:val="23"/>
         </w:rPr>
-        <w:t xml:space="preserve">tie responsables. Aucun </w:t>
-      </w:r>
-      <w:proofErr w:type="spellStart"/>
-      <w:r>
-        <w:rPr>
-          <w:rFonts w:eastAsia="Times New Roman" w:cs="Times New Roman"/>
-          <w:bCs/>
-          <w:color w:val="000000"/>
-          <w:szCs w:val="23"/>
-        </w:rPr>
-        <w:t>Sethien</w:t>
-      </w:r>
-      <w:proofErr w:type="spellEnd"/>
+        <w:t>tie responsables. Aucun Sethien</w:t>
+      </w:r>
       <w:r>
         <w:rPr>
           <w:rFonts w:eastAsia="Times New Roman" w:cs="Times New Roman"/>
@@ -5103,19 +4370,8 @@
           <w:color w:val="000000"/>
           <w:szCs w:val="23"/>
         </w:rPr>
-        <w:t xml:space="preserve">Ysaël se cala contre son épaule, Leysseen rayonnait. Elvan s’appuya sur un créneau et contempla la baie. On voyait des navires entrer au port et d’autres, plus rares, prendre le large vers des destinations lointaines comme Panshaw, </w:t>
-      </w:r>
-      <w:proofErr w:type="spellStart"/>
-      <w:r>
-        <w:rPr>
-          <w:rFonts w:eastAsia="Times New Roman" w:cs="Times New Roman"/>
-          <w:bCs/>
-          <w:color w:val="000000"/>
-          <w:szCs w:val="23"/>
-        </w:rPr>
-        <w:t>Llarkno</w:t>
-      </w:r>
-      <w:proofErr w:type="spellEnd"/>
+        <w:t>Ysaël se cala contre son épaule, Leysseen rayonnait. Elvan s’appuya sur un créneau et contempla la baie. On voyait des navires entrer au port et d’autres, plus rares, prendre le large vers des destinations lointaines comme Panshaw, Llarkno</w:t>
+      </w:r>
       <w:r>
         <w:rPr>
           <w:rFonts w:eastAsia="Times New Roman" w:cs="Times New Roman"/>
@@ -5150,27 +4406,7 @@
           <w:color w:val="000000"/>
           <w:szCs w:val="23"/>
         </w:rPr>
-        <w:t xml:space="preserve">: </w:t>
-      </w:r>
-      <w:proofErr w:type="spellStart"/>
-      <w:r>
-        <w:rPr>
-          <w:rFonts w:eastAsia="Times New Roman" w:cs="Times New Roman"/>
-          <w:bCs/>
-          <w:color w:val="000000"/>
-          <w:szCs w:val="23"/>
-        </w:rPr>
-        <w:t>Nihel</w:t>
-      </w:r>
-      <w:proofErr w:type="spellEnd"/>
-      <w:r>
-        <w:rPr>
-          <w:rFonts w:eastAsia="Times New Roman" w:cs="Times New Roman"/>
-          <w:bCs/>
-          <w:color w:val="000000"/>
-          <w:szCs w:val="23"/>
-        </w:rPr>
-        <w:t>. Les milliers de mâts rangés côte à côte formaient une forêt dansante au gr</w:t>
+        <w:t>: Nihel. Les milliers de mâts rangés côte à côte formaient une forêt dansante au gr</w:t>
       </w:r>
       <w:r>
         <w:rPr>
@@ -5188,27 +4424,7 @@
           <w:color w:val="000000"/>
           <w:szCs w:val="23"/>
         </w:rPr>
-        <w:t xml:space="preserve"> des flots mouvants. Ils contemplèrent ainsi la grande baie et la suractivité portuaire de T’</w:t>
-      </w:r>
-      <w:proofErr w:type="spellStart"/>
-      <w:r>
-        <w:rPr>
-          <w:rFonts w:eastAsia="Times New Roman" w:cs="Times New Roman"/>
-          <w:bCs/>
-          <w:color w:val="000000"/>
-          <w:szCs w:val="23"/>
-        </w:rPr>
-        <w:t>An-T’Aï</w:t>
-      </w:r>
-      <w:proofErr w:type="spellEnd"/>
-      <w:r>
-        <w:rPr>
-          <w:rFonts w:eastAsia="Times New Roman" w:cs="Times New Roman"/>
-          <w:bCs/>
-          <w:color w:val="000000"/>
-          <w:szCs w:val="23"/>
-        </w:rPr>
-        <w:t xml:space="preserve"> pendant des heures, en silence.</w:t>
+        <w:t xml:space="preserve"> des flots mouvants. Ils contemplèrent ainsi la grande baie et la suractivité portuaire de T’An-T’Aï pendant des heures, en silence.</w:t>
       </w:r>
     </w:p>
     <w:p>
@@ -5547,27 +4763,7 @@
           <w:color w:val="000000"/>
           <w:szCs w:val="23"/>
         </w:rPr>
-        <w:t xml:space="preserve">avaient été </w:t>
-      </w:r>
-      <w:proofErr w:type="gramStart"/>
-      <w:r>
-        <w:rPr>
-          <w:rFonts w:eastAsia="Times New Roman" w:cs="Times New Roman"/>
-          <w:bCs/>
-          <w:color w:val="000000"/>
-          <w:szCs w:val="23"/>
-        </w:rPr>
-        <w:t>habituées</w:t>
-      </w:r>
-      <w:proofErr w:type="gramEnd"/>
-      <w:r>
-        <w:rPr>
-          <w:rFonts w:eastAsia="Times New Roman" w:cs="Times New Roman"/>
-          <w:bCs/>
-          <w:color w:val="000000"/>
-          <w:szCs w:val="23"/>
-        </w:rPr>
-        <w:t>. Silencieux, leurs regards courraient de tables en tables, de rires en éclats de voix. Tout était source d’émerveillement, de curiosité et leur esprit en éveil tentait d’enregistrer les moindres détails, qui une expression type, qui une accolade ou encore des nouvelles venues du port et au-delà des autres royaumes</w:t>
+        <w:t>avaient été habituées. Silencieux, leurs regards courraient de tables en tables, de rires en éclats de voix. Tout était source d’émerveillement, de curiosité et leur esprit en éveil tentait d’enregistrer les moindres détails, qui une expression type, qui une accolade ou encore des nouvelles venues du port et au-delà des autres royaumes</w:t>
       </w:r>
       <w:r>
         <w:rPr>
@@ -6014,27 +5210,7 @@
           <w:color w:val="000000"/>
           <w:szCs w:val="23"/>
         </w:rPr>
-        <w:t xml:space="preserve">- Te </w:t>
-      </w:r>
-      <w:proofErr w:type="gramStart"/>
-      <w:r>
-        <w:rPr>
-          <w:rFonts w:eastAsia="Times New Roman" w:cs="Times New Roman"/>
-          <w:bCs/>
-          <w:color w:val="000000"/>
-          <w:szCs w:val="23"/>
-        </w:rPr>
-        <w:t>gênes</w:t>
-      </w:r>
-      <w:proofErr w:type="gramEnd"/>
-      <w:r>
-        <w:rPr>
-          <w:rFonts w:eastAsia="Times New Roman" w:cs="Times New Roman"/>
-          <w:bCs/>
-          <w:color w:val="000000"/>
-          <w:szCs w:val="23"/>
-        </w:rPr>
-        <w:t xml:space="preserve"> pas surtout</w:t>
+        <w:t>- Te gênes pas surtout</w:t>
       </w:r>
       <w:r>
         <w:rPr>
@@ -6893,27 +6069,7 @@
           <w:color w:val="000000"/>
           <w:szCs w:val="23"/>
         </w:rPr>
-        <w:t xml:space="preserve">Les trois amis avaient été éduqués pendant plus de quinze ans dans le respect des croyances et même au-delà dans la foi d’Eù. Le clergé </w:t>
-      </w:r>
-      <w:proofErr w:type="spellStart"/>
-      <w:r>
-        <w:rPr>
-          <w:rFonts w:eastAsia="Times New Roman" w:cs="Times New Roman"/>
-          <w:bCs/>
-          <w:color w:val="000000"/>
-          <w:szCs w:val="23"/>
-        </w:rPr>
-        <w:t>baferiste</w:t>
-      </w:r>
-      <w:proofErr w:type="spellEnd"/>
-      <w:r>
-        <w:rPr>
-          <w:rFonts w:eastAsia="Times New Roman" w:cs="Times New Roman"/>
-          <w:bCs/>
-          <w:color w:val="000000"/>
-          <w:szCs w:val="23"/>
-        </w:rPr>
-        <w:t xml:space="preserve"> ne leur était pas étranger et le rôle de guide, de conseiller ou simplement d’oreille attentive des prêtres leur avait été longuement expliqué par les frères-parents. Rassurés et ravis de cette aubaine, </w:t>
+        <w:t xml:space="preserve">Les trois amis avaient été éduqués pendant plus de quinze ans dans le respect des croyances et même au-delà dans la foi d’Eù. Le clergé baferiste ne leur était pas étranger et le rôle de guide, de conseiller ou simplement d’oreille attentive des prêtres leur avait été longuement expliqué par les frères-parents. Rassurés et ravis de cette aubaine, </w:t>
       </w:r>
       <w:r>
         <w:rPr>
@@ -6931,27 +6087,7 @@
           <w:color w:val="000000"/>
           <w:szCs w:val="23"/>
         </w:rPr>
-        <w:t xml:space="preserve"> jeunes voyageurs dévorèrent de questions le prêtre qu’ils apprirent à connaître sous le nom de M’</w:t>
-      </w:r>
-      <w:proofErr w:type="spellStart"/>
-      <w:r>
-        <w:rPr>
-          <w:rFonts w:eastAsia="Times New Roman" w:cs="Times New Roman"/>
-          <w:bCs/>
-          <w:color w:val="000000"/>
-          <w:szCs w:val="23"/>
-        </w:rPr>
-        <w:t>Alvean</w:t>
-      </w:r>
-      <w:proofErr w:type="spellEnd"/>
-      <w:r>
-        <w:rPr>
-          <w:rFonts w:eastAsia="Times New Roman" w:cs="Times New Roman"/>
-          <w:bCs/>
-          <w:color w:val="000000"/>
-          <w:szCs w:val="23"/>
-        </w:rPr>
-        <w:t>. Lui-</w:t>
+        <w:t xml:space="preserve"> jeunes voyageurs dévorèrent de questions le prêtre qu’ils apprirent à connaître sous le nom de M’Alvean. Lui-</w:t>
       </w:r>
       <w:r>
         <w:rPr>
@@ -6961,27 +6097,7 @@
           <w:szCs w:val="23"/>
         </w:rPr>
         <w:lastRenderedPageBreak/>
-        <w:t xml:space="preserve">même était </w:t>
-      </w:r>
-      <w:proofErr w:type="spellStart"/>
-      <w:r>
-        <w:rPr>
-          <w:rFonts w:eastAsia="Times New Roman" w:cs="Times New Roman"/>
-          <w:bCs/>
-          <w:color w:val="000000"/>
-          <w:szCs w:val="23"/>
-        </w:rPr>
-        <w:t>Sethien</w:t>
-      </w:r>
-      <w:proofErr w:type="spellEnd"/>
-      <w:r>
-        <w:rPr>
-          <w:rFonts w:eastAsia="Times New Roman" w:cs="Times New Roman"/>
-          <w:bCs/>
-          <w:color w:val="000000"/>
-          <w:szCs w:val="23"/>
-        </w:rPr>
-        <w:t xml:space="preserve"> d’origine et depuis cinq ans prêtre urbain du quartier «</w:t>
+        <w:t>même était Sethien d’origine et depuis cinq ans prêtre urbain du quartier «</w:t>
       </w:r>
       <w:r>
         <w:rPr>
@@ -7017,96 +6133,16 @@
           <w:color w:val="000000"/>
           <w:szCs w:val="23"/>
         </w:rPr>
-        <w:t>», ici à T’</w:t>
-      </w:r>
-      <w:proofErr w:type="spellStart"/>
-      <w:r>
-        <w:rPr>
-          <w:rFonts w:eastAsia="Times New Roman" w:cs="Times New Roman"/>
-          <w:bCs/>
-          <w:color w:val="000000"/>
-          <w:szCs w:val="23"/>
-        </w:rPr>
-        <w:t>An-T’Aï</w:t>
-      </w:r>
-      <w:proofErr w:type="spellEnd"/>
-      <w:r>
-        <w:rPr>
-          <w:rFonts w:eastAsia="Times New Roman" w:cs="Times New Roman"/>
-          <w:bCs/>
-          <w:color w:val="000000"/>
-          <w:szCs w:val="23"/>
-        </w:rPr>
-        <w:t>.</w:t>
-      </w:r>
-      <w:r>
-        <w:rPr>
-          <w:rFonts w:eastAsia="Times New Roman" w:cs="Times New Roman"/>
-          <w:bCs/>
-          <w:color w:val="000000"/>
-          <w:szCs w:val="23"/>
-        </w:rPr>
-        <w:t xml:space="preserve"> Affable, M’</w:t>
-      </w:r>
-      <w:proofErr w:type="spellStart"/>
-      <w:r>
-        <w:rPr>
-          <w:rFonts w:eastAsia="Times New Roman" w:cs="Times New Roman"/>
-          <w:bCs/>
-          <w:color w:val="000000"/>
-          <w:szCs w:val="23"/>
-        </w:rPr>
-        <w:t>Alvean</w:t>
-      </w:r>
-      <w:proofErr w:type="spellEnd"/>
-      <w:r>
-        <w:rPr>
-          <w:rFonts w:eastAsia="Times New Roman" w:cs="Times New Roman"/>
-          <w:bCs/>
-          <w:color w:val="000000"/>
-          <w:szCs w:val="23"/>
-        </w:rPr>
-        <w:t xml:space="preserve"> avait un nombre incalculable d’histoires et d’anecdotes sur Chanseth, sur T’</w:t>
-      </w:r>
-      <w:proofErr w:type="spellStart"/>
-      <w:r>
-        <w:rPr>
-          <w:rFonts w:eastAsia="Times New Roman" w:cs="Times New Roman"/>
-          <w:bCs/>
-          <w:color w:val="000000"/>
-          <w:szCs w:val="23"/>
-        </w:rPr>
-        <w:t>An-T’Aï</w:t>
-      </w:r>
-      <w:proofErr w:type="spellEnd"/>
-      <w:r>
-        <w:rPr>
-          <w:rFonts w:eastAsia="Times New Roman" w:cs="Times New Roman"/>
-          <w:bCs/>
-          <w:color w:val="000000"/>
-          <w:szCs w:val="23"/>
-        </w:rPr>
-        <w:t xml:space="preserve"> ou bien d’autres sujets. Ces petites rides en patte d’oie au coin de l’œil rendaient ses sourires charmant. Sa tignasse brune et bouclée tombait en cascade sur ses épaules. Les tempes et certaines racines étaient blanches et s’accordaient avec ses grands yeux gris. Le clergé </w:t>
-      </w:r>
-      <w:proofErr w:type="spellStart"/>
-      <w:r>
-        <w:rPr>
-          <w:rFonts w:eastAsia="Times New Roman" w:cs="Times New Roman"/>
-          <w:bCs/>
-          <w:color w:val="000000"/>
-          <w:szCs w:val="23"/>
-        </w:rPr>
-        <w:t>baferiste</w:t>
-      </w:r>
-      <w:proofErr w:type="spellEnd"/>
-      <w:r>
-        <w:rPr>
-          <w:rFonts w:eastAsia="Times New Roman" w:cs="Times New Roman"/>
-          <w:bCs/>
-          <w:color w:val="000000"/>
-          <w:szCs w:val="23"/>
-        </w:rPr>
-        <w:t xml:space="preserve"> n’avait pas de tenue particulière à la différence de celui du culte pourpre. Mais ils s’habillaient généralement de teintes claires, discrètes et sans fioritures. </w:t>
+        <w:t>», ici à T’An-T’Aï.</w:t>
+      </w:r>
+      <w:r>
+        <w:rPr>
+          <w:rFonts w:eastAsia="Times New Roman" w:cs="Times New Roman"/>
+          <w:bCs/>
+          <w:color w:val="000000"/>
+          <w:szCs w:val="23"/>
+        </w:rPr>
+        <w:t xml:space="preserve"> Affable, M’Alvean avait un nombre incalculable d’histoires et d’anecdotes sur Chanseth, sur T’An-T’Aï ou bien d’autres sujets. Ces petites rides en patte d’oie au coin de l’œil rendaient ses sourires charmant. Sa tignasse brune et bouclée tombait en cascade sur ses épaules. Les tempes et certaines racines étaient blanches et s’accordaient avec ses grands yeux gris. Le clergé baferiste n’avait pas de tenue particulière à la différence de celui du culte pourpre. Mais ils s’habillaient généralement de teintes claires, discrètes et sans fioritures. </w:t>
       </w:r>
       <w:r>
         <w:rPr>
@@ -7184,27 +6220,7 @@
           <w:color w:val="000000"/>
           <w:szCs w:val="23"/>
         </w:rPr>
-        <w:t>M’</w:t>
-      </w:r>
-      <w:proofErr w:type="spellStart"/>
-      <w:r>
-        <w:rPr>
-          <w:rFonts w:eastAsia="Times New Roman" w:cs="Times New Roman"/>
-          <w:bCs/>
-          <w:color w:val="000000"/>
-          <w:szCs w:val="23"/>
-        </w:rPr>
-        <w:t>Alvean</w:t>
-      </w:r>
-      <w:proofErr w:type="spellEnd"/>
-      <w:r>
-        <w:rPr>
-          <w:rFonts w:eastAsia="Times New Roman" w:cs="Times New Roman"/>
-          <w:bCs/>
-          <w:color w:val="000000"/>
-          <w:szCs w:val="23"/>
-        </w:rPr>
-        <w:t xml:space="preserve"> semblait s’enorgueillir de côtoyer ainsi l’un des plus grand</w:t>
+        <w:t>M’Alvean semblait s’enorgueillir de côtoyer ainsi l’un des plus grand</w:t>
       </w:r>
       <w:r>
         <w:rPr>
@@ -7320,27 +6336,7 @@
           <w:color w:val="000000"/>
           <w:szCs w:val="23"/>
         </w:rPr>
-        <w:t>! L’enthousiasme de M’</w:t>
-      </w:r>
-      <w:proofErr w:type="spellStart"/>
-      <w:r>
-        <w:rPr>
-          <w:rFonts w:eastAsia="Times New Roman" w:cs="Times New Roman"/>
-          <w:bCs/>
-          <w:color w:val="000000"/>
-          <w:szCs w:val="23"/>
-        </w:rPr>
-        <w:t>Alvean</w:t>
-      </w:r>
-      <w:proofErr w:type="spellEnd"/>
-      <w:r>
-        <w:rPr>
-          <w:rFonts w:eastAsia="Times New Roman" w:cs="Times New Roman"/>
-          <w:bCs/>
-          <w:color w:val="000000"/>
-          <w:szCs w:val="23"/>
-        </w:rPr>
-        <w:t xml:space="preserve"> redoubla. Je crois pouvoir dire que plus de quatre cinquième</w:t>
+        <w:t>! L’enthousiasme de M’Alvean redoubla. Je crois pouvoir dire que plus de quatre cinquième</w:t>
       </w:r>
       <w:r>
         <w:rPr>
@@ -7398,19 +6394,8 @@
           <w:color w:val="000000"/>
           <w:szCs w:val="23"/>
         </w:rPr>
-        <w:t xml:space="preserve">- Et dans les autres </w:t>
-      </w:r>
-      <w:proofErr w:type="spellStart"/>
-      <w:r>
-        <w:rPr>
-          <w:rFonts w:eastAsia="Times New Roman" w:cs="Times New Roman"/>
-          <w:bCs/>
-          <w:color w:val="000000"/>
-          <w:szCs w:val="23"/>
-        </w:rPr>
-        <w:t>Thégérits</w:t>
-      </w:r>
-      <w:proofErr w:type="spellEnd"/>
+        <w:t>- Et dans les autres Thégérits</w:t>
+      </w:r>
       <w:r>
         <w:rPr>
           <w:rFonts w:eastAsia="Times New Roman" w:cs="Times New Roman"/>
@@ -7427,27 +6412,7 @@
           <w:color w:val="000000"/>
           <w:szCs w:val="23"/>
         </w:rPr>
-        <w:t>? M’</w:t>
-      </w:r>
-      <w:proofErr w:type="spellStart"/>
-      <w:r>
-        <w:rPr>
-          <w:rFonts w:eastAsia="Times New Roman" w:cs="Times New Roman"/>
-          <w:bCs/>
-          <w:color w:val="000000"/>
-          <w:szCs w:val="23"/>
-        </w:rPr>
-        <w:t>Alvean</w:t>
-      </w:r>
-      <w:proofErr w:type="spellEnd"/>
-      <w:r>
-        <w:rPr>
-          <w:rFonts w:eastAsia="Times New Roman" w:cs="Times New Roman"/>
-          <w:bCs/>
-          <w:color w:val="000000"/>
-          <w:szCs w:val="23"/>
-        </w:rPr>
-        <w:t xml:space="preserve"> sembla troublé l’espace d’un instant par la question du jeune homme. Leysseen ajouta</w:t>
+        <w:t>? M’Alvean sembla troublé l’espace d’un instant par la question du jeune homme. Leysseen ajouta</w:t>
       </w:r>
       <w:r>
         <w:rPr>
@@ -7563,27 +6528,7 @@
           <w:color w:val="000000"/>
           <w:szCs w:val="23"/>
         </w:rPr>
-        <w:t xml:space="preserve"> Les </w:t>
-      </w:r>
-      <w:proofErr w:type="spellStart"/>
-      <w:r>
-        <w:rPr>
-          <w:rFonts w:eastAsia="Times New Roman" w:cs="Times New Roman"/>
-          <w:bCs/>
-          <w:color w:val="000000"/>
-          <w:szCs w:val="23"/>
-        </w:rPr>
-        <w:t>Thégérits</w:t>
-      </w:r>
-      <w:proofErr w:type="spellEnd"/>
-      <w:r>
-        <w:rPr>
-          <w:rFonts w:eastAsia="Times New Roman" w:cs="Times New Roman"/>
-          <w:bCs/>
-          <w:color w:val="000000"/>
-          <w:szCs w:val="23"/>
-        </w:rPr>
-        <w:t xml:space="preserve"> sont pour la grande </w:t>
+        <w:t xml:space="preserve"> Les Thégérits sont pour la grande </w:t>
       </w:r>
       <w:r>
         <w:rPr>
@@ -7639,7 +6584,6 @@
         </w:rPr>
         <w:t xml:space="preserve"> chaque </w:t>
       </w:r>
-      <w:proofErr w:type="spellStart"/>
       <w:r>
         <w:rPr>
           <w:rFonts w:eastAsia="Times New Roman" w:cs="Times New Roman"/>
@@ -7648,17 +6592,7 @@
           <w:szCs w:val="23"/>
         </w:rPr>
         <w:lastRenderedPageBreak/>
-        <w:t>Thégérit</w:t>
-      </w:r>
-      <w:proofErr w:type="spellEnd"/>
-      <w:r>
-        <w:rPr>
-          <w:rFonts w:eastAsia="Times New Roman" w:cs="Times New Roman"/>
-          <w:bCs/>
-          <w:color w:val="000000"/>
-          <w:szCs w:val="23"/>
-        </w:rPr>
-        <w:t xml:space="preserve"> accueille un prêtre</w:t>
+        <w:t>Thégérit accueille un prêtre</w:t>
       </w:r>
       <w:r>
         <w:rPr>
@@ -7824,27 +6758,7 @@
           <w:color w:val="000000"/>
           <w:szCs w:val="23"/>
         </w:rPr>
-        <w:t>, comme frappé par un fouet. Les trois amis étaient figés dans l’attente d’une suite. Aucun d’eux n’osait intervenir, poser une question, ou simplement relancer la conversation de peur que les confidences de M’</w:t>
-      </w:r>
-      <w:proofErr w:type="spellStart"/>
-      <w:r>
-        <w:rPr>
-          <w:rFonts w:eastAsia="Times New Roman" w:cs="Times New Roman"/>
-          <w:bCs/>
-          <w:color w:val="000000"/>
-          <w:szCs w:val="23"/>
-        </w:rPr>
-        <w:t>Alvean</w:t>
-      </w:r>
-      <w:proofErr w:type="spellEnd"/>
-      <w:r>
-        <w:rPr>
-          <w:rFonts w:eastAsia="Times New Roman" w:cs="Times New Roman"/>
-          <w:bCs/>
-          <w:color w:val="000000"/>
-          <w:szCs w:val="23"/>
-        </w:rPr>
-        <w:t xml:space="preserve"> ne s’</w:t>
+        <w:t>, comme frappé par un fouet. Les trois amis étaient figés dans l’attente d’une suite. Aucun d’eux n’osait intervenir, poser une question, ou simplement relancer la conversation de peur que les confidences de M’Alvean ne s’</w:t>
       </w:r>
       <w:r>
         <w:rPr>
@@ -7965,19 +6879,8 @@
           <w:color w:val="000000"/>
           <w:szCs w:val="23"/>
         </w:rPr>
-        <w:t>! Le prophète, Ob-</w:t>
-      </w:r>
-      <w:proofErr w:type="spellStart"/>
-      <w:r>
-        <w:rPr>
-          <w:rFonts w:eastAsia="Times New Roman" w:cs="Times New Roman"/>
-          <w:bCs/>
-          <w:color w:val="000000"/>
-          <w:szCs w:val="23"/>
-        </w:rPr>
-        <w:t>Nekobby</w:t>
-      </w:r>
-      <w:proofErr w:type="spellEnd"/>
+        <w:t>! Le prophète, Ob-Nekobby</w:t>
+      </w:r>
       <w:r>
         <w:rPr>
           <w:rFonts w:eastAsia="Times New Roman" w:cs="Times New Roman"/>
@@ -8438,48 +7341,16 @@
           <w:color w:val="000000"/>
           <w:szCs w:val="23"/>
         </w:rPr>
-        <w:t>Ob-</w:t>
-      </w:r>
-      <w:proofErr w:type="spellStart"/>
-      <w:r>
-        <w:rPr>
-          <w:rFonts w:eastAsia="Times New Roman" w:cs="Times New Roman"/>
-          <w:bCs/>
-          <w:iCs/>
-          <w:color w:val="000000"/>
-          <w:szCs w:val="23"/>
-        </w:rPr>
-        <w:t>Nekobby</w:t>
-      </w:r>
-      <w:proofErr w:type="spellEnd"/>
-      <w:r>
-        <w:rPr>
-          <w:rFonts w:eastAsia="Times New Roman" w:cs="Times New Roman"/>
-          <w:bCs/>
-          <w:iCs/>
-          <w:color w:val="000000"/>
-          <w:szCs w:val="23"/>
-        </w:rPr>
-        <w:t>… S’il était encore en vie. Bien sûr ! Son départ de la scène publique… C’était quand déjà ? Huit ou dix ans ?</w:t>
-      </w:r>
-      <w:r>
-        <w:rPr>
-          <w:rFonts w:eastAsia="Times New Roman" w:cs="Times New Roman"/>
-          <w:bCs/>
-          <w:color w:val="000000"/>
-          <w:szCs w:val="23"/>
-        </w:rPr>
-        <w:t xml:space="preserve"> Le grand maître et lui </w:t>
-      </w:r>
-      <w:proofErr w:type="gramStart"/>
-      <w:r>
-        <w:rPr>
-          <w:rFonts w:eastAsia="Times New Roman" w:cs="Times New Roman"/>
-          <w:bCs/>
-          <w:color w:val="000000"/>
-          <w:szCs w:val="23"/>
-        </w:rPr>
-        <w:t>avai</w:t>
+        <w:t>Ob-Nekobby… S’il était encore en vie. Bien sûr ! Son départ de la scène publique… C’était quand déjà ? Huit ou dix ans ?</w:t>
+      </w:r>
+      <w:r>
+        <w:rPr>
+          <w:rFonts w:eastAsia="Times New Roman" w:cs="Times New Roman"/>
+          <w:bCs/>
+          <w:color w:val="000000"/>
+          <w:szCs w:val="23"/>
+        </w:rPr>
+        <w:t xml:space="preserve"> Le grand maître et lui avai</w:t>
       </w:r>
       <w:r>
         <w:rPr>
@@ -8497,37 +7368,7 @@
           <w:color w:val="000000"/>
           <w:szCs w:val="23"/>
         </w:rPr>
-        <w:t>t</w:t>
-      </w:r>
-      <w:proofErr w:type="gramEnd"/>
-      <w:r>
-        <w:rPr>
-          <w:rFonts w:eastAsia="Times New Roman" w:cs="Times New Roman"/>
-          <w:bCs/>
-          <w:color w:val="000000"/>
-          <w:szCs w:val="23"/>
-        </w:rPr>
-        <w:t xml:space="preserve"> eu une longue conversation à cette époque sur les implications du refus de rester dans le clergé régulier et du départ du dernier disciple de </w:t>
-      </w:r>
-      <w:proofErr w:type="spellStart"/>
-      <w:r>
-        <w:rPr>
-          <w:rFonts w:eastAsia="Times New Roman" w:cs="Times New Roman"/>
-          <w:bCs/>
-          <w:color w:val="000000"/>
-          <w:szCs w:val="23"/>
-        </w:rPr>
-        <w:t>Sulca</w:t>
-      </w:r>
-      <w:proofErr w:type="spellEnd"/>
-      <w:r>
-        <w:rPr>
-          <w:rFonts w:eastAsia="Times New Roman" w:cs="Times New Roman"/>
-          <w:bCs/>
-          <w:color w:val="000000"/>
-          <w:szCs w:val="23"/>
-        </w:rPr>
-        <w:t xml:space="preserve">. </w:t>
+        <w:t xml:space="preserve">t eu une longue conversation à cette époque sur les implications du refus de rester dans le clergé régulier et du départ du dernier disciple de Sulca. </w:t>
       </w:r>
       <w:r>
         <w:rPr>
@@ -9111,27 +7952,7 @@
           <w:color w:val="000000"/>
           <w:szCs w:val="23"/>
         </w:rPr>
-        <w:t xml:space="preserve">- Si c’est celui que nous attendons, </w:t>
-      </w:r>
-      <w:proofErr w:type="gramStart"/>
-      <w:r>
-        <w:rPr>
-          <w:rFonts w:eastAsia="Times New Roman" w:cs="Times New Roman"/>
-          <w:bCs/>
-          <w:color w:val="000000"/>
-          <w:szCs w:val="23"/>
-        </w:rPr>
-        <w:t>nul doute</w:t>
-      </w:r>
-      <w:proofErr w:type="gramEnd"/>
-      <w:r>
-        <w:rPr>
-          <w:rFonts w:eastAsia="Times New Roman" w:cs="Times New Roman"/>
-          <w:bCs/>
-          <w:color w:val="000000"/>
-          <w:szCs w:val="23"/>
-        </w:rPr>
-        <w:t xml:space="preserve"> car ils sont liés.</w:t>
+        <w:t>- Si c’est celui que nous attendons, nul doute car ils sont liés.</w:t>
       </w:r>
     </w:p>
     <w:p>
@@ -9263,27 +8084,7 @@
           <w:color w:val="000000"/>
           <w:szCs w:val="23"/>
         </w:rPr>
-        <w:t>M’</w:t>
-      </w:r>
-      <w:proofErr w:type="spellStart"/>
-      <w:r>
-        <w:rPr>
-          <w:rFonts w:eastAsia="Times New Roman" w:cs="Times New Roman"/>
-          <w:bCs/>
-          <w:color w:val="000000"/>
-          <w:szCs w:val="23"/>
-        </w:rPr>
-        <w:t>Alvean</w:t>
-      </w:r>
-      <w:proofErr w:type="spellEnd"/>
-      <w:r>
-        <w:rPr>
-          <w:rFonts w:eastAsia="Times New Roman" w:cs="Times New Roman"/>
-          <w:bCs/>
-          <w:color w:val="000000"/>
-          <w:szCs w:val="23"/>
-        </w:rPr>
-        <w:t xml:space="preserve"> salua son supérieur et</w:t>
+        <w:t>M’Alvean salua son supérieur et</w:t>
       </w:r>
       <w:r>
         <w:rPr>
@@ -9312,27 +8113,7 @@
           <w:color w:val="000000"/>
           <w:szCs w:val="23"/>
         </w:rPr>
-        <w:t xml:space="preserve">- Je devrais me rendre à </w:t>
-      </w:r>
-      <w:proofErr w:type="spellStart"/>
-      <w:r>
-        <w:rPr>
-          <w:rFonts w:eastAsia="Times New Roman" w:cs="Times New Roman"/>
-          <w:bCs/>
-          <w:color w:val="000000"/>
-          <w:szCs w:val="23"/>
-        </w:rPr>
-        <w:t>Llarkno</w:t>
-      </w:r>
-      <w:proofErr w:type="spellEnd"/>
-      <w:r>
-        <w:rPr>
-          <w:rFonts w:eastAsia="Times New Roman" w:cs="Times New Roman"/>
-          <w:bCs/>
-          <w:color w:val="000000"/>
-          <w:szCs w:val="23"/>
-        </w:rPr>
-        <w:t xml:space="preserve"> dans les mois prochains. Je pense que vous devriez m’accompagner.</w:t>
+        <w:t>- Je devrais me rendre à Llarkno dans les mois prochains. Je pense que vous devriez m’accompagner.</w:t>
       </w:r>
     </w:p>
     <w:p>

</xml_diff>

<commit_message>
compléments chapitre 3 - suite 3
</commit_message>
<xml_diff>
--- a/manuscrits/Le prophète/3 La cité aux dix mille bannières.docx
+++ b/manuscrits/Le prophète/3 La cité aux dix mille bannières.docx
@@ -1579,7 +1579,6 @@
         </w:rPr>
         <w:t xml:space="preserve"> il prenait peu à peu le contrôle de </w:t>
       </w:r>
-      <w:proofErr w:type="gramStart"/>
       <w:r>
         <w:rPr>
           <w:rFonts w:eastAsia="Times New Roman" w:cs="Times New Roman"/>
@@ -1588,17 +1587,7 @@
           <w:szCs w:val="23"/>
         </w:rPr>
         <w:lastRenderedPageBreak/>
-        <w:t>son</w:t>
-      </w:r>
-      <w:proofErr w:type="gramEnd"/>
-      <w:r>
-        <w:rPr>
-          <w:rFonts w:eastAsia="Times New Roman" w:cs="Times New Roman"/>
-          <w:bCs/>
-          <w:color w:val="000000"/>
-          <w:szCs w:val="23"/>
-        </w:rPr>
-        <w:t xml:space="preserve"> don. Dans les grandes cités, il y avait même des écoles de magie qui veillait à repérer ces </w:t>
+        <w:t xml:space="preserve">son don. Dans les grandes cités, il y avait même des écoles de magie qui veillait à repérer ces </w:t>
       </w:r>
       <w:proofErr w:type="spellStart"/>
       <w:r>
@@ -2830,48 +2819,218 @@
         </w:rPr>
         <w:t xml:space="preserve"> était assez riche en vergers, elle ne suffisait pas à nourrir l’ensemble des clans. </w:t>
       </w:r>
-      <w:bookmarkStart w:id="15" w:name="_GoBack"/>
+      <w:r>
+        <w:rPr>
+          <w:rFonts w:eastAsia="Times New Roman" w:cs="Times New Roman"/>
+          <w:bCs/>
+          <w:color w:val="000000"/>
+          <w:szCs w:val="23"/>
+        </w:rPr>
+        <w:t>Pendan</w:t>
+      </w:r>
+      <w:r>
+        <w:rPr>
+          <w:rFonts w:eastAsia="Times New Roman" w:cs="Times New Roman"/>
+          <w:bCs/>
+          <w:color w:val="000000"/>
+          <w:szCs w:val="23"/>
+        </w:rPr>
+        <w:t>t ce temps, une marée continue de</w:t>
+      </w:r>
+      <w:r>
+        <w:rPr>
+          <w:rFonts w:eastAsia="Times New Roman" w:cs="Times New Roman"/>
+          <w:bCs/>
+          <w:color w:val="000000"/>
+          <w:szCs w:val="23"/>
+        </w:rPr>
+        <w:t xml:space="preserve"> caravanes s’engouffraient dans les dédales urbains de la première cité que voyaient les trois jeunes gens,</w:t>
+      </w:r>
+      <w:r>
+        <w:rPr>
+          <w:rFonts w:eastAsia="Times New Roman" w:cs="Times New Roman"/>
+          <w:bCs/>
+          <w:color w:val="000000"/>
+          <w:szCs w:val="23"/>
+        </w:rPr>
+        <w:t xml:space="preserve"> sortis depuis à peine plus d’un mois du complexe de la T</w:t>
+      </w:r>
+      <w:r>
+        <w:rPr>
+          <w:rFonts w:eastAsia="Times New Roman" w:cs="Times New Roman"/>
+          <w:bCs/>
+          <w:color w:val="000000"/>
+          <w:szCs w:val="23"/>
+        </w:rPr>
+        <w:t>our.</w:t>
+      </w:r>
+    </w:p>
+    <w:p>
+      <w:pPr>
+        <w:shd w:val="clear" w:color="auto" w:fill="FFFFFF"/>
+        <w:rPr>
+          <w:rFonts w:eastAsia="Times New Roman" w:cs="Times New Roman"/>
+          <w:bCs/>
+          <w:color w:val="000000"/>
+          <w:szCs w:val="23"/>
+        </w:rPr>
+      </w:pPr>
+      <w:bookmarkStart w:id="15" w:name="toc-Paragraph--250"/>
       <w:bookmarkEnd w:id="15"/>
-      <w:r>
-        <w:rPr>
-          <w:rFonts w:eastAsia="Times New Roman" w:cs="Times New Roman"/>
-          <w:bCs/>
-          <w:color w:val="000000"/>
-          <w:szCs w:val="23"/>
-        </w:rPr>
-        <w:t>Pendant ce temps, une marée non moins continue d’autres caravanes s’engouffraient dans les dédales urbains de la première cité que voyaient les trois jeunes gens,</w:t>
-      </w:r>
-      <w:r>
-        <w:rPr>
-          <w:rFonts w:eastAsia="Times New Roman" w:cs="Times New Roman"/>
-          <w:bCs/>
-          <w:color w:val="000000"/>
-          <w:szCs w:val="23"/>
-        </w:rPr>
-        <w:t xml:space="preserve"> sortis depuis à peine plus d’un mois du complexe de la T</w:t>
-      </w:r>
-      <w:r>
-        <w:rPr>
-          <w:rFonts w:eastAsia="Times New Roman" w:cs="Times New Roman"/>
-          <w:bCs/>
-          <w:color w:val="000000"/>
-          <w:szCs w:val="23"/>
-        </w:rPr>
-        <w:t>our.</w:t>
-      </w:r>
-    </w:p>
-    <w:p>
-      <w:pPr>
-        <w:shd w:val="clear" w:color="auto" w:fill="FFFFFF"/>
-        <w:rPr>
-          <w:rFonts w:eastAsia="Times New Roman" w:cs="Times New Roman"/>
-          <w:bCs/>
-          <w:color w:val="000000"/>
-          <w:szCs w:val="23"/>
-        </w:rPr>
-      </w:pPr>
-      <w:bookmarkStart w:id="16" w:name="toc-Paragraph--250"/>
+      <w:proofErr w:type="spellStart"/>
+      <w:r>
+        <w:rPr>
+          <w:rFonts w:eastAsia="Times New Roman" w:cs="Times New Roman"/>
+          <w:bCs/>
+          <w:color w:val="000000"/>
+          <w:szCs w:val="23"/>
+        </w:rPr>
+        <w:t>Leysseen</w:t>
+      </w:r>
+      <w:proofErr w:type="spellEnd"/>
+      <w:r>
+        <w:rPr>
+          <w:rFonts w:eastAsia="Times New Roman" w:cs="Times New Roman"/>
+          <w:bCs/>
+          <w:color w:val="000000"/>
+          <w:szCs w:val="23"/>
+        </w:rPr>
+        <w:t xml:space="preserve"> fut tiré de sa stupeur par un rire amical. </w:t>
+      </w:r>
+      <w:r>
+        <w:rPr>
+          <w:rFonts w:eastAsia="Times New Roman" w:cs="Times New Roman"/>
+          <w:bCs/>
+          <w:color w:val="000000"/>
+          <w:szCs w:val="23"/>
+        </w:rPr>
+        <w:t>À</w:t>
+      </w:r>
+      <w:r>
+        <w:rPr>
+          <w:rFonts w:eastAsia="Times New Roman" w:cs="Times New Roman"/>
+          <w:bCs/>
+          <w:color w:val="000000"/>
+          <w:szCs w:val="23"/>
+        </w:rPr>
+        <w:t xml:space="preserve"> côté de lui, </w:t>
+      </w:r>
+      <w:proofErr w:type="spellStart"/>
+      <w:r>
+        <w:rPr>
+          <w:rFonts w:eastAsia="Times New Roman" w:cs="Times New Roman"/>
+          <w:bCs/>
+          <w:color w:val="000000"/>
+          <w:szCs w:val="23"/>
+        </w:rPr>
+        <w:t>Askenuh</w:t>
+      </w:r>
+      <w:proofErr w:type="spellEnd"/>
+      <w:r>
+        <w:rPr>
+          <w:rFonts w:eastAsia="Times New Roman" w:cs="Times New Roman"/>
+          <w:bCs/>
+          <w:color w:val="000000"/>
+          <w:szCs w:val="23"/>
+        </w:rPr>
+        <w:t xml:space="preserve"> étalait ses dents blanches dans une grimace hilare.</w:t>
+      </w:r>
+      <w:r>
+        <w:rPr>
+          <w:rFonts w:eastAsia="Times New Roman" w:cs="Times New Roman"/>
+          <w:bCs/>
+          <w:color w:val="000000"/>
+          <w:szCs w:val="23"/>
+        </w:rPr>
+        <w:t xml:space="preserve"> D’un mouvement du menton il indiqua la porte colossale de la ville :</w:t>
+      </w:r>
+    </w:p>
+    <w:p>
+      <w:pPr>
+        <w:shd w:val="clear" w:color="auto" w:fill="FFFFFF"/>
+        <w:rPr>
+          <w:rFonts w:eastAsia="Times New Roman" w:cs="Times New Roman"/>
+          <w:bCs/>
+          <w:color w:val="000000"/>
+          <w:szCs w:val="23"/>
+        </w:rPr>
+      </w:pPr>
+      <w:bookmarkStart w:id="16" w:name="toc-Paragraph--251"/>
       <w:bookmarkEnd w:id="16"/>
+      <w:r>
+        <w:rPr>
+          <w:rFonts w:eastAsia="Times New Roman" w:cs="Times New Roman"/>
+          <w:bCs/>
+          <w:color w:val="000000"/>
+          <w:szCs w:val="23"/>
+        </w:rPr>
+        <w:t>« </w:t>
+      </w:r>
+      <w:r>
+        <w:rPr>
+          <w:rFonts w:eastAsia="Times New Roman" w:cs="Times New Roman"/>
+          <w:bCs/>
+          <w:color w:val="000000"/>
+          <w:szCs w:val="23"/>
+        </w:rPr>
+        <w:t>Ne t’en fais pas, dit-il sur un ton comploteur, elle ne mange pas vraiment les hommes</w:t>
+      </w:r>
+      <w:r>
+        <w:rPr>
+          <w:rFonts w:eastAsia="Times New Roman" w:cs="Times New Roman"/>
+          <w:bCs/>
+          <w:color w:val="000000"/>
+          <w:szCs w:val="23"/>
+        </w:rPr>
+        <w:t> </w:t>
+      </w:r>
+      <w:r>
+        <w:rPr>
+          <w:rFonts w:eastAsia="Times New Roman" w:cs="Times New Roman"/>
+          <w:bCs/>
+          <w:color w:val="000000"/>
+          <w:szCs w:val="23"/>
+        </w:rPr>
+        <w:t>!</w:t>
+      </w:r>
+      <w:r>
+        <w:rPr>
+          <w:rFonts w:eastAsia="Times New Roman" w:cs="Times New Roman"/>
+          <w:bCs/>
+          <w:color w:val="000000"/>
+          <w:szCs w:val="23"/>
+        </w:rPr>
+        <w:t> »</w:t>
+      </w:r>
+      <w:r>
+        <w:rPr>
+          <w:rFonts w:eastAsia="Times New Roman" w:cs="Times New Roman"/>
+          <w:bCs/>
+          <w:color w:val="000000"/>
+          <w:szCs w:val="23"/>
+        </w:rPr>
+        <w:t xml:space="preserve"> </w:t>
+      </w:r>
+    </w:p>
+    <w:p>
+      <w:pPr>
+        <w:shd w:val="clear" w:color="auto" w:fill="FFFFFF"/>
+        <w:rPr>
+          <w:rFonts w:eastAsia="Times New Roman" w:cs="Times New Roman"/>
+          <w:bCs/>
+          <w:color w:val="000000"/>
+          <w:szCs w:val="23"/>
+        </w:rPr>
+      </w:pPr>
+      <w:r>
+        <w:rPr>
+          <w:rFonts w:eastAsia="Times New Roman" w:cs="Times New Roman"/>
+          <w:bCs/>
+          <w:color w:val="000000"/>
+          <w:szCs w:val="23"/>
+        </w:rPr>
+        <w:t xml:space="preserve">Et il repartit à rire en s’éloignant de </w:t>
+      </w:r>
       <w:proofErr w:type="spellStart"/>
       <w:r>
         <w:rPr>
@@ -2890,58 +3049,9 @@
           <w:color w:val="000000"/>
           <w:szCs w:val="23"/>
         </w:rPr>
-        <w:t xml:space="preserve"> fut tiré de sa stupeur par un rire amical. </w:t>
-      </w:r>
-      <w:r>
-        <w:rPr>
-          <w:rFonts w:eastAsia="Times New Roman" w:cs="Times New Roman"/>
-          <w:bCs/>
-          <w:color w:val="000000"/>
-          <w:szCs w:val="23"/>
-        </w:rPr>
-        <w:t>À</w:t>
-      </w:r>
-      <w:r>
-        <w:rPr>
-          <w:rFonts w:eastAsia="Times New Roman" w:cs="Times New Roman"/>
-          <w:bCs/>
-          <w:color w:val="000000"/>
-          <w:szCs w:val="23"/>
-        </w:rPr>
-        <w:t xml:space="preserve"> côté de lui, </w:t>
-      </w:r>
-      <w:proofErr w:type="spellStart"/>
-      <w:r>
-        <w:rPr>
-          <w:rFonts w:eastAsia="Times New Roman" w:cs="Times New Roman"/>
-          <w:bCs/>
-          <w:color w:val="000000"/>
-          <w:szCs w:val="23"/>
-        </w:rPr>
-        <w:t>Askenuh</w:t>
-      </w:r>
-      <w:proofErr w:type="spellEnd"/>
-      <w:r>
-        <w:rPr>
-          <w:rFonts w:eastAsia="Times New Roman" w:cs="Times New Roman"/>
-          <w:bCs/>
-          <w:color w:val="000000"/>
-          <w:szCs w:val="23"/>
-        </w:rPr>
-        <w:t xml:space="preserve"> étalait ses dents blanches dans une grimace hilare.</w:t>
-      </w:r>
-    </w:p>
-    <w:p>
-      <w:pPr>
-        <w:shd w:val="clear" w:color="auto" w:fill="FFFFFF"/>
-        <w:rPr>
-          <w:rFonts w:eastAsia="Times New Roman" w:cs="Times New Roman"/>
-          <w:bCs/>
-          <w:color w:val="000000"/>
-          <w:szCs w:val="23"/>
-        </w:rPr>
-      </w:pPr>
-      <w:bookmarkStart w:id="17" w:name="toc-Paragraph--251"/>
+        <w:t xml:space="preserve"> encore interloqué.</w:t>
+      </w:r>
+      <w:bookmarkStart w:id="17" w:name="toc-Paragraph--252"/>
       <w:bookmarkEnd w:id="17"/>
       <w:r>
         <w:rPr>
@@ -2950,34 +3060,194 @@
           <w:color w:val="000000"/>
           <w:szCs w:val="23"/>
         </w:rPr>
-        <w:t>« </w:t>
-      </w:r>
-      <w:r>
-        <w:rPr>
-          <w:rFonts w:eastAsia="Times New Roman" w:cs="Times New Roman"/>
-          <w:bCs/>
-          <w:color w:val="000000"/>
-          <w:szCs w:val="23"/>
-        </w:rPr>
-        <w:t>Ne t’en fais pas, dit-il sur un ton comploteur, elle ne mange pas vraiment les hommes</w:t>
-      </w:r>
-      <w:r>
-        <w:rPr>
-          <w:rFonts w:eastAsia="Times New Roman" w:cs="Times New Roman"/>
-          <w:bCs/>
-          <w:color w:val="000000"/>
-          <w:szCs w:val="23"/>
-        </w:rPr>
-        <w:t> </w:t>
-      </w:r>
-      <w:r>
-        <w:rPr>
-          <w:rFonts w:eastAsia="Times New Roman" w:cs="Times New Roman"/>
-          <w:bCs/>
-          <w:color w:val="000000"/>
-          <w:szCs w:val="23"/>
-        </w:rPr>
-        <w:t>!</w:t>
+        <w:t xml:space="preserve"> Il resté fixé sur cette porte gigantesque qui trouait en ogive le premier rempart. Elle devait bien faire dans les quinze mètres de haut, flanquée de chaque côté par deux immenses colosses de pierre qui la gardaient. La statue à gauche représentait un homme en armure de maille, les mains reposant, croisées, sur le pommeau d’une épée à large lame. Sur son front, ceint d’un cercle de métal, brillait une opale noire. </w:t>
+      </w:r>
+      <w:proofErr w:type="spellStart"/>
+      <w:r>
+        <w:rPr>
+          <w:rFonts w:eastAsia="Times New Roman" w:cs="Times New Roman"/>
+          <w:bCs/>
+          <w:color w:val="000000"/>
+          <w:szCs w:val="23"/>
+        </w:rPr>
+        <w:t>Leysseen</w:t>
+      </w:r>
+      <w:proofErr w:type="spellEnd"/>
+      <w:r>
+        <w:rPr>
+          <w:rFonts w:eastAsia="Times New Roman" w:cs="Times New Roman"/>
+          <w:bCs/>
+          <w:color w:val="000000"/>
+          <w:szCs w:val="23"/>
+        </w:rPr>
+        <w:t xml:space="preserve"> n’en croyait pas ses yeux, le bloc d’opale devait être énorme pour orner le front colossal de la statue. À droite, la statue représentait un </w:t>
+      </w:r>
+      <w:proofErr w:type="spellStart"/>
+      <w:r>
+        <w:rPr>
+          <w:rFonts w:eastAsia="Times New Roman" w:cs="Times New Roman"/>
+          <w:bCs/>
+          <w:color w:val="000000"/>
+          <w:szCs w:val="23"/>
+        </w:rPr>
+        <w:t>krillien</w:t>
+      </w:r>
+      <w:proofErr w:type="spellEnd"/>
+      <w:r>
+        <w:rPr>
+          <w:rFonts w:eastAsia="Times New Roman" w:cs="Times New Roman"/>
+          <w:bCs/>
+          <w:color w:val="000000"/>
+          <w:szCs w:val="23"/>
+        </w:rPr>
+        <w:t xml:space="preserve"> dans la même tenue. Le cercle de métal entourait également son front orné de l’opale noire. Le </w:t>
+      </w:r>
+      <w:proofErr w:type="spellStart"/>
+      <w:r>
+        <w:rPr>
+          <w:rFonts w:eastAsia="Times New Roman" w:cs="Times New Roman"/>
+          <w:bCs/>
+          <w:color w:val="000000"/>
+          <w:szCs w:val="23"/>
+        </w:rPr>
+        <w:t>krillien</w:t>
+      </w:r>
+      <w:proofErr w:type="spellEnd"/>
+      <w:r>
+        <w:rPr>
+          <w:rFonts w:eastAsia="Times New Roman" w:cs="Times New Roman"/>
+          <w:bCs/>
+          <w:color w:val="000000"/>
+          <w:szCs w:val="23"/>
+        </w:rPr>
+        <w:t xml:space="preserve"> tenait devant lui un arc armé d’une flèche de métal, pointe en bas, </w:t>
+      </w:r>
+      <w:r>
+        <w:rPr>
+          <w:rFonts w:eastAsia="Times New Roman" w:cs="Times New Roman"/>
+          <w:bCs/>
+          <w:color w:val="000000"/>
+          <w:szCs w:val="23"/>
+        </w:rPr>
+        <w:lastRenderedPageBreak/>
+        <w:t xml:space="preserve">que le temps et les intempéries avaient teintée de rouille. Les deux colosses dardaient leurs regards de pierre sur la foule qui entrait dans la capitale. Gardiens </w:t>
+      </w:r>
+      <w:r>
+        <w:rPr>
+          <w:rFonts w:eastAsia="Times New Roman" w:cs="Times New Roman"/>
+          <w:bCs/>
+          <w:color w:val="000000"/>
+          <w:szCs w:val="23"/>
+        </w:rPr>
+        <w:t>muets</w:t>
+      </w:r>
+      <w:r>
+        <w:rPr>
+          <w:rFonts w:eastAsia="Times New Roman" w:cs="Times New Roman"/>
+          <w:bCs/>
+          <w:color w:val="000000"/>
+          <w:szCs w:val="23"/>
+        </w:rPr>
+        <w:t xml:space="preserve"> ils semblaient vouloir empêcher toute personne dont les intentions n’auraient pas été louables pour le peuple de T’</w:t>
+      </w:r>
+      <w:proofErr w:type="spellStart"/>
+      <w:r>
+        <w:rPr>
+          <w:rFonts w:eastAsia="Times New Roman" w:cs="Times New Roman"/>
+          <w:bCs/>
+          <w:color w:val="000000"/>
+          <w:szCs w:val="23"/>
+        </w:rPr>
+        <w:t>An-T’Aï</w:t>
+      </w:r>
+      <w:proofErr w:type="spellEnd"/>
+      <w:r>
+        <w:rPr>
+          <w:rFonts w:eastAsia="Times New Roman" w:cs="Times New Roman"/>
+          <w:bCs/>
+          <w:color w:val="000000"/>
+          <w:szCs w:val="23"/>
+        </w:rPr>
+        <w:t xml:space="preserve">, d’entrer dans la cité. Sur le socle du </w:t>
+      </w:r>
+      <w:proofErr w:type="spellStart"/>
+      <w:r>
+        <w:rPr>
+          <w:rFonts w:eastAsia="Times New Roman" w:cs="Times New Roman"/>
+          <w:bCs/>
+          <w:color w:val="000000"/>
+          <w:szCs w:val="23"/>
+        </w:rPr>
+        <w:t>krillien</w:t>
+      </w:r>
+      <w:proofErr w:type="spellEnd"/>
+      <w:r>
+        <w:rPr>
+          <w:rFonts w:eastAsia="Times New Roman" w:cs="Times New Roman"/>
+          <w:bCs/>
+          <w:color w:val="000000"/>
+          <w:szCs w:val="23"/>
+        </w:rPr>
+        <w:t xml:space="preserve"> on pouvait lire : « </w:t>
+      </w:r>
+      <w:r>
+        <w:rPr>
+          <w:rFonts w:eastAsia="Times New Roman" w:cs="Times New Roman"/>
+          <w:bCs/>
+          <w:i/>
+          <w:color w:val="000000"/>
+          <w:szCs w:val="23"/>
+        </w:rPr>
+        <w:t>Annonce-toi, si ton âme est sincère</w:t>
+      </w:r>
+      <w:r>
+        <w:rPr>
+          <w:rFonts w:eastAsia="Times New Roman" w:cs="Times New Roman"/>
+          <w:bCs/>
+          <w:i/>
+          <w:color w:val="000000"/>
+          <w:szCs w:val="23"/>
+        </w:rPr>
+        <w:t>.</w:t>
+      </w:r>
+      <w:r>
+        <w:rPr>
+          <w:rFonts w:eastAsia="Times New Roman" w:cs="Times New Roman"/>
+          <w:bCs/>
+          <w:color w:val="000000"/>
+          <w:szCs w:val="23"/>
+        </w:rPr>
+        <w:t xml:space="preserve"> ». Tournant la tête, </w:t>
+      </w:r>
+      <w:proofErr w:type="spellStart"/>
+      <w:r>
+        <w:rPr>
+          <w:rFonts w:eastAsia="Times New Roman" w:cs="Times New Roman"/>
+          <w:bCs/>
+          <w:color w:val="000000"/>
+          <w:szCs w:val="23"/>
+        </w:rPr>
+        <w:t>Leyssen</w:t>
+      </w:r>
+      <w:proofErr w:type="spellEnd"/>
+      <w:r>
+        <w:rPr>
+          <w:rFonts w:eastAsia="Times New Roman" w:cs="Times New Roman"/>
+          <w:bCs/>
+          <w:color w:val="000000"/>
+          <w:szCs w:val="23"/>
+        </w:rPr>
+        <w:t xml:space="preserve"> put lire sur le socle de l’homme : « </w:t>
+      </w:r>
+      <w:r>
+        <w:rPr>
+          <w:rFonts w:eastAsia="Times New Roman" w:cs="Times New Roman"/>
+          <w:bCs/>
+          <w:i/>
+          <w:color w:val="000000"/>
+          <w:szCs w:val="23"/>
+        </w:rPr>
+        <w:t>Approche-toi, si ton cœur est loyal.</w:t>
       </w:r>
       <w:r>
         <w:rPr>
@@ -2995,28 +3265,72 @@
           <w:color w:val="000000"/>
           <w:szCs w:val="23"/>
         </w:rPr>
-        <w:t xml:space="preserve"> </w:t>
-      </w:r>
-    </w:p>
-    <w:p>
-      <w:pPr>
-        <w:shd w:val="clear" w:color="auto" w:fill="FFFFFF"/>
-        <w:rPr>
-          <w:rFonts w:eastAsia="Times New Roman" w:cs="Times New Roman"/>
-          <w:bCs/>
-          <w:color w:val="000000"/>
-          <w:szCs w:val="23"/>
-        </w:rPr>
-      </w:pPr>
-      <w:r>
-        <w:rPr>
-          <w:rFonts w:eastAsia="Times New Roman" w:cs="Times New Roman"/>
-          <w:bCs/>
-          <w:color w:val="000000"/>
-          <w:szCs w:val="23"/>
-        </w:rPr>
-        <w:t xml:space="preserve">Et il repartit à rire en s’éloignant de </w:t>
-      </w:r>
+        <w:t>. Une menace silencieuse sourdait des deux gardes de granit.</w:t>
+      </w:r>
+    </w:p>
+    <w:p>
+      <w:pPr>
+        <w:shd w:val="clear" w:color="auto" w:fill="FFFFFF"/>
+        <w:rPr>
+          <w:rFonts w:eastAsia="Times New Roman" w:cs="Times New Roman"/>
+          <w:bCs/>
+          <w:color w:val="000000"/>
+          <w:szCs w:val="23"/>
+        </w:rPr>
+      </w:pPr>
+      <w:bookmarkStart w:id="18" w:name="toc-Paragraph--253"/>
+      <w:bookmarkEnd w:id="18"/>
+      <w:r>
+        <w:rPr>
+          <w:rFonts w:eastAsia="Times New Roman" w:cs="Times New Roman"/>
+          <w:bCs/>
+          <w:color w:val="000000"/>
+          <w:szCs w:val="23"/>
+        </w:rPr>
+        <w:t xml:space="preserve">Cela faisait plus de cinq heures que la caravane piétinait avec de nombreux et assommant temps d’arrêt. Elle entrait péniblement dans la ville. T’An </w:t>
+      </w:r>
+      <w:proofErr w:type="spellStart"/>
+      <w:r>
+        <w:rPr>
+          <w:rFonts w:eastAsia="Times New Roman" w:cs="Times New Roman"/>
+          <w:bCs/>
+          <w:color w:val="000000"/>
+          <w:szCs w:val="23"/>
+        </w:rPr>
+        <w:t>Acharb</w:t>
+      </w:r>
+      <w:proofErr w:type="spellEnd"/>
+      <w:r>
+        <w:rPr>
+          <w:rFonts w:eastAsia="Times New Roman" w:cs="Times New Roman"/>
+          <w:bCs/>
+          <w:color w:val="000000"/>
+          <w:szCs w:val="23"/>
+        </w:rPr>
+        <w:t xml:space="preserve"> l’avait annoncé la veille, ils arriveraient à la mauvaise heure, l’heure où les contrôles sont les plus nombreux et les entrées les plus importantes.</w:t>
+      </w:r>
+      <w:r>
+        <w:rPr>
+          <w:rFonts w:eastAsia="Times New Roman" w:cs="Times New Roman"/>
+          <w:bCs/>
+          <w:color w:val="000000"/>
+          <w:szCs w:val="23"/>
+        </w:rPr>
+        <w:t xml:space="preserve"> Une marée bruyante piétinait dans la sueur et la poussière.</w:t>
+      </w:r>
+    </w:p>
+    <w:p>
+      <w:pPr>
+        <w:shd w:val="clear" w:color="auto" w:fill="FFFFFF"/>
+        <w:rPr>
+          <w:rFonts w:eastAsia="Times New Roman" w:cs="Times New Roman"/>
+          <w:bCs/>
+          <w:color w:val="000000"/>
+          <w:szCs w:val="23"/>
+        </w:rPr>
+      </w:pPr>
+      <w:bookmarkStart w:id="19" w:name="toc-Paragraph--254"/>
+      <w:bookmarkEnd w:id="19"/>
       <w:proofErr w:type="spellStart"/>
       <w:r>
         <w:rPr>
@@ -3035,31 +3349,70 @@
           <w:color w:val="000000"/>
           <w:szCs w:val="23"/>
         </w:rPr>
-        <w:t xml:space="preserve"> encore interloqué.</w:t>
-      </w:r>
-      <w:bookmarkStart w:id="18" w:name="toc-Paragraph--252"/>
-      <w:bookmarkEnd w:id="18"/>
-    </w:p>
-    <w:p>
-      <w:pPr>
-        <w:shd w:val="clear" w:color="auto" w:fill="FFFFFF"/>
-        <w:rPr>
-          <w:rFonts w:eastAsia="Times New Roman" w:cs="Times New Roman"/>
-          <w:bCs/>
-          <w:color w:val="000000"/>
-          <w:szCs w:val="23"/>
-        </w:rPr>
-      </w:pPr>
-      <w:bookmarkStart w:id="19" w:name="toc-Paragraph--253"/>
-      <w:bookmarkEnd w:id="19"/>
-      <w:r>
-        <w:rPr>
-          <w:rFonts w:eastAsia="Times New Roman" w:cs="Times New Roman"/>
-          <w:bCs/>
-          <w:color w:val="000000"/>
-          <w:szCs w:val="23"/>
-        </w:rPr>
-        <w:t xml:space="preserve">Cela faisait plus de cinq heures que la caravane piétinait avec de nombreux et assommant temps d’arrêt. Elle entrait péniblement dans la ville. T’An </w:t>
+        <w:t xml:space="preserve"> restait émerveillé de la multitude de gens. Lui qui était resté confiné pendant </w:t>
+      </w:r>
+      <w:r>
+        <w:rPr>
+          <w:rFonts w:eastAsia="Times New Roman" w:cs="Times New Roman"/>
+          <w:bCs/>
+          <w:color w:val="000000"/>
+          <w:szCs w:val="23"/>
+        </w:rPr>
+        <w:t>quinze</w:t>
+      </w:r>
+      <w:r>
+        <w:rPr>
+          <w:rFonts w:eastAsia="Times New Roman" w:cs="Times New Roman"/>
+          <w:bCs/>
+          <w:color w:val="000000"/>
+          <w:szCs w:val="23"/>
+        </w:rPr>
+        <w:t xml:space="preserve"> ans dans </w:t>
+      </w:r>
+      <w:r>
+        <w:rPr>
+          <w:rFonts w:eastAsia="Times New Roman" w:cs="Times New Roman"/>
+          <w:bCs/>
+          <w:color w:val="000000"/>
+          <w:szCs w:val="23"/>
+        </w:rPr>
+        <w:t>l’</w:t>
+      </w:r>
+      <w:r>
+        <w:rPr>
+          <w:rFonts w:eastAsia="Times New Roman" w:cs="Times New Roman"/>
+          <w:bCs/>
+          <w:color w:val="000000"/>
+          <w:szCs w:val="23"/>
+        </w:rPr>
+        <w:t>e</w:t>
+      </w:r>
+      <w:r>
+        <w:rPr>
+          <w:rFonts w:eastAsia="Times New Roman" w:cs="Times New Roman"/>
+          <w:bCs/>
+          <w:color w:val="000000"/>
+          <w:szCs w:val="23"/>
+        </w:rPr>
+        <w:t>space clos et protecteur de la T</w:t>
+      </w:r>
+      <w:r>
+        <w:rPr>
+          <w:rFonts w:eastAsia="Times New Roman" w:cs="Times New Roman"/>
+          <w:bCs/>
+          <w:color w:val="000000"/>
+          <w:szCs w:val="23"/>
+        </w:rPr>
+        <w:t>our. Tant de gens, tant de couleurs, de bruits et d’odeurs à la fois. C’était enivrant. Il était comme un enfant, à la frontière de la peur et de la fascination. Puis la stupéfaction fit place aux doutes, et les doutes à l’angoisse.</w:t>
+      </w:r>
+      <w:r>
+        <w:rPr>
+          <w:rFonts w:eastAsia="Times New Roman" w:cs="Times New Roman"/>
+          <w:bCs/>
+          <w:color w:val="000000"/>
+          <w:szCs w:val="23"/>
+        </w:rPr>
+        <w:t xml:space="preserve"> Il réalisait qu’il allait quitter la caravane. Finalement « le grand saut » se faisait maintenant. Le clan d’</w:t>
       </w:r>
       <w:proofErr w:type="spellStart"/>
       <w:r>
@@ -3079,142 +3432,280 @@
           <w:color w:val="000000"/>
           <w:szCs w:val="23"/>
         </w:rPr>
-        <w:t xml:space="preserve"> l’avait annoncé la veille, ils arriveraient à la mauvaise heure, l’heure où les contrôles sont les plus nombreux et les entrées les plus importantes.</w:t>
-      </w:r>
-    </w:p>
-    <w:p>
-      <w:pPr>
-        <w:shd w:val="clear" w:color="auto" w:fill="FFFFFF"/>
-        <w:rPr>
-          <w:rFonts w:eastAsia="Times New Roman" w:cs="Times New Roman"/>
-          <w:bCs/>
-          <w:color w:val="000000"/>
-          <w:szCs w:val="23"/>
-        </w:rPr>
-      </w:pPr>
-      <w:bookmarkStart w:id="20" w:name="toc-Paragraph--254"/>
+        <w:t xml:space="preserve"> avait était une transition en douceur entre la Tour et le monde de la surface. </w:t>
+      </w:r>
+      <w:r>
+        <w:rPr>
+          <w:rFonts w:eastAsia="Times New Roman" w:cs="Times New Roman"/>
+          <w:bCs/>
+          <w:color w:val="000000"/>
+          <w:szCs w:val="23"/>
+        </w:rPr>
+        <w:t xml:space="preserve">Auraient-ils pu rester au sein du clan ? Il n’en était pas sûr. </w:t>
+      </w:r>
+      <w:r>
+        <w:rPr>
+          <w:rFonts w:eastAsia="Times New Roman" w:cs="Times New Roman"/>
+          <w:bCs/>
+          <w:color w:val="000000"/>
+          <w:szCs w:val="23"/>
+        </w:rPr>
+        <w:t xml:space="preserve">En y repensant, ils n’en avaient jamais fait la demande. Depuis le début c’était clair. </w:t>
+      </w:r>
+      <w:proofErr w:type="spellStart"/>
+      <w:r>
+        <w:rPr>
+          <w:rFonts w:eastAsia="Times New Roman" w:cs="Times New Roman"/>
+          <w:bCs/>
+          <w:color w:val="000000"/>
+          <w:szCs w:val="23"/>
+        </w:rPr>
+        <w:t>Elvan</w:t>
+      </w:r>
+      <w:proofErr w:type="spellEnd"/>
+      <w:r>
+        <w:rPr>
+          <w:rFonts w:eastAsia="Times New Roman" w:cs="Times New Roman"/>
+          <w:bCs/>
+          <w:color w:val="000000"/>
+          <w:szCs w:val="23"/>
+        </w:rPr>
+        <w:t xml:space="preserve"> leur avait demandé si la caravane pouvait les amener à T’</w:t>
+      </w:r>
+      <w:proofErr w:type="spellStart"/>
+      <w:r>
+        <w:rPr>
+          <w:rFonts w:eastAsia="Times New Roman" w:cs="Times New Roman"/>
+          <w:bCs/>
+          <w:color w:val="000000"/>
+          <w:szCs w:val="23"/>
+        </w:rPr>
+        <w:t>An-T’Aï</w:t>
+      </w:r>
+      <w:proofErr w:type="spellEnd"/>
+      <w:r>
+        <w:rPr>
+          <w:rFonts w:eastAsia="Times New Roman" w:cs="Times New Roman"/>
+          <w:bCs/>
+          <w:color w:val="000000"/>
+          <w:szCs w:val="23"/>
+        </w:rPr>
+        <w:t xml:space="preserve">. Il n’a jamais été question de rester, mais il ne s’était pas posé la question avant aujourd’hui. Il s’en était intégralement remis à </w:t>
+      </w:r>
+      <w:proofErr w:type="spellStart"/>
+      <w:r>
+        <w:rPr>
+          <w:rFonts w:eastAsia="Times New Roman" w:cs="Times New Roman"/>
+          <w:bCs/>
+          <w:color w:val="000000"/>
+          <w:szCs w:val="23"/>
+        </w:rPr>
+        <w:t>Elvan</w:t>
+      </w:r>
+      <w:proofErr w:type="spellEnd"/>
+      <w:r>
+        <w:rPr>
+          <w:rFonts w:eastAsia="Times New Roman" w:cs="Times New Roman"/>
+          <w:bCs/>
+          <w:color w:val="000000"/>
+          <w:szCs w:val="23"/>
+        </w:rPr>
+        <w:t xml:space="preserve"> et l’avait laissé </w:t>
+      </w:r>
+      <w:proofErr w:type="spellStart"/>
+      <w:r>
+        <w:rPr>
+          <w:rFonts w:eastAsia="Times New Roman" w:cs="Times New Roman"/>
+          <w:bCs/>
+          <w:color w:val="000000"/>
+          <w:szCs w:val="23"/>
+        </w:rPr>
+        <w:t>décidé</w:t>
+      </w:r>
+      <w:proofErr w:type="spellEnd"/>
+      <w:r>
+        <w:rPr>
+          <w:rFonts w:eastAsia="Times New Roman" w:cs="Times New Roman"/>
+          <w:bCs/>
+          <w:color w:val="000000"/>
+          <w:szCs w:val="23"/>
+        </w:rPr>
+        <w:t xml:space="preserve">. </w:t>
+      </w:r>
+      <w:r>
+        <w:rPr>
+          <w:rFonts w:eastAsia="Times New Roman" w:cs="Times New Roman"/>
+          <w:bCs/>
+          <w:color w:val="000000"/>
+          <w:szCs w:val="23"/>
+        </w:rPr>
+        <w:t xml:space="preserve">Dans cette marée grouillante il ne devait pas se noyer. Une certitude naquit au fond de lui : Je dois continuer mon voyage. </w:t>
+      </w:r>
+      <w:r>
+        <w:rPr>
+          <w:rFonts w:eastAsia="Times New Roman" w:cs="Times New Roman"/>
+          <w:bCs/>
+          <w:color w:val="000000"/>
+          <w:szCs w:val="23"/>
+        </w:rPr>
+        <w:t xml:space="preserve">Il devait d’abord se familiariser avec ce monde qu’il ne connaissait qu’en théorie. Je dois en </w:t>
+      </w:r>
+      <w:r>
+        <w:rPr>
+          <w:rFonts w:eastAsia="Times New Roman" w:cs="Times New Roman"/>
+          <w:bCs/>
+          <w:color w:val="000000"/>
+          <w:szCs w:val="23"/>
+        </w:rPr>
+        <w:t>re</w:t>
+      </w:r>
+      <w:r>
+        <w:rPr>
+          <w:rFonts w:eastAsia="Times New Roman" w:cs="Times New Roman"/>
+          <w:bCs/>
+          <w:color w:val="000000"/>
+          <w:szCs w:val="23"/>
+        </w:rPr>
+        <w:t xml:space="preserve">parler avec </w:t>
+      </w:r>
+      <w:proofErr w:type="spellStart"/>
+      <w:r>
+        <w:rPr>
+          <w:rFonts w:eastAsia="Times New Roman" w:cs="Times New Roman"/>
+          <w:bCs/>
+          <w:color w:val="000000"/>
+          <w:szCs w:val="23"/>
+        </w:rPr>
+        <w:t>Elvan</w:t>
+      </w:r>
+      <w:proofErr w:type="spellEnd"/>
+      <w:r>
+        <w:rPr>
+          <w:rFonts w:eastAsia="Times New Roman" w:cs="Times New Roman"/>
+          <w:bCs/>
+          <w:color w:val="000000"/>
+          <w:szCs w:val="23"/>
+        </w:rPr>
+        <w:t xml:space="preserve"> et </w:t>
+      </w:r>
+      <w:proofErr w:type="spellStart"/>
+      <w:r>
+        <w:rPr>
+          <w:rFonts w:eastAsia="Times New Roman" w:cs="Times New Roman"/>
+          <w:bCs/>
+          <w:color w:val="000000"/>
+          <w:szCs w:val="23"/>
+        </w:rPr>
+        <w:t>Ysaël</w:t>
+      </w:r>
+      <w:proofErr w:type="spellEnd"/>
+      <w:r>
+        <w:rPr>
+          <w:rFonts w:eastAsia="Times New Roman" w:cs="Times New Roman"/>
+          <w:bCs/>
+          <w:color w:val="000000"/>
+          <w:szCs w:val="23"/>
+        </w:rPr>
+        <w:t xml:space="preserve">. Que veulent-ils faire ? </w:t>
+      </w:r>
+      <w:r>
+        <w:rPr>
+          <w:rFonts w:eastAsia="Times New Roman" w:cs="Times New Roman"/>
+          <w:bCs/>
+          <w:color w:val="000000"/>
+          <w:szCs w:val="23"/>
+        </w:rPr>
+        <w:t xml:space="preserve">Voudraient-ils rester maintenant qu’ils connaissaient le mode de vie des </w:t>
+      </w:r>
+      <w:proofErr w:type="spellStart"/>
+      <w:r>
+        <w:rPr>
+          <w:rFonts w:eastAsia="Times New Roman" w:cs="Times New Roman"/>
+          <w:bCs/>
+          <w:color w:val="000000"/>
+          <w:szCs w:val="23"/>
+        </w:rPr>
+        <w:t>sethiens</w:t>
+      </w:r>
+      <w:proofErr w:type="spellEnd"/>
+      <w:r>
+        <w:rPr>
+          <w:rFonts w:eastAsia="Times New Roman" w:cs="Times New Roman"/>
+          <w:bCs/>
+          <w:color w:val="000000"/>
+          <w:szCs w:val="23"/>
+        </w:rPr>
+        <w:t xml:space="preserve"> ? </w:t>
+      </w:r>
+      <w:r>
+        <w:rPr>
+          <w:rFonts w:eastAsia="Times New Roman" w:cs="Times New Roman"/>
+          <w:bCs/>
+          <w:color w:val="000000"/>
+          <w:szCs w:val="23"/>
+        </w:rPr>
+        <w:lastRenderedPageBreak/>
+        <w:t>La sécurité qu’offrait le clan était rassurante. Peut-être n’était-il pas trop tard pour eux. Il fallait en être certain. Suis-je</w:t>
+      </w:r>
+      <w:bookmarkStart w:id="20" w:name="_GoBack"/>
       <w:bookmarkEnd w:id="20"/>
-      <w:proofErr w:type="spellStart"/>
-      <w:r>
-        <w:rPr>
-          <w:rFonts w:eastAsia="Times New Roman" w:cs="Times New Roman"/>
-          <w:bCs/>
-          <w:color w:val="000000"/>
-          <w:szCs w:val="23"/>
-        </w:rPr>
-        <w:t>Leysseen</w:t>
-      </w:r>
-      <w:proofErr w:type="spellEnd"/>
-      <w:r>
-        <w:rPr>
-          <w:rFonts w:eastAsia="Times New Roman" w:cs="Times New Roman"/>
-          <w:bCs/>
-          <w:color w:val="000000"/>
-          <w:szCs w:val="23"/>
-        </w:rPr>
-        <w:t xml:space="preserve"> restait émerveillé de la multitude de gens. Lui qui était resté confiné pendant </w:t>
-      </w:r>
-      <w:r>
-        <w:rPr>
-          <w:rFonts w:eastAsia="Times New Roman" w:cs="Times New Roman"/>
-          <w:bCs/>
-          <w:color w:val="000000"/>
-          <w:szCs w:val="23"/>
-        </w:rPr>
-        <w:t>quinze</w:t>
-      </w:r>
-      <w:r>
-        <w:rPr>
-          <w:rFonts w:eastAsia="Times New Roman" w:cs="Times New Roman"/>
-          <w:bCs/>
-          <w:color w:val="000000"/>
-          <w:szCs w:val="23"/>
-        </w:rPr>
-        <w:t xml:space="preserve"> ans dans </w:t>
-      </w:r>
-      <w:r>
-        <w:rPr>
-          <w:rFonts w:eastAsia="Times New Roman" w:cs="Times New Roman"/>
-          <w:bCs/>
-          <w:color w:val="000000"/>
-          <w:szCs w:val="23"/>
-        </w:rPr>
-        <w:t>l’</w:t>
-      </w:r>
-      <w:r>
-        <w:rPr>
-          <w:rFonts w:eastAsia="Times New Roman" w:cs="Times New Roman"/>
-          <w:bCs/>
-          <w:color w:val="000000"/>
-          <w:szCs w:val="23"/>
-        </w:rPr>
-        <w:t>e</w:t>
-      </w:r>
-      <w:r>
-        <w:rPr>
-          <w:rFonts w:eastAsia="Times New Roman" w:cs="Times New Roman"/>
-          <w:bCs/>
-          <w:color w:val="000000"/>
-          <w:szCs w:val="23"/>
-        </w:rPr>
-        <w:t>space clos et protecteur de la T</w:t>
-      </w:r>
-      <w:r>
-        <w:rPr>
-          <w:rFonts w:eastAsia="Times New Roman" w:cs="Times New Roman"/>
-          <w:bCs/>
-          <w:color w:val="000000"/>
-          <w:szCs w:val="23"/>
-        </w:rPr>
-        <w:t xml:space="preserve">our. Tant de gens, tant de couleurs, de bruits et d’odeurs à la fois. C’était enivrant. Il était comme un enfant, à la frontière de la </w:t>
-      </w:r>
-      <w:r>
-        <w:rPr>
-          <w:rFonts w:eastAsia="Times New Roman" w:cs="Times New Roman"/>
-          <w:bCs/>
-          <w:color w:val="000000"/>
-          <w:szCs w:val="23"/>
-        </w:rPr>
-        <w:lastRenderedPageBreak/>
-        <w:t>peur et de la fascination. Puis la stupéfaction fit place aux doutes, et les doutes à l’angoisse.</w:t>
-      </w:r>
-      <w:r>
-        <w:rPr>
-          <w:rFonts w:eastAsia="Times New Roman" w:cs="Times New Roman"/>
-          <w:bCs/>
-          <w:color w:val="000000"/>
-          <w:szCs w:val="23"/>
-        </w:rPr>
-        <w:t xml:space="preserve"> Il réalisait qu’il allait quitter la caravane. Finalement « le grand saut » se faisait maintenant. Le clan d’</w:t>
-      </w:r>
-      <w:proofErr w:type="spellStart"/>
-      <w:r>
-        <w:rPr>
-          <w:rFonts w:eastAsia="Times New Roman" w:cs="Times New Roman"/>
-          <w:bCs/>
-          <w:color w:val="000000"/>
-          <w:szCs w:val="23"/>
-        </w:rPr>
-        <w:t>Acharb</w:t>
-      </w:r>
-      <w:proofErr w:type="spellEnd"/>
-      <w:r>
-        <w:rPr>
-          <w:rFonts w:eastAsia="Times New Roman" w:cs="Times New Roman"/>
-          <w:bCs/>
-          <w:color w:val="000000"/>
-          <w:szCs w:val="23"/>
-        </w:rPr>
-        <w:t xml:space="preserve"> avait était une transition en douceur entre la Tour et le monde de la surface. Dans cette marée grouillante il ne devait pas se noyer. Une certitude naquit au fond de lui : Je dois continuer mon voyage. </w:t>
-      </w:r>
-      <w:r>
-        <w:rPr>
-          <w:rFonts w:eastAsia="Times New Roman" w:cs="Times New Roman"/>
-          <w:bCs/>
-          <w:color w:val="000000"/>
-          <w:szCs w:val="23"/>
-        </w:rPr>
-        <w:t xml:space="preserve">Il devait d’abord se familiariser avec ce monde qu’il ne connaissait qu’en théorie. Je dois en parler avec </w:t>
+      <w:r>
+        <w:rPr>
+          <w:rFonts w:eastAsia="Times New Roman" w:cs="Times New Roman"/>
+          <w:bCs/>
+          <w:color w:val="000000"/>
+          <w:szCs w:val="23"/>
+        </w:rPr>
+        <w:t xml:space="preserve"> le seul à ne pas me sentir à ma place ? Il chassa ses sombres pensées pour se concentrer sur l’arrivée à T’</w:t>
+      </w:r>
+      <w:proofErr w:type="spellStart"/>
+      <w:r>
+        <w:rPr>
+          <w:rFonts w:eastAsia="Times New Roman" w:cs="Times New Roman"/>
+          <w:bCs/>
+          <w:color w:val="000000"/>
+          <w:szCs w:val="23"/>
+        </w:rPr>
+        <w:t>An-T’Aï</w:t>
+      </w:r>
+      <w:proofErr w:type="spellEnd"/>
+      <w:r>
+        <w:rPr>
+          <w:rFonts w:eastAsia="Times New Roman" w:cs="Times New Roman"/>
+          <w:bCs/>
+          <w:color w:val="000000"/>
+          <w:szCs w:val="23"/>
+        </w:rPr>
+        <w:t>.</w:t>
+      </w:r>
+    </w:p>
+    <w:p>
+      <w:pPr>
+        <w:shd w:val="clear" w:color="auto" w:fill="FFFFFF"/>
+        <w:rPr>
+          <w:rFonts w:eastAsia="Times New Roman" w:cs="Times New Roman"/>
+          <w:bCs/>
+          <w:color w:val="000000"/>
+          <w:szCs w:val="23"/>
+        </w:rPr>
+      </w:pPr>
+      <w:r>
+        <w:rPr>
+          <w:rFonts w:eastAsia="Times New Roman" w:cs="Times New Roman"/>
+          <w:bCs/>
+          <w:color w:val="000000"/>
+          <w:szCs w:val="23"/>
+        </w:rPr>
+        <w:t>Il ne savait pas que d</w:t>
+      </w:r>
+      <w:r>
+        <w:rPr>
+          <w:rFonts w:eastAsia="Times New Roman" w:cs="Times New Roman"/>
+          <w:bCs/>
+          <w:color w:val="000000"/>
+          <w:szCs w:val="23"/>
+        </w:rPr>
+        <w:t xml:space="preserve">e son côté, </w:t>
       </w:r>
       <w:proofErr w:type="spellStart"/>
       <w:r>
@@ -3234,7 +3725,275 @@
           <w:color w:val="000000"/>
           <w:szCs w:val="23"/>
         </w:rPr>
-        <w:t xml:space="preserve"> et </w:t>
+        <w:t xml:space="preserve"> avait les mêmes doutes. Il</w:t>
+      </w:r>
+      <w:r>
+        <w:rPr>
+          <w:rFonts w:eastAsia="Times New Roman" w:cs="Times New Roman"/>
+          <w:bCs/>
+          <w:color w:val="000000"/>
+          <w:szCs w:val="23"/>
+        </w:rPr>
+        <w:t xml:space="preserve"> se demandait ce qu’ils allaient faire maintenant. Ils étaient sortis de la tour avec des rêves de voyages et des envies de découvertes débordantes, mais ici, dans ce brouhaha, au milieu de cette immense inconnue. </w:t>
+      </w:r>
+      <w:r>
+        <w:rPr>
+          <w:rFonts w:eastAsia="Times New Roman" w:cs="Times New Roman"/>
+          <w:bCs/>
+          <w:color w:val="000000"/>
+          <w:szCs w:val="23"/>
+        </w:rPr>
+        <w:t>Qu’allaient-ils faire ?</w:t>
+      </w:r>
+      <w:r>
+        <w:rPr>
+          <w:rFonts w:eastAsia="Times New Roman" w:cs="Times New Roman"/>
+          <w:bCs/>
+          <w:color w:val="000000"/>
+          <w:szCs w:val="23"/>
+        </w:rPr>
+        <w:t xml:space="preserve"> Ils n</w:t>
+      </w:r>
+      <w:r>
+        <w:rPr>
+          <w:rFonts w:eastAsia="Times New Roman" w:cs="Times New Roman"/>
+          <w:bCs/>
+          <w:color w:val="000000"/>
+          <w:szCs w:val="23"/>
+        </w:rPr>
+        <w:t xml:space="preserve">’en </w:t>
+      </w:r>
+      <w:r>
+        <w:rPr>
+          <w:rFonts w:eastAsia="Times New Roman" w:cs="Times New Roman"/>
+          <w:bCs/>
+          <w:color w:val="000000"/>
+          <w:szCs w:val="23"/>
+        </w:rPr>
+        <w:t>avaient jamais parlé et toute cette liberté prenait des allures de gouffre sans fond. Les év</w:t>
+      </w:r>
+      <w:r>
+        <w:rPr>
+          <w:rFonts w:eastAsia="Times New Roman" w:cs="Times New Roman"/>
+          <w:bCs/>
+          <w:color w:val="000000"/>
+          <w:szCs w:val="23"/>
+        </w:rPr>
+        <w:t>é</w:t>
+      </w:r>
+      <w:r>
+        <w:rPr>
+          <w:rFonts w:eastAsia="Times New Roman" w:cs="Times New Roman"/>
+          <w:bCs/>
+          <w:color w:val="000000"/>
+          <w:szCs w:val="23"/>
+        </w:rPr>
+        <w:t>nements et la succession rituelle des journées ne leur avaient pas laissé le loisir</w:t>
+      </w:r>
+      <w:r>
+        <w:rPr>
+          <w:rFonts w:eastAsia="Times New Roman" w:cs="Times New Roman"/>
+          <w:bCs/>
+          <w:color w:val="000000"/>
+          <w:szCs w:val="23"/>
+        </w:rPr>
+        <w:t xml:space="preserve"> d’y réfléchir</w:t>
+      </w:r>
+      <w:r>
+        <w:rPr>
+          <w:rFonts w:eastAsia="Times New Roman" w:cs="Times New Roman"/>
+          <w:bCs/>
+          <w:color w:val="000000"/>
+          <w:szCs w:val="23"/>
+        </w:rPr>
+        <w:t>.</w:t>
+      </w:r>
+      <w:r>
+        <w:rPr>
+          <w:rFonts w:eastAsia="Times New Roman" w:cs="Times New Roman"/>
+          <w:bCs/>
+          <w:color w:val="000000"/>
+          <w:szCs w:val="23"/>
+        </w:rPr>
+        <w:t xml:space="preserve"> Tout en réfléchissant, </w:t>
+      </w:r>
+      <w:proofErr w:type="spellStart"/>
+      <w:r>
+        <w:rPr>
+          <w:rFonts w:eastAsia="Times New Roman" w:cs="Times New Roman"/>
+          <w:bCs/>
+          <w:color w:val="000000"/>
+          <w:szCs w:val="23"/>
+        </w:rPr>
+        <w:t>Elvan</w:t>
+      </w:r>
+      <w:proofErr w:type="spellEnd"/>
+      <w:r>
+        <w:rPr>
+          <w:rFonts w:eastAsia="Times New Roman" w:cs="Times New Roman"/>
+          <w:bCs/>
+          <w:color w:val="000000"/>
+          <w:szCs w:val="23"/>
+        </w:rPr>
+        <w:t xml:space="preserve"> ne pouvait s’empêcher d’admirer la cité, son architecture désordonnée et bigarrée. Les hommes et les </w:t>
+      </w:r>
+      <w:proofErr w:type="spellStart"/>
+      <w:r>
+        <w:rPr>
+          <w:rFonts w:eastAsia="Times New Roman" w:cs="Times New Roman"/>
+          <w:bCs/>
+          <w:color w:val="000000"/>
+          <w:szCs w:val="23"/>
+        </w:rPr>
+        <w:t>krilliens</w:t>
+      </w:r>
+      <w:proofErr w:type="spellEnd"/>
+      <w:r>
+        <w:rPr>
+          <w:rFonts w:eastAsia="Times New Roman" w:cs="Times New Roman"/>
+          <w:bCs/>
+          <w:color w:val="000000"/>
+          <w:szCs w:val="23"/>
+        </w:rPr>
+        <w:t xml:space="preserve"> avaient bâtis cette cité au fil des âges, ensemble. Nulle part ailleurs sur </w:t>
+      </w:r>
+      <w:proofErr w:type="spellStart"/>
+      <w:r>
+        <w:rPr>
+          <w:rFonts w:eastAsia="Times New Roman" w:cs="Times New Roman"/>
+          <w:bCs/>
+          <w:color w:val="000000"/>
+          <w:szCs w:val="23"/>
+        </w:rPr>
+        <w:t>Annwfn</w:t>
+      </w:r>
+      <w:proofErr w:type="spellEnd"/>
+      <w:r>
+        <w:rPr>
+          <w:rFonts w:eastAsia="Times New Roman" w:cs="Times New Roman"/>
+          <w:bCs/>
+          <w:color w:val="000000"/>
+          <w:szCs w:val="23"/>
+        </w:rPr>
+        <w:t xml:space="preserve"> l’harmonie entre ces deux peuples n’</w:t>
+      </w:r>
+      <w:r>
+        <w:rPr>
+          <w:rFonts w:eastAsia="Times New Roman" w:cs="Times New Roman"/>
+          <w:bCs/>
+          <w:color w:val="000000"/>
+          <w:szCs w:val="23"/>
+        </w:rPr>
+        <w:t>étai</w:t>
+      </w:r>
+      <w:r>
+        <w:rPr>
+          <w:rFonts w:eastAsia="Times New Roman" w:cs="Times New Roman"/>
+          <w:bCs/>
+          <w:color w:val="000000"/>
+          <w:szCs w:val="23"/>
+        </w:rPr>
+        <w:t xml:space="preserve">t aussi parfaite. Car en réalité il n’y avait qu’à </w:t>
+      </w:r>
+      <w:proofErr w:type="spellStart"/>
+      <w:r>
+        <w:rPr>
+          <w:rFonts w:eastAsia="Times New Roman" w:cs="Times New Roman"/>
+          <w:bCs/>
+          <w:color w:val="000000"/>
+          <w:szCs w:val="23"/>
+        </w:rPr>
+        <w:t>Chanseth</w:t>
+      </w:r>
+      <w:proofErr w:type="spellEnd"/>
+      <w:r>
+        <w:rPr>
+          <w:rFonts w:eastAsia="Times New Roman" w:cs="Times New Roman"/>
+          <w:bCs/>
+          <w:color w:val="000000"/>
+          <w:szCs w:val="23"/>
+        </w:rPr>
+        <w:t xml:space="preserve"> où </w:t>
+      </w:r>
+      <w:proofErr w:type="spellStart"/>
+      <w:r>
+        <w:rPr>
+          <w:rFonts w:eastAsia="Times New Roman" w:cs="Times New Roman"/>
+          <w:bCs/>
+          <w:color w:val="000000"/>
+          <w:szCs w:val="23"/>
+        </w:rPr>
+        <w:t>krilliens</w:t>
+      </w:r>
+      <w:proofErr w:type="spellEnd"/>
+      <w:r>
+        <w:rPr>
+          <w:rFonts w:eastAsia="Times New Roman" w:cs="Times New Roman"/>
+          <w:bCs/>
+          <w:color w:val="000000"/>
+          <w:szCs w:val="23"/>
+        </w:rPr>
+        <w:t xml:space="preserve"> et humains étaient absolument égaux. Ils ne formaient qu’un seul peuple celui d’</w:t>
+      </w:r>
+      <w:proofErr w:type="spellStart"/>
+      <w:r>
+        <w:rPr>
+          <w:rFonts w:eastAsia="Times New Roman" w:cs="Times New Roman"/>
+          <w:bCs/>
+          <w:color w:val="000000"/>
+          <w:szCs w:val="23"/>
+        </w:rPr>
+        <w:t>Annwfn</w:t>
+      </w:r>
+      <w:proofErr w:type="spellEnd"/>
+      <w:r>
+        <w:rPr>
+          <w:rFonts w:eastAsia="Times New Roman" w:cs="Times New Roman"/>
+          <w:bCs/>
+          <w:color w:val="000000"/>
+          <w:szCs w:val="23"/>
+        </w:rPr>
+        <w:t xml:space="preserve">. </w:t>
+      </w:r>
+      <w:proofErr w:type="spellStart"/>
+      <w:r>
+        <w:rPr>
+          <w:rFonts w:eastAsia="Times New Roman" w:cs="Times New Roman"/>
+          <w:bCs/>
+          <w:color w:val="000000"/>
+          <w:szCs w:val="23"/>
+        </w:rPr>
+        <w:t>Elvan</w:t>
+      </w:r>
+      <w:proofErr w:type="spellEnd"/>
+      <w:r>
+        <w:rPr>
+          <w:rFonts w:eastAsia="Times New Roman" w:cs="Times New Roman"/>
+          <w:bCs/>
+          <w:color w:val="000000"/>
+          <w:szCs w:val="23"/>
+        </w:rPr>
+        <w:t xml:space="preserve"> sourit à sa propre candeur. Ne sois donc pas si naïf, il doit bien y avoir quelques accrocs dans le paysage se dit-il.</w:t>
+      </w:r>
+    </w:p>
+    <w:p>
+      <w:pPr>
+        <w:shd w:val="clear" w:color="auto" w:fill="FFFFFF"/>
+        <w:rPr>
+          <w:rFonts w:eastAsia="Times New Roman" w:cs="Times New Roman"/>
+          <w:bCs/>
+          <w:color w:val="000000"/>
+          <w:szCs w:val="23"/>
+        </w:rPr>
+      </w:pPr>
+      <w:r>
+        <w:rPr>
+          <w:rFonts w:eastAsia="Times New Roman" w:cs="Times New Roman"/>
+          <w:bCs/>
+          <w:color w:val="000000"/>
+          <w:szCs w:val="23"/>
+        </w:rPr>
+        <w:t xml:space="preserve">Un peu plus loin dans le flot des barges et des animaux de bâts, </w:t>
       </w:r>
       <w:proofErr w:type="spellStart"/>
       <w:r>
@@ -3254,363 +4013,6 @@
           <w:color w:val="000000"/>
           <w:szCs w:val="23"/>
         </w:rPr>
-        <w:t>. Que veulent-ils faire ? Et si j’étais le seul à ne pas me sentir à ma place ? Il chassa ses sombres pensées pour se concentrer sur l’arrivée à T’</w:t>
-      </w:r>
-      <w:proofErr w:type="spellStart"/>
-      <w:r>
-        <w:rPr>
-          <w:rFonts w:eastAsia="Times New Roman" w:cs="Times New Roman"/>
-          <w:bCs/>
-          <w:color w:val="000000"/>
-          <w:szCs w:val="23"/>
-        </w:rPr>
-        <w:t>An-T’Aï</w:t>
-      </w:r>
-      <w:proofErr w:type="spellEnd"/>
-      <w:r>
-        <w:rPr>
-          <w:rFonts w:eastAsia="Times New Roman" w:cs="Times New Roman"/>
-          <w:bCs/>
-          <w:color w:val="000000"/>
-          <w:szCs w:val="23"/>
-        </w:rPr>
-        <w:t>.</w:t>
-      </w:r>
-    </w:p>
-    <w:p>
-      <w:pPr>
-        <w:shd w:val="clear" w:color="auto" w:fill="FFFFFF"/>
-        <w:rPr>
-          <w:rFonts w:eastAsia="Times New Roman" w:cs="Times New Roman"/>
-          <w:bCs/>
-          <w:color w:val="000000"/>
-          <w:szCs w:val="23"/>
-        </w:rPr>
-      </w:pPr>
-      <w:r>
-        <w:rPr>
-          <w:rFonts w:eastAsia="Times New Roman" w:cs="Times New Roman"/>
-          <w:bCs/>
-          <w:color w:val="000000"/>
-          <w:szCs w:val="23"/>
-        </w:rPr>
-        <w:t>Il ne savait pas que d</w:t>
-      </w:r>
-      <w:r>
-        <w:rPr>
-          <w:rFonts w:eastAsia="Times New Roman" w:cs="Times New Roman"/>
-          <w:bCs/>
-          <w:color w:val="000000"/>
-          <w:szCs w:val="23"/>
-        </w:rPr>
-        <w:t xml:space="preserve">e son côté, </w:t>
-      </w:r>
-      <w:proofErr w:type="spellStart"/>
-      <w:r>
-        <w:rPr>
-          <w:rFonts w:eastAsia="Times New Roman" w:cs="Times New Roman"/>
-          <w:bCs/>
-          <w:color w:val="000000"/>
-          <w:szCs w:val="23"/>
-        </w:rPr>
-        <w:t>Elvan</w:t>
-      </w:r>
-      <w:proofErr w:type="spellEnd"/>
-      <w:r>
-        <w:rPr>
-          <w:rFonts w:eastAsia="Times New Roman" w:cs="Times New Roman"/>
-          <w:bCs/>
-          <w:color w:val="000000"/>
-          <w:szCs w:val="23"/>
-        </w:rPr>
-        <w:t xml:space="preserve"> avait les mêmes doutes. Il</w:t>
-      </w:r>
-      <w:r>
-        <w:rPr>
-          <w:rFonts w:eastAsia="Times New Roman" w:cs="Times New Roman"/>
-          <w:bCs/>
-          <w:color w:val="000000"/>
-          <w:szCs w:val="23"/>
-        </w:rPr>
-        <w:t xml:space="preserve"> se demandait ce qu’ils allaient faire maintenant. Ils étaient sortis de la tour avec des rêves de voyages et des envies de découvertes débordantes, mais ici, dans ce brouhaha, au milieu de cette immense inconnue. </w:t>
-      </w:r>
-      <w:r>
-        <w:rPr>
-          <w:rFonts w:eastAsia="Times New Roman" w:cs="Times New Roman"/>
-          <w:bCs/>
-          <w:color w:val="000000"/>
-          <w:szCs w:val="23"/>
-        </w:rPr>
-        <w:t>Qu’allaient-ils faire ?</w:t>
-      </w:r>
-      <w:r>
-        <w:rPr>
-          <w:rFonts w:eastAsia="Times New Roman" w:cs="Times New Roman"/>
-          <w:bCs/>
-          <w:color w:val="000000"/>
-          <w:szCs w:val="23"/>
-        </w:rPr>
-        <w:t xml:space="preserve"> Ils n</w:t>
-      </w:r>
-      <w:r>
-        <w:rPr>
-          <w:rFonts w:eastAsia="Times New Roman" w:cs="Times New Roman"/>
-          <w:bCs/>
-          <w:color w:val="000000"/>
-          <w:szCs w:val="23"/>
-        </w:rPr>
-        <w:t xml:space="preserve">’en </w:t>
-      </w:r>
-      <w:r>
-        <w:rPr>
-          <w:rFonts w:eastAsia="Times New Roman" w:cs="Times New Roman"/>
-          <w:bCs/>
-          <w:color w:val="000000"/>
-          <w:szCs w:val="23"/>
-        </w:rPr>
-        <w:t>avaient jamais parlé et toute cette liberté prenait des allures de gouffre sans fond. Les év</w:t>
-      </w:r>
-      <w:r>
-        <w:rPr>
-          <w:rFonts w:eastAsia="Times New Roman" w:cs="Times New Roman"/>
-          <w:bCs/>
-          <w:color w:val="000000"/>
-          <w:szCs w:val="23"/>
-        </w:rPr>
-        <w:t>é</w:t>
-      </w:r>
-      <w:r>
-        <w:rPr>
-          <w:rFonts w:eastAsia="Times New Roman" w:cs="Times New Roman"/>
-          <w:bCs/>
-          <w:color w:val="000000"/>
-          <w:szCs w:val="23"/>
-        </w:rPr>
-        <w:t>nements et la succession rituelle des journées ne leur avaient pas laissé le loisir</w:t>
-      </w:r>
-      <w:r>
-        <w:rPr>
-          <w:rFonts w:eastAsia="Times New Roman" w:cs="Times New Roman"/>
-          <w:bCs/>
-          <w:color w:val="000000"/>
-          <w:szCs w:val="23"/>
-        </w:rPr>
-        <w:t xml:space="preserve"> d’y réfléchir</w:t>
-      </w:r>
-      <w:r>
-        <w:rPr>
-          <w:rFonts w:eastAsia="Times New Roman" w:cs="Times New Roman"/>
-          <w:bCs/>
-          <w:color w:val="000000"/>
-          <w:szCs w:val="23"/>
-        </w:rPr>
-        <w:t>.</w:t>
-      </w:r>
-      <w:r>
-        <w:rPr>
-          <w:rFonts w:eastAsia="Times New Roman" w:cs="Times New Roman"/>
-          <w:bCs/>
-          <w:color w:val="000000"/>
-          <w:szCs w:val="23"/>
-        </w:rPr>
-        <w:t xml:space="preserve"> Tout en réfléchissant, </w:t>
-      </w:r>
-      <w:proofErr w:type="spellStart"/>
-      <w:r>
-        <w:rPr>
-          <w:rFonts w:eastAsia="Times New Roman" w:cs="Times New Roman"/>
-          <w:bCs/>
-          <w:color w:val="000000"/>
-          <w:szCs w:val="23"/>
-        </w:rPr>
-        <w:t>Elvan</w:t>
-      </w:r>
-      <w:proofErr w:type="spellEnd"/>
-      <w:r>
-        <w:rPr>
-          <w:rFonts w:eastAsia="Times New Roman" w:cs="Times New Roman"/>
-          <w:bCs/>
-          <w:color w:val="000000"/>
-          <w:szCs w:val="23"/>
-        </w:rPr>
-        <w:t xml:space="preserve"> ne pouvait s’empêcher d’admirer la cité, son architecture désordonnée et bigarrée. Les hommes et les </w:t>
-      </w:r>
-      <w:proofErr w:type="spellStart"/>
-      <w:r>
-        <w:rPr>
-          <w:rFonts w:eastAsia="Times New Roman" w:cs="Times New Roman"/>
-          <w:bCs/>
-          <w:color w:val="000000"/>
-          <w:szCs w:val="23"/>
-        </w:rPr>
-        <w:t>krilliens</w:t>
-      </w:r>
-      <w:proofErr w:type="spellEnd"/>
-      <w:r>
-        <w:rPr>
-          <w:rFonts w:eastAsia="Times New Roman" w:cs="Times New Roman"/>
-          <w:bCs/>
-          <w:color w:val="000000"/>
-          <w:szCs w:val="23"/>
-        </w:rPr>
-        <w:t xml:space="preserve"> avaient bâtis cette cité au fil des âges, ensemble. Nulle part ailleurs sur </w:t>
-      </w:r>
-      <w:proofErr w:type="spellStart"/>
-      <w:r>
-        <w:rPr>
-          <w:rFonts w:eastAsia="Times New Roman" w:cs="Times New Roman"/>
-          <w:bCs/>
-          <w:color w:val="000000"/>
-          <w:szCs w:val="23"/>
-        </w:rPr>
-        <w:t>Annwfn</w:t>
-      </w:r>
-      <w:proofErr w:type="spellEnd"/>
-      <w:r>
-        <w:rPr>
-          <w:rFonts w:eastAsia="Times New Roman" w:cs="Times New Roman"/>
-          <w:bCs/>
-          <w:color w:val="000000"/>
-          <w:szCs w:val="23"/>
-        </w:rPr>
-        <w:t xml:space="preserve"> l’harmonie entre ces deux peuples n’</w:t>
-      </w:r>
-      <w:r>
-        <w:rPr>
-          <w:rFonts w:eastAsia="Times New Roman" w:cs="Times New Roman"/>
-          <w:bCs/>
-          <w:color w:val="000000"/>
-          <w:szCs w:val="23"/>
-        </w:rPr>
-        <w:t>étai</w:t>
-      </w:r>
-      <w:r>
-        <w:rPr>
-          <w:rFonts w:eastAsia="Times New Roman" w:cs="Times New Roman"/>
-          <w:bCs/>
-          <w:color w:val="000000"/>
-          <w:szCs w:val="23"/>
-        </w:rPr>
-        <w:t xml:space="preserve">t aussi parfaite. Car en réalité il n’y avait qu’à </w:t>
-      </w:r>
-      <w:proofErr w:type="spellStart"/>
-      <w:r>
-        <w:rPr>
-          <w:rFonts w:eastAsia="Times New Roman" w:cs="Times New Roman"/>
-          <w:bCs/>
-          <w:color w:val="000000"/>
-          <w:szCs w:val="23"/>
-        </w:rPr>
-        <w:t>Chanseth</w:t>
-      </w:r>
-      <w:proofErr w:type="spellEnd"/>
-      <w:r>
-        <w:rPr>
-          <w:rFonts w:eastAsia="Times New Roman" w:cs="Times New Roman"/>
-          <w:bCs/>
-          <w:color w:val="000000"/>
-          <w:szCs w:val="23"/>
-        </w:rPr>
-        <w:t xml:space="preserve"> où </w:t>
-      </w:r>
-      <w:proofErr w:type="spellStart"/>
-      <w:r>
-        <w:rPr>
-          <w:rFonts w:eastAsia="Times New Roman" w:cs="Times New Roman"/>
-          <w:bCs/>
-          <w:color w:val="000000"/>
-          <w:szCs w:val="23"/>
-        </w:rPr>
-        <w:t>krilliens</w:t>
-      </w:r>
-      <w:proofErr w:type="spellEnd"/>
-      <w:r>
-        <w:rPr>
-          <w:rFonts w:eastAsia="Times New Roman" w:cs="Times New Roman"/>
-          <w:bCs/>
-          <w:color w:val="000000"/>
-          <w:szCs w:val="23"/>
-        </w:rPr>
-        <w:t xml:space="preserve"> et humains étaient absolument égaux. Ils ne formaient qu’un seul peuple celui d’</w:t>
-      </w:r>
-      <w:proofErr w:type="spellStart"/>
-      <w:r>
-        <w:rPr>
-          <w:rFonts w:eastAsia="Times New Roman" w:cs="Times New Roman"/>
-          <w:bCs/>
-          <w:color w:val="000000"/>
-          <w:szCs w:val="23"/>
-        </w:rPr>
-        <w:t>Annwfn</w:t>
-      </w:r>
-      <w:proofErr w:type="spellEnd"/>
-      <w:r>
-        <w:rPr>
-          <w:rFonts w:eastAsia="Times New Roman" w:cs="Times New Roman"/>
-          <w:bCs/>
-          <w:color w:val="000000"/>
-          <w:szCs w:val="23"/>
-        </w:rPr>
-        <w:t xml:space="preserve">. </w:t>
-      </w:r>
-      <w:proofErr w:type="spellStart"/>
-      <w:r>
-        <w:rPr>
-          <w:rFonts w:eastAsia="Times New Roman" w:cs="Times New Roman"/>
-          <w:bCs/>
-          <w:color w:val="000000"/>
-          <w:szCs w:val="23"/>
-        </w:rPr>
-        <w:t>Elvan</w:t>
-      </w:r>
-      <w:proofErr w:type="spellEnd"/>
-      <w:r>
-        <w:rPr>
-          <w:rFonts w:eastAsia="Times New Roman" w:cs="Times New Roman"/>
-          <w:bCs/>
-          <w:color w:val="000000"/>
-          <w:szCs w:val="23"/>
-        </w:rPr>
-        <w:t xml:space="preserve"> sourit à sa propre candeur. Ne sois donc pas si naïf, il doit bien y avoir quelques accrocs dans le paysage se dit-il.</w:t>
-      </w:r>
-    </w:p>
-    <w:p>
-      <w:pPr>
-        <w:shd w:val="clear" w:color="auto" w:fill="FFFFFF"/>
-        <w:rPr>
-          <w:rFonts w:eastAsia="Times New Roman" w:cs="Times New Roman"/>
-          <w:bCs/>
-          <w:color w:val="000000"/>
-          <w:szCs w:val="23"/>
-        </w:rPr>
-      </w:pPr>
-      <w:r>
-        <w:rPr>
-          <w:rFonts w:eastAsia="Times New Roman" w:cs="Times New Roman"/>
-          <w:bCs/>
-          <w:color w:val="000000"/>
-          <w:szCs w:val="23"/>
-        </w:rPr>
-        <w:t xml:space="preserve">Un peu plus loin dans le flot des barges et des animaux de bâts, </w:t>
-      </w:r>
-      <w:proofErr w:type="spellStart"/>
-      <w:r>
-        <w:rPr>
-          <w:rFonts w:eastAsia="Times New Roman" w:cs="Times New Roman"/>
-          <w:bCs/>
-          <w:color w:val="000000"/>
-          <w:szCs w:val="23"/>
-        </w:rPr>
-        <w:t>Ysaël</w:t>
-      </w:r>
-      <w:proofErr w:type="spellEnd"/>
-      <w:r>
-        <w:rPr>
-          <w:rFonts w:eastAsia="Times New Roman" w:cs="Times New Roman"/>
-          <w:bCs/>
-          <w:color w:val="000000"/>
-          <w:szCs w:val="23"/>
-        </w:rPr>
         <w:t xml:space="preserve"> essayait de savourer cet instant magique tout en résistant à la poussée irrésistible de la caravane. Elle connaissait si peu de choses en vérité… Mais, ce tumulte et cette abondance de vitalité lui correspondaient pleinement. Son cœur battait la chamade dans sa poitrine et elle humait les parfums violents de muscs, de poussière et de pierre brûlante à s’en faire perdre pied.</w:t>
       </w:r>
       <w:r>
@@ -3620,17 +4022,7 @@
           <w:color w:val="000000"/>
           <w:szCs w:val="23"/>
         </w:rPr>
-        <w:t xml:space="preserve"> Ca n’avait rien à voir avec ce qu’elle s’était imaginé durant toute son enfance. C’était au-</w:t>
-      </w:r>
-      <w:r>
-        <w:rPr>
-          <w:rFonts w:eastAsia="Times New Roman" w:cs="Times New Roman"/>
-          <w:bCs/>
-          <w:color w:val="000000"/>
-          <w:szCs w:val="23"/>
-        </w:rPr>
-        <w:lastRenderedPageBreak/>
-        <w:t xml:space="preserve">delà. Jamais elle ne s’était sentie aussi vivante. Cette liberté la grisait. Elle avait envie de courir rejoindre </w:t>
+        <w:t xml:space="preserve"> Ca n’avait rien à voir avec ce qu’elle s’était imaginé durant toute son enfance. C’était au-delà. Jamais elle ne s’était sentie aussi vivante. Cette liberté la grisait. Elle avait envie de courir rejoindre </w:t>
       </w:r>
       <w:proofErr w:type="spellStart"/>
       <w:r>
@@ -3683,7 +4075,17 @@
           <w:color w:val="000000"/>
           <w:szCs w:val="23"/>
         </w:rPr>
-        <w:t xml:space="preserve"> leva les yeux une fois de plus vers les remparts immenses. Le bruit était assourdissant, des milliers de gens, des caravaniers qui s’interpel</w:t>
+        <w:t xml:space="preserve"> leva les yeux une fois de plus vers les remparts immenses. Le bruit était assourdissant, des milliers de gens, des caravaniers qui </w:t>
+      </w:r>
+      <w:r>
+        <w:rPr>
+          <w:rFonts w:eastAsia="Times New Roman" w:cs="Times New Roman"/>
+          <w:bCs/>
+          <w:color w:val="000000"/>
+          <w:szCs w:val="23"/>
+        </w:rPr>
+        <w:lastRenderedPageBreak/>
+        <w:t>s’interpel</w:t>
       </w:r>
       <w:r>
         <w:rPr>
@@ -4208,17 +4610,7 @@
           <w:color w:val="000000"/>
           <w:szCs w:val="23"/>
         </w:rPr>
-        <w:t xml:space="preserve">pria de le suivre. </w:t>
-      </w:r>
-      <w:r>
-        <w:rPr>
-          <w:rFonts w:eastAsia="Times New Roman" w:cs="Times New Roman"/>
-          <w:bCs/>
-          <w:color w:val="000000"/>
-          <w:szCs w:val="23"/>
-        </w:rPr>
-        <w:lastRenderedPageBreak/>
-        <w:t>Ils quittèrent ainsi la foule pour entrer dans l’une des deux tours de la porte de la ville.</w:t>
+        <w:t>pria de le suivre. Ils quittèrent ainsi la foule pour entrer dans l’une des deux tours de la porte de la ville.</w:t>
       </w:r>
     </w:p>
     <w:p>
@@ -4308,6 +4700,7 @@
           <w:color w:val="000000"/>
           <w:szCs w:val="23"/>
         </w:rPr>
+        <w:lastRenderedPageBreak/>
         <w:t>Dites-lui la vérité…</w:t>
       </w:r>
       <w:r>
@@ -4745,66 +5138,75 @@
           <w:color w:val="000000"/>
           <w:szCs w:val="23"/>
         </w:rPr>
+        <w:t>où semblaient s’être perdus</w:t>
+      </w:r>
+      <w:r>
+        <w:rPr>
+          <w:rFonts w:eastAsia="Times New Roman" w:cs="Times New Roman"/>
+          <w:bCs/>
+          <w:color w:val="000000"/>
+          <w:szCs w:val="23"/>
+        </w:rPr>
+        <w:t xml:space="preserve"> deux chaises et un banc. Il y avait encore une porte. L’officier, </w:t>
+      </w:r>
+      <w:r>
+        <w:rPr>
+          <w:rFonts w:eastAsia="Times New Roman" w:cs="Times New Roman"/>
+          <w:bCs/>
+          <w:color w:val="000000"/>
+          <w:szCs w:val="23"/>
+        </w:rPr>
+        <w:t>qu’</w:t>
+      </w:r>
+      <w:proofErr w:type="spellStart"/>
+      <w:r>
+        <w:rPr>
+          <w:rFonts w:eastAsia="Times New Roman" w:cs="Times New Roman"/>
+          <w:bCs/>
+          <w:color w:val="000000"/>
+          <w:szCs w:val="23"/>
+        </w:rPr>
+        <w:t>Elvan</w:t>
+      </w:r>
+      <w:proofErr w:type="spellEnd"/>
+      <w:r>
+        <w:rPr>
+          <w:rFonts w:eastAsia="Times New Roman" w:cs="Times New Roman"/>
+          <w:bCs/>
+          <w:color w:val="000000"/>
+          <w:szCs w:val="23"/>
+        </w:rPr>
+        <w:t xml:space="preserve"> savait désormais être un capitaine, entra seul dans le bureau. Il en ressortit au bout de quelques minutes pour demander à </w:t>
+      </w:r>
+      <w:proofErr w:type="spellStart"/>
+      <w:r>
+        <w:rPr>
+          <w:rFonts w:eastAsia="Times New Roman" w:cs="Times New Roman"/>
+          <w:bCs/>
+          <w:color w:val="000000"/>
+          <w:szCs w:val="23"/>
+        </w:rPr>
+        <w:t>Ysaël</w:t>
+      </w:r>
+      <w:proofErr w:type="spellEnd"/>
+      <w:r>
+        <w:rPr>
+          <w:rFonts w:eastAsia="Times New Roman" w:cs="Times New Roman"/>
+          <w:bCs/>
+          <w:color w:val="000000"/>
+          <w:szCs w:val="23"/>
+        </w:rPr>
+        <w:t xml:space="preserve"> d’entrer, et il resta avec les </w:t>
+      </w:r>
+      <w:r>
+        <w:rPr>
+          <w:rFonts w:eastAsia="Times New Roman" w:cs="Times New Roman"/>
+          <w:bCs/>
+          <w:color w:val="000000"/>
+          <w:szCs w:val="23"/>
+        </w:rPr>
         <w:lastRenderedPageBreak/>
-        <w:t>où semblaient s’être perdus</w:t>
-      </w:r>
-      <w:r>
-        <w:rPr>
-          <w:rFonts w:eastAsia="Times New Roman" w:cs="Times New Roman"/>
-          <w:bCs/>
-          <w:color w:val="000000"/>
-          <w:szCs w:val="23"/>
-        </w:rPr>
-        <w:t xml:space="preserve"> deux chaises et un banc. Il y avait encore une porte. L’officier, </w:t>
-      </w:r>
-      <w:r>
-        <w:rPr>
-          <w:rFonts w:eastAsia="Times New Roman" w:cs="Times New Roman"/>
-          <w:bCs/>
-          <w:color w:val="000000"/>
-          <w:szCs w:val="23"/>
-        </w:rPr>
-        <w:t>qu’</w:t>
-      </w:r>
-      <w:proofErr w:type="spellStart"/>
-      <w:r>
-        <w:rPr>
-          <w:rFonts w:eastAsia="Times New Roman" w:cs="Times New Roman"/>
-          <w:bCs/>
-          <w:color w:val="000000"/>
-          <w:szCs w:val="23"/>
-        </w:rPr>
-        <w:t>Elvan</w:t>
-      </w:r>
-      <w:proofErr w:type="spellEnd"/>
-      <w:r>
-        <w:rPr>
-          <w:rFonts w:eastAsia="Times New Roman" w:cs="Times New Roman"/>
-          <w:bCs/>
-          <w:color w:val="000000"/>
-          <w:szCs w:val="23"/>
-        </w:rPr>
-        <w:t xml:space="preserve"> savait désormais être un capitaine, entra seul dans le bureau. Il en ressortit au bout de quelques minutes pour demander à </w:t>
-      </w:r>
-      <w:proofErr w:type="spellStart"/>
-      <w:r>
-        <w:rPr>
-          <w:rFonts w:eastAsia="Times New Roman" w:cs="Times New Roman"/>
-          <w:bCs/>
-          <w:color w:val="000000"/>
-          <w:szCs w:val="23"/>
-        </w:rPr>
-        <w:t>Ysaël</w:t>
-      </w:r>
-      <w:proofErr w:type="spellEnd"/>
-      <w:r>
-        <w:rPr>
-          <w:rFonts w:eastAsia="Times New Roman" w:cs="Times New Roman"/>
-          <w:bCs/>
-          <w:color w:val="000000"/>
-          <w:szCs w:val="23"/>
-        </w:rPr>
-        <w:t xml:space="preserve"> d’entrer, et il resta avec les deux amis. Chacun des entretiens dura presque dix minutes, et </w:t>
+        <w:t xml:space="preserve">deux amis. Chacun des entretiens dura presque dix minutes, et </w:t>
       </w:r>
       <w:proofErr w:type="spellStart"/>
       <w:r>
@@ -5510,7 +5912,6 @@
           <w:color w:val="000000"/>
           <w:szCs w:val="23"/>
         </w:rPr>
-        <w:lastRenderedPageBreak/>
         <w:t>- Les trois</w:t>
       </w:r>
       <w:r>
@@ -5625,7 +6026,17 @@
           <w:color w:val="000000"/>
           <w:szCs w:val="23"/>
         </w:rPr>
-        <w:t>» est déjà suffisamment rare pour être remarquée, il est inutile d’en rajouter. Il faut des années pour maîtriser un domaine.</w:t>
+        <w:t xml:space="preserve">» est déjà suffisamment </w:t>
+      </w:r>
+      <w:r>
+        <w:rPr>
+          <w:rFonts w:eastAsia="Times New Roman" w:cs="Times New Roman"/>
+          <w:bCs/>
+          <w:color w:val="000000"/>
+          <w:szCs w:val="23"/>
+        </w:rPr>
+        <w:lastRenderedPageBreak/>
+        <w:t>rare pour être remarquée, il est inutile d’en rajouter. Il faut des années pour maîtriser un domaine.</w:t>
       </w:r>
     </w:p>
     <w:p>
@@ -6290,17 +6701,7 @@
           <w:color w:val="000000"/>
           <w:szCs w:val="23"/>
         </w:rPr>
-        <w:t xml:space="preserve">» il en prenait </w:t>
-      </w:r>
-      <w:r>
-        <w:rPr>
-          <w:rFonts w:eastAsia="Times New Roman" w:cs="Times New Roman"/>
-          <w:bCs/>
-          <w:color w:val="000000"/>
-          <w:szCs w:val="23"/>
-        </w:rPr>
-        <w:lastRenderedPageBreak/>
-        <w:t>chaque jour la mesure. Il se jura d’être désormais plus prudent sur ce sujet.</w:t>
+        <w:t>» il en prenait chaque jour la mesure. Il se jura d’être désormais plus prudent sur ce sujet.</w:t>
       </w:r>
       <w:bookmarkStart w:id="51" w:name="toc-Paragraph--285"/>
       <w:bookmarkEnd w:id="51"/>
@@ -6324,7 +6725,17 @@
           <w:color w:val="000000"/>
           <w:szCs w:val="23"/>
         </w:rPr>
-        <w:t xml:space="preserve">Le bon prophète était une auberge accueillante. Bruyante mais accueillante. L’officier ne s’était pas attardé, il avait glissé un mot à l’aubergiste qui avait acquiescé puis il était reparti. </w:t>
+        <w:t xml:space="preserve">Le bon prophète était une auberge accueillante. Bruyante mais accueillante. L’officier ne s’était pas attardé, il avait glissé un mot à </w:t>
+      </w:r>
+      <w:r>
+        <w:rPr>
+          <w:rFonts w:eastAsia="Times New Roman" w:cs="Times New Roman"/>
+          <w:bCs/>
+          <w:color w:val="000000"/>
+          <w:szCs w:val="23"/>
+        </w:rPr>
+        <w:lastRenderedPageBreak/>
+        <w:t xml:space="preserve">l’aubergiste qui avait acquiescé puis il était reparti. </w:t>
       </w:r>
       <w:proofErr w:type="spellStart"/>
       <w:r>
@@ -6946,26 +7357,35 @@
           <w:color w:val="000000"/>
           <w:szCs w:val="23"/>
         </w:rPr>
+        <w:t>En fait, il n’en avait aucune idée, mais le rempart lui semblait, tout à coup, une destination suffisamment ambitieuse pour commencer. Ils ne furent pas</w:t>
+      </w:r>
+      <w:r>
+        <w:rPr>
+          <w:rFonts w:eastAsia="Times New Roman" w:cs="Times New Roman"/>
+          <w:bCs/>
+          <w:color w:val="000000"/>
+          <w:szCs w:val="23"/>
+        </w:rPr>
+        <w:t xml:space="preserve"> déçus. Sur celui-ci</w:t>
+      </w:r>
+      <w:r>
+        <w:rPr>
+          <w:rFonts w:eastAsia="Times New Roman" w:cs="Times New Roman"/>
+          <w:bCs/>
+          <w:color w:val="000000"/>
+          <w:szCs w:val="23"/>
+        </w:rPr>
+        <w:t xml:space="preserve"> il y avait des passages où s’étalaient de minuscules échoppes provisoires et où l’on pouvait trouver tout </w:t>
+      </w:r>
+      <w:r>
+        <w:rPr>
+          <w:rFonts w:eastAsia="Times New Roman" w:cs="Times New Roman"/>
+          <w:bCs/>
+          <w:color w:val="000000"/>
+          <w:szCs w:val="23"/>
+        </w:rPr>
         <w:lastRenderedPageBreak/>
-        <w:t>En fait, il n’en avait aucune idée, mais le rempart lui semblait, tout à coup, une destination suffisamment ambitieuse pour commencer. Ils ne furent pas</w:t>
-      </w:r>
-      <w:r>
-        <w:rPr>
-          <w:rFonts w:eastAsia="Times New Roman" w:cs="Times New Roman"/>
-          <w:bCs/>
-          <w:color w:val="000000"/>
-          <w:szCs w:val="23"/>
-        </w:rPr>
-        <w:t xml:space="preserve"> déçus. Sur celui-ci</w:t>
-      </w:r>
-      <w:r>
-        <w:rPr>
-          <w:rFonts w:eastAsia="Times New Roman" w:cs="Times New Roman"/>
-          <w:bCs/>
-          <w:color w:val="000000"/>
-          <w:szCs w:val="23"/>
-        </w:rPr>
-        <w:t xml:space="preserve"> il y avait des passages où s’étalaient de minuscules échoppes provisoires et où l’on pouvait trouver tout ce qui se fait de plus insolite à T’</w:t>
+        <w:t>ce qui se fait de plus insolite à T’</w:t>
       </w:r>
       <w:proofErr w:type="spellStart"/>
       <w:r>
@@ -7656,17 +8076,7 @@
           <w:color w:val="000000"/>
           <w:szCs w:val="23"/>
         </w:rPr>
-        <w:t xml:space="preserve"> des flots mouvants. Ils </w:t>
-      </w:r>
-      <w:r>
-        <w:rPr>
-          <w:rFonts w:eastAsia="Times New Roman" w:cs="Times New Roman"/>
-          <w:bCs/>
-          <w:color w:val="000000"/>
-          <w:szCs w:val="23"/>
-        </w:rPr>
-        <w:lastRenderedPageBreak/>
-        <w:t>contemplèrent ainsi la grande baie et la suractivité portuaire de T’</w:t>
+        <w:t xml:space="preserve"> des flots mouvants. Ils contemplèrent ainsi la grande baie et la suractivité portuaire de T’</w:t>
       </w:r>
       <w:proofErr w:type="spellStart"/>
       <w:r>
@@ -7708,7 +8118,17 @@
           <w:color w:val="000000"/>
           <w:szCs w:val="23"/>
         </w:rPr>
-        <w:t xml:space="preserve">Quand leurs rêveries s’effilochèrent c’était pour laisser place aux heures tièdes de la fin d’après-midi. Les derniers rayons déclinants de Krill nimbaient les murailles d’une aura d’or et d’ambre, l’horizon était en feu. </w:t>
+        <w:t xml:space="preserve">Quand leurs rêveries s’effilochèrent c’était pour laisser place aux heures tièdes de la fin d’après-midi. Les derniers rayons déclinants de Krill nimbaient les murailles d’une aura d’or et d’ambre, l’horizon </w:t>
+      </w:r>
+      <w:r>
+        <w:rPr>
+          <w:rFonts w:eastAsia="Times New Roman" w:cs="Times New Roman"/>
+          <w:bCs/>
+          <w:color w:val="000000"/>
+          <w:szCs w:val="23"/>
+        </w:rPr>
+        <w:lastRenderedPageBreak/>
+        <w:t xml:space="preserve">était en feu. </w:t>
       </w:r>
       <w:proofErr w:type="spellStart"/>
       <w:r>
@@ -8135,17 +8555,7 @@
           <w:color w:val="000000"/>
           <w:szCs w:val="23"/>
         </w:rPr>
-        <w:t xml:space="preserve">. Silencieux, leurs regards courraient de tables en tables, de rires en éclats de voix. Tout était source d’émerveillement, de curiosité et leur esprit en </w:t>
-      </w:r>
-      <w:r>
-        <w:rPr>
-          <w:rFonts w:eastAsia="Times New Roman" w:cs="Times New Roman"/>
-          <w:bCs/>
-          <w:color w:val="000000"/>
-          <w:szCs w:val="23"/>
-        </w:rPr>
-        <w:lastRenderedPageBreak/>
-        <w:t>éveil tentait d’enregistrer les moindres détails, qui une expression type, qui une accolade ou encore des nouvelles venues du port et au-delà des autres royaumes</w:t>
+        <w:t>. Silencieux, leurs regards courraient de tables en tables, de rires en éclats de voix. Tout était source d’émerveillement, de curiosité et leur esprit en éveil tentait d’enregistrer les moindres détails, qui une expression type, qui une accolade ou encore des nouvelles venues du port et au-delà des autres royaumes</w:t>
       </w:r>
       <w:r>
         <w:rPr>
@@ -8177,6 +8587,7 @@
           <w:color w:val="000000"/>
           <w:szCs w:val="23"/>
         </w:rPr>
+        <w:lastRenderedPageBreak/>
         <w:t>Où va-t-on aller ? Que va-t-on faire maintenant ?….</w:t>
       </w:r>
       <w:r>
@@ -8938,7 +9349,6 @@
           <w:color w:val="000000"/>
           <w:szCs w:val="23"/>
         </w:rPr>
-        <w:lastRenderedPageBreak/>
         <w:t>Elvan</w:t>
       </w:r>
       <w:proofErr w:type="spellEnd"/>
@@ -9007,6 +9417,7 @@
           <w:color w:val="000000"/>
           <w:szCs w:val="23"/>
         </w:rPr>
+        <w:lastRenderedPageBreak/>
         <w:t>« </w:t>
       </w:r>
       <w:r>

</xml_diff>